<commit_message>
Fixed line breaks not being preserved in generated brief
</commit_message>
<xml_diff>
--- a/BriefAssistant/initialBriefTemplate.docx
+++ b/BriefAssistant/initialBriefTemplate.docx
@@ -23,7 +23,23 @@
         <w:jc w:val="center"/>
       </w:pPr>
       <w:r>
-        <w:t>C O U R T  O F  A P P E A L S</w:t>
+        <w:t xml:space="preserve">C O U R </w:t>
+      </w:r>
+      <w:proofErr w:type="gramStart"/>
+      <w:r>
+        <w:t>T  O</w:t>
+      </w:r>
+      <w:proofErr w:type="gramEnd"/>
+      <w:r>
+        <w:t xml:space="preserve"> F  A P </w:t>
+      </w:r>
+      <w:proofErr w:type="spellStart"/>
+      <w:r>
+        <w:t>P</w:t>
+      </w:r>
+      <w:proofErr w:type="spellEnd"/>
+      <w:r>
+        <w:t xml:space="preserve"> E A L S</w:t>
       </w:r>
     </w:p>
     <w:p>
@@ -51,8 +67,16 @@
             <w:rPr>
               <w:caps/>
             </w:rPr>
-            <w:t>&lt;Content Select=”./</w:t>
-          </w:r>
+            <w:t>&lt;Content Select=</w:t>
+          </w:r>
+          <w:proofErr w:type="gramStart"/>
+          <w:r>
+            <w:rPr>
+              <w:caps/>
+            </w:rPr>
+            <w:t>”./</w:t>
+          </w:r>
+          <w:proofErr w:type="gramEnd"/>
           <w:r>
             <w:rPr>
               <w:caps/>
@@ -93,7 +117,20 @@
         <w:sdtEndPr/>
         <w:sdtContent>
           <w:r>
-            <w:t>&lt;Content Select=”./AppellateCourtCaseNumber” /&gt;</w:t>
+            <w:t>&lt;Content Select=</w:t>
+          </w:r>
+          <w:proofErr w:type="gramStart"/>
+          <w:r>
+            <w:t>”./</w:t>
+          </w:r>
+          <w:proofErr w:type="spellStart"/>
+          <w:proofErr w:type="gramEnd"/>
+          <w:r>
+            <w:t>AppellateCourtCaseNumber</w:t>
+          </w:r>
+          <w:proofErr w:type="spellEnd"/>
+          <w:r>
+            <w:t>” /&gt;</w:t>
           </w:r>
         </w:sdtContent>
       </w:sdt>
@@ -144,8 +181,16 @@
             <w:rPr>
               <w:caps/>
             </w:rPr>
-            <w:t>&lt;Content Select=”./</w:t>
-          </w:r>
+            <w:t>&lt;Content Select=</w:t>
+          </w:r>
+          <w:proofErr w:type="gramStart"/>
+          <w:r>
+            <w:rPr>
+              <w:caps/>
+            </w:rPr>
+            <w:t>”./</w:t>
+          </w:r>
+          <w:proofErr w:type="gramEnd"/>
           <w:r>
             <w:rPr>
               <w:caps/>
@@ -196,8 +241,18 @@
         <w:sdtEndPr/>
         <w:sdtContent>
           <w:r>
-            <w:t>&lt;Content Select=”./TopRole</w:t>
-          </w:r>
+            <w:t>&lt;Content Select=</w:t>
+          </w:r>
+          <w:proofErr w:type="gramStart"/>
+          <w:r>
+            <w:t>”./</w:t>
+          </w:r>
+          <w:proofErr w:type="spellStart"/>
+          <w:proofErr w:type="gramEnd"/>
+          <w:r>
+            <w:t>TopRole</w:t>
+          </w:r>
+          <w:proofErr w:type="spellEnd"/>
           <w:r>
             <w:t>” /&gt;</w:t>
           </w:r>
@@ -250,8 +305,16 @@
             <w:rPr>
               <w:caps/>
             </w:rPr>
-            <w:t>&lt;Content Select=”./</w:t>
-          </w:r>
+            <w:t>&lt;Content Select=</w:t>
+          </w:r>
+          <w:proofErr w:type="gramStart"/>
+          <w:r>
+            <w:rPr>
+              <w:caps/>
+            </w:rPr>
+            <w:t>”./</w:t>
+          </w:r>
+          <w:proofErr w:type="gramEnd"/>
           <w:r>
             <w:rPr>
               <w:caps/>
@@ -308,8 +371,18 @@
             <w:t>t Sel</w:t>
           </w:r>
           <w:r>
-            <w:t>ect=”./BottomRole</w:t>
-          </w:r>
+            <w:t>ect=</w:t>
+          </w:r>
+          <w:proofErr w:type="gramStart"/>
+          <w:r>
+            <w:t>”./</w:t>
+          </w:r>
+          <w:proofErr w:type="spellStart"/>
+          <w:proofErr w:type="gramEnd"/>
+          <w:r>
+            <w:t>BottomRole</w:t>
+          </w:r>
+          <w:proofErr w:type="spellEnd"/>
           <w:r>
             <w:t>” /&gt;</w:t>
           </w:r>
@@ -396,7 +469,23 @@
               <w:caps/>
               <w:szCs w:val="26"/>
             </w:rPr>
-            <w:t>&lt;Content Select=”./Circu</w:t>
+            <w:t>&lt;Content Select=</w:t>
+          </w:r>
+          <w:proofErr w:type="gramStart"/>
+          <w:r>
+            <w:rPr>
+              <w:caps/>
+              <w:szCs w:val="26"/>
+            </w:rPr>
+            <w:t>”./</w:t>
+          </w:r>
+          <w:proofErr w:type="gramEnd"/>
+          <w:r>
+            <w:rPr>
+              <w:caps/>
+              <w:szCs w:val="26"/>
+            </w:rPr>
+            <w:t>Circu</w:t>
           </w:r>
           <w:r>
             <w:rPr>
@@ -457,8 +546,16 @@
             <w:rPr>
               <w:caps/>
             </w:rPr>
-            <w:t>&lt;Content Select=”./</w:t>
-          </w:r>
+            <w:t>&lt;Content Select=</w:t>
+          </w:r>
+          <w:proofErr w:type="gramStart"/>
+          <w:r>
+            <w:rPr>
+              <w:caps/>
+            </w:rPr>
+            <w:t>”./</w:t>
+          </w:r>
+          <w:proofErr w:type="gramEnd"/>
           <w:r>
             <w:rPr>
               <w:caps/>
@@ -530,13 +627,26 @@
         <w:sdtEndPr/>
         <w:sdtContent>
           <w:r>
-            <w:t>&lt;Content Select=”./Circu</w:t>
+            <w:t>&lt;Content Select=</w:t>
+          </w:r>
+          <w:proofErr w:type="gramStart"/>
+          <w:r>
+            <w:t>”./</w:t>
+          </w:r>
+          <w:proofErr w:type="spellStart"/>
+          <w:proofErr w:type="gramEnd"/>
+          <w:r>
+            <w:t>Circu</w:t>
           </w:r>
           <w:r>
             <w:t>i</w:t>
           </w:r>
           <w:r>
-            <w:t>tCourtCase/County” /&gt;</w:t>
+            <w:t>tCourtCase</w:t>
+          </w:r>
+          <w:proofErr w:type="spellEnd"/>
+          <w:r>
+            <w:t>/County” /&gt;</w:t>
           </w:r>
         </w:sdtContent>
       </w:sdt>
@@ -557,13 +667,29 @@
         <w:sdtEndPr/>
         <w:sdtContent>
           <w:r>
-            <w:t>&lt;Content Select=”./Circu</w:t>
+            <w:t>&lt;Content Select=”./</w:t>
+          </w:r>
+          <w:proofErr w:type="spellStart"/>
+          <w:r>
+            <w:t>Circu</w:t>
           </w:r>
           <w:r>
             <w:t>i</w:t>
           </w:r>
           <w:r>
-            <w:t>tCourtCase/CaseNumber” /&gt;</w:t>
+            <w:t>tCourtCase</w:t>
+          </w:r>
+          <w:proofErr w:type="spellEnd"/>
+          <w:r>
+            <w:t>/</w:t>
+          </w:r>
+          <w:proofErr w:type="spellStart"/>
+          <w:r>
+            <w:t>CaseNumber</w:t>
+          </w:r>
+          <w:proofErr w:type="spellEnd"/>
+          <w:r>
+            <w:t>” /&gt;</w:t>
           </w:r>
         </w:sdtContent>
       </w:sdt>
@@ -589,7 +715,28 @@
         <w:sdtEndPr/>
         <w:sdtContent>
           <w:r>
-            <w:t>&lt;Content Select=”./CircuitCourtCase/JudgeFirstName” /&gt;</w:t>
+            <w:t>&lt;Content Select=</w:t>
+          </w:r>
+          <w:proofErr w:type="gramStart"/>
+          <w:r>
+            <w:t>”./</w:t>
+          </w:r>
+          <w:proofErr w:type="spellStart"/>
+          <w:proofErr w:type="gramEnd"/>
+          <w:r>
+            <w:t>CircuitCourtCase</w:t>
+          </w:r>
+          <w:proofErr w:type="spellEnd"/>
+          <w:r>
+            <w:t>/</w:t>
+          </w:r>
+          <w:proofErr w:type="spellStart"/>
+          <w:r>
+            <w:t>JudgeFirstName</w:t>
+          </w:r>
+          <w:proofErr w:type="spellEnd"/>
+          <w:r>
+            <w:t>” /&gt;</w:t>
           </w:r>
         </w:sdtContent>
       </w:sdt>
@@ -607,7 +754,23 @@
         <w:sdtEndPr/>
         <w:sdtContent>
           <w:r>
-            <w:t>&lt;Content Select=”./CircuitCourtCase/JudgeLastName” /&gt;</w:t>
+            <w:t>&lt;Content Select=”./</w:t>
+          </w:r>
+          <w:proofErr w:type="spellStart"/>
+          <w:r>
+            <w:t>CircuitCourtCase</w:t>
+          </w:r>
+          <w:proofErr w:type="spellEnd"/>
+          <w:r>
+            <w:t>/</w:t>
+          </w:r>
+          <w:proofErr w:type="spellStart"/>
+          <w:r>
+            <w:t>JudgeLastName</w:t>
+          </w:r>
+          <w:proofErr w:type="spellEnd"/>
+          <w:r>
+            <w:t>” /&gt;</w:t>
           </w:r>
         </w:sdtContent>
       </w:sdt>
@@ -660,8 +823,16 @@
             <w:rPr>
               <w:caps/>
             </w:rPr>
-            <w:t>&lt;Content Select=”./</w:t>
-          </w:r>
+            <w:t>&lt;Content Select=</w:t>
+          </w:r>
+          <w:proofErr w:type="gramStart"/>
+          <w:r>
+            <w:rPr>
+              <w:caps/>
+            </w:rPr>
+            <w:t>”./</w:t>
+          </w:r>
+          <w:proofErr w:type="gramEnd"/>
           <w:r>
             <w:rPr>
               <w:caps/>
@@ -708,11 +879,18 @@
         <w:sdtEndPr/>
         <w:sdtContent>
           <w:r>
-            <w:t>&lt;Content Select=”./</w:t>
-          </w:r>
+            <w:t>&lt;Content Select=</w:t>
+          </w:r>
+          <w:proofErr w:type="gramStart"/>
+          <w:r>
+            <w:t>”./</w:t>
+          </w:r>
+          <w:proofErr w:type="spellStart"/>
+          <w:proofErr w:type="gramEnd"/>
           <w:r>
             <w:t>ContactInfo</w:t>
           </w:r>
+          <w:proofErr w:type="spellEnd"/>
           <w:r>
             <w:t>/Address/Street” /&gt;</w:t>
           </w:r>
@@ -738,11 +916,18 @@
             <w:t xml:space="preserve">&lt;Content </w:t>
           </w:r>
           <w:r>
-            <w:t>Select=”./</w:t>
-          </w:r>
+            <w:t>Select=</w:t>
+          </w:r>
+          <w:proofErr w:type="gramStart"/>
+          <w:r>
+            <w:t>”./</w:t>
+          </w:r>
+          <w:proofErr w:type="spellStart"/>
+          <w:proofErr w:type="gramEnd"/>
           <w:r>
             <w:t>ContactInfo</w:t>
           </w:r>
+          <w:proofErr w:type="spellEnd"/>
           <w:r>
             <w:t>/Address/City” /&gt;</w:t>
           </w:r>
@@ -767,9 +952,11 @@
           <w:r>
             <w:t>ect=”./</w:t>
           </w:r>
+          <w:proofErr w:type="spellStart"/>
           <w:r>
             <w:t>ContactInfo</w:t>
           </w:r>
+          <w:proofErr w:type="spellEnd"/>
           <w:r>
             <w:t xml:space="preserve">/Address/State” </w:t>
           </w:r>
@@ -794,9 +981,11 @@
           <w:r>
             <w:t>&lt;Content Select=”./</w:t>
           </w:r>
+          <w:proofErr w:type="spellStart"/>
           <w:r>
             <w:t>ContactInfo</w:t>
           </w:r>
+          <w:proofErr w:type="spellEnd"/>
           <w:r>
             <w:t>/Address/Zip” /&gt;</w:t>
           </w:r>
@@ -819,11 +1008,18 @@
             <w:ind w:left="1440" w:firstLine="720"/>
           </w:pPr>
           <w:r>
-            <w:t>&lt;Content Select=”./</w:t>
-          </w:r>
+            <w:t>&lt;Content Select=</w:t>
+          </w:r>
+          <w:proofErr w:type="gramStart"/>
+          <w:r>
+            <w:t>”./</w:t>
+          </w:r>
+          <w:proofErr w:type="spellStart"/>
+          <w:proofErr w:type="gramEnd"/>
           <w:r>
             <w:t>ContactInfo</w:t>
           </w:r>
+          <w:proofErr w:type="spellEnd"/>
           <w:r>
             <w:t>/Phone” /&gt;</w:t>
           </w:r>
@@ -846,11 +1042,18 @@
             <w:ind w:left="1440" w:firstLine="720"/>
           </w:pPr>
           <w:r>
-            <w:t>&lt;Content Select=”./</w:t>
-          </w:r>
+            <w:t>&lt;Content Select=</w:t>
+          </w:r>
+          <w:proofErr w:type="gramStart"/>
+          <w:r>
+            <w:t>”./</w:t>
+          </w:r>
+          <w:proofErr w:type="spellStart"/>
+          <w:proofErr w:type="gramEnd"/>
           <w:r>
             <w:t>ContactInfo</w:t>
           </w:r>
+          <w:proofErr w:type="spellEnd"/>
           <w:r>
             <w:t>/Email” /&gt;</w:t>
           </w:r>
@@ -882,13 +1085,26 @@
             <w:t>&lt;Content Sel</w:t>
           </w:r>
           <w:r>
-            <w:t>ect=”./Circu</w:t>
+            <w:t>ect=</w:t>
+          </w:r>
+          <w:proofErr w:type="gramStart"/>
+          <w:r>
+            <w:t>”./</w:t>
+          </w:r>
+          <w:proofErr w:type="spellStart"/>
+          <w:proofErr w:type="gramEnd"/>
+          <w:r>
+            <w:t>Circu</w:t>
           </w:r>
           <w:r>
             <w:t>i</w:t>
           </w:r>
           <w:r>
-            <w:t>tCourtCase/Role” /&gt;</w:t>
+            <w:t>tCourtCase</w:t>
+          </w:r>
+          <w:proofErr w:type="spellEnd"/>
+          <w:r>
+            <w:t>/Role” /&gt;</w:t>
           </w:r>
         </w:sdtContent>
       </w:sdt>
@@ -1269,9 +1485,11 @@
       </w:r>
       <w:bookmarkEnd w:id="0"/>
     </w:p>
+    <w:bookmarkStart w:id="1" w:name="_GoBack" w:displacedByCustomXml="next"/>
+    <w:bookmarkStart w:id="2" w:name="_Hlk511816857" w:displacedByCustomXml="next"/>
     <w:sdt>
       <w:sdtPr>
-        <w:id w:val="-1329364290"/>
+        <w:id w:val="458692609"/>
         <w:placeholder>
           <w:docPart w:val="DefaultPlaceholder_-1854013440"/>
         </w:placeholder>
@@ -1282,26 +1500,74 @@
         <w:p>
           <w:pPr>
             <w:pStyle w:val="Double"/>
+            <w:ind w:firstLine="0"/>
           </w:pPr>
           <w:r>
-            <w:t>&lt;Content Select=”./IssuesPresented” /&gt;</w:t>
+            <w:t>&lt;Repeat Select</w:t>
+          </w:r>
+          <w:proofErr w:type="gramStart"/>
+          <w:r>
+            <w:t>=”./</w:t>
+          </w:r>
+          <w:proofErr w:type="spellStart"/>
+          <w:r>
+            <w:t>IssuesPresented</w:t>
+          </w:r>
+          <w:proofErr w:type="spellEnd"/>
+          <w:r>
+            <w:t>/</w:t>
+          </w:r>
+          <w:proofErr w:type="spellStart"/>
+          <w:r>
+            <w:t>BriefExport.</w:t>
+          </w:r>
+          <w:r>
+            <w:t>Paragraph</w:t>
+          </w:r>
+          <w:proofErr w:type="spellEnd"/>
+          <w:proofErr w:type="gramEnd"/>
+          <w:r>
+            <w:t>”  /&gt;</w:t>
           </w:r>
         </w:p>
       </w:sdtContent>
     </w:sdt>
-    <w:p>
-      <w:pPr>
-        <w:pStyle w:val="Center"/>
-      </w:pPr>
-      <w:bookmarkStart w:id="1" w:name="_Toc447180600"/>
-      <w:r>
-        <w:t>Statement on oral Argument</w:t>
-      </w:r>
-      <w:bookmarkEnd w:id="1"/>
-    </w:p>
     <w:sdt>
       <w:sdtPr>
-        <w:id w:val="462242190"/>
+        <w:id w:val="-270170596"/>
+        <w:placeholder>
+          <w:docPart w:val="BD08447E77E7446CAB4ED67D01C932F4"/>
+        </w:placeholder>
+      </w:sdtPr>
+      <w:sdtEndPr/>
+      <w:sdtContent>
+        <w:p>
+          <w:pPr>
+            <w:pStyle w:val="Double"/>
+            <w:tabs>
+              <w:tab w:val="left" w:pos="4260"/>
+            </w:tabs>
+          </w:pPr>
+          <w:r>
+            <w:t>&lt;Content Select=</w:t>
+          </w:r>
+          <w:proofErr w:type="gramStart"/>
+          <w:r>
+            <w:t>”./</w:t>
+          </w:r>
+          <w:proofErr w:type="gramEnd"/>
+          <w:r>
+            <w:t>Value</w:t>
+          </w:r>
+          <w:r>
+            <w:t>” /&gt;</w:t>
+          </w:r>
+        </w:p>
+      </w:sdtContent>
+    </w:sdt>
+    <w:sdt>
+      <w:sdtPr>
+        <w:id w:val="801194946"/>
         <w:placeholder>
           <w:docPart w:val="DefaultPlaceholder_-1854013440"/>
         </w:placeholder>
@@ -1312,9 +1578,18 @@
         <w:p>
           <w:pPr>
             <w:pStyle w:val="Double"/>
+            <w:ind w:firstLine="0"/>
           </w:pPr>
           <w:r>
-            <w:t>&lt;Content Select=”./OralArgumentStatement” /&gt;</w:t>
+            <w:t>&lt;</w:t>
+          </w:r>
+          <w:proofErr w:type="spellStart"/>
+          <w:r>
+            <w:t>EndRepeat</w:t>
+          </w:r>
+          <w:proofErr w:type="spellEnd"/>
+          <w:r>
+            <w:t xml:space="preserve"> /&gt;</w:t>
           </w:r>
         </w:p>
       </w:sdtContent>
@@ -1323,17 +1598,19 @@
       <w:pPr>
         <w:pStyle w:val="Center"/>
       </w:pPr>
-      <w:bookmarkStart w:id="2" w:name="_Toc447180601"/>
-      <w:r>
-        <w:t>Statement on Publication</w:t>
-      </w:r>
+      <w:bookmarkStart w:id="3" w:name="_Toc447180600"/>
       <w:bookmarkEnd w:id="2"/>
+      <w:bookmarkEnd w:id="1"/>
+      <w:r>
+        <w:t>Statement on oral Argument</w:t>
+      </w:r>
+      <w:bookmarkEnd w:id="3"/>
     </w:p>
     <w:sdt>
       <w:sdtPr>
-        <w:id w:val="1012184898"/>
+        <w:id w:val="-115834546"/>
         <w:placeholder>
-          <w:docPart w:val="DefaultPlaceholder_-1854013440"/>
+          <w:docPart w:val="ACAFA8F7E0C94EAD844209ED7D9137E7"/>
         </w:placeholder>
         <w:text/>
       </w:sdtPr>
@@ -1342,34 +1619,73 @@
         <w:p>
           <w:pPr>
             <w:pStyle w:val="Double"/>
+            <w:ind w:firstLine="0"/>
           </w:pPr>
           <w:r>
-            <w:t>&lt;Content Select=”./PublicationStatement” /&gt;</w:t>
+            <w:t>&lt;Repeat Select</w:t>
+          </w:r>
+          <w:proofErr w:type="gramStart"/>
+          <w:r>
+            <w:t>=”./</w:t>
+          </w:r>
+          <w:proofErr w:type="spellStart"/>
+          <w:r>
+            <w:t>OralArgumentStatement</w:t>
+          </w:r>
+          <w:proofErr w:type="spellEnd"/>
+          <w:r>
+            <w:t>/</w:t>
+          </w:r>
+          <w:proofErr w:type="spellStart"/>
+          <w:r>
+            <w:t>BriefExport.</w:t>
+          </w:r>
+          <w:r>
+            <w:t>Paragraph</w:t>
+          </w:r>
+          <w:proofErr w:type="spellEnd"/>
+          <w:proofErr w:type="gramEnd"/>
+          <w:r>
+            <w:t>”  /&gt;</w:t>
           </w:r>
         </w:p>
       </w:sdtContent>
     </w:sdt>
-    <w:p>
-      <w:pPr>
-        <w:pStyle w:val="Center"/>
-      </w:pPr>
-      <w:bookmarkStart w:id="3" w:name="_Toc447180602"/>
-      <w:r>
-        <w:t>statement of</w:t>
-      </w:r>
-      <w:r>
-        <w:t xml:space="preserve"> case</w:t>
-      </w:r>
-      <w:bookmarkEnd w:id="3"/>
-      <w:r>
-        <w:t xml:space="preserve"> AND FACTS</w:t>
-      </w:r>
-    </w:p>
     <w:sdt>
       <w:sdtPr>
-        <w:id w:val="-1262671385"/>
+        <w:id w:val="-356814951"/>
         <w:placeholder>
-          <w:docPart w:val="DefaultPlaceholder_-1854013440"/>
+          <w:docPart w:val="CC38F98775554BEABE022BCAAD57066A"/>
+        </w:placeholder>
+      </w:sdtPr>
+      <w:sdtEndPr/>
+      <w:sdtContent>
+        <w:p>
+          <w:pPr>
+            <w:pStyle w:val="Double"/>
+            <w:tabs>
+              <w:tab w:val="left" w:pos="4260"/>
+            </w:tabs>
+          </w:pPr>
+          <w:r>
+            <w:t>&lt;Content Select=</w:t>
+          </w:r>
+          <w:proofErr w:type="gramStart"/>
+          <w:r>
+            <w:t>”./</w:t>
+          </w:r>
+          <w:proofErr w:type="gramEnd"/>
+          <w:r>
+            <w:t>Value” /&gt;</w:t>
+          </w:r>
+        </w:p>
+      </w:sdtContent>
+    </w:sdt>
+    <w:sdt>
+      <w:sdtPr>
+        <w:id w:val="-1525783274"/>
+        <w:placeholder>
+          <w:docPart w:val="ACAFA8F7E0C94EAD844209ED7D9137E7"/>
         </w:placeholder>
         <w:text/>
       </w:sdtPr>
@@ -1378,9 +1694,18 @@
         <w:p>
           <w:pPr>
             <w:pStyle w:val="Double"/>
+            <w:ind w:firstLine="0"/>
           </w:pPr>
           <w:r>
-            <w:t>&lt;Content Select=”./CaseFactsStatement” /&gt;</w:t>
+            <w:t>&lt;</w:t>
+          </w:r>
+          <w:proofErr w:type="spellStart"/>
+          <w:r>
+            <w:t>EndRepeat</w:t>
+          </w:r>
+          <w:proofErr w:type="spellEnd"/>
+          <w:r>
+            <w:t xml:space="preserve"> /&gt;</w:t>
           </w:r>
         </w:p>
       </w:sdtContent>
@@ -1389,17 +1714,17 @@
       <w:pPr>
         <w:pStyle w:val="Center"/>
       </w:pPr>
-      <w:bookmarkStart w:id="4" w:name="_Toc447180603"/>
-      <w:r>
-        <w:t>argument</w:t>
+      <w:bookmarkStart w:id="4" w:name="_Toc447180601"/>
+      <w:r>
+        <w:t>Statement on Publication</w:t>
       </w:r>
       <w:bookmarkEnd w:id="4"/>
     </w:p>
     <w:sdt>
       <w:sdtPr>
-        <w:id w:val="-526176259"/>
+        <w:id w:val="-1774853644"/>
         <w:placeholder>
-          <w:docPart w:val="DefaultPlaceholder_-1854013440"/>
+          <w:docPart w:val="7AFDC75F69774D26A715C30EAA11CD65"/>
         </w:placeholder>
         <w:text/>
       </w:sdtPr>
@@ -1408,34 +1733,73 @@
         <w:p>
           <w:pPr>
             <w:pStyle w:val="Double"/>
+            <w:ind w:firstLine="0"/>
           </w:pPr>
           <w:r>
-            <w:t>&lt;Content Select=”./Argument” /&gt;</w:t>
+            <w:t>&lt;Repeat Select</w:t>
+          </w:r>
+          <w:proofErr w:type="gramStart"/>
+          <w:r>
+            <w:t>=”./</w:t>
+          </w:r>
+          <w:proofErr w:type="spellStart"/>
+          <w:r>
+            <w:t>PublicationStatement</w:t>
+          </w:r>
+          <w:proofErr w:type="spellEnd"/>
+          <w:r>
+            <w:t>/</w:t>
+          </w:r>
+          <w:proofErr w:type="spellStart"/>
+          <w:r>
+            <w:t>BriefExport.</w:t>
+          </w:r>
+          <w:r>
+            <w:t>Paragraph</w:t>
+          </w:r>
+          <w:proofErr w:type="spellEnd"/>
+          <w:proofErr w:type="gramEnd"/>
+          <w:r>
+            <w:t>”  /&gt;</w:t>
           </w:r>
         </w:p>
       </w:sdtContent>
     </w:sdt>
-    <w:p>
-      <w:pPr>
-        <w:pStyle w:val="Double"/>
-        <w:ind w:firstLine="0"/>
-        <w:jc w:val="center"/>
-        <w:rPr>
-          <w:b/>
-        </w:rPr>
-      </w:pPr>
-      <w:r>
-        <w:rPr>
-          <w:b/>
-        </w:rPr>
-        <w:t>CONCLUSION</w:t>
-      </w:r>
-    </w:p>
     <w:sdt>
       <w:sdtPr>
-        <w:id w:val="1598292821"/>
+        <w:id w:val="-1066716869"/>
         <w:placeholder>
-          <w:docPart w:val="DefaultPlaceholder_-1854013440"/>
+          <w:docPart w:val="9BFDD907420B42C59DE4C19C1CF2055A"/>
+        </w:placeholder>
+      </w:sdtPr>
+      <w:sdtEndPr/>
+      <w:sdtContent>
+        <w:p>
+          <w:pPr>
+            <w:pStyle w:val="Double"/>
+            <w:tabs>
+              <w:tab w:val="left" w:pos="4260"/>
+            </w:tabs>
+          </w:pPr>
+          <w:r>
+            <w:t>&lt;Content Select=</w:t>
+          </w:r>
+          <w:proofErr w:type="gramStart"/>
+          <w:r>
+            <w:t>”./</w:t>
+          </w:r>
+          <w:proofErr w:type="gramEnd"/>
+          <w:r>
+            <w:t>Value” /&gt;</w:t>
+          </w:r>
+        </w:p>
+      </w:sdtContent>
+    </w:sdt>
+    <w:sdt>
+      <w:sdtPr>
+        <w:id w:val="-255368856"/>
+        <w:placeholder>
+          <w:docPart w:val="7AFDC75F69774D26A715C30EAA11CD65"/>
         </w:placeholder>
         <w:text/>
       </w:sdtPr>
@@ -1444,10 +1808,364 @@
         <w:p>
           <w:pPr>
             <w:pStyle w:val="Double"/>
+            <w:ind w:firstLine="0"/>
           </w:pPr>
           <w:r>
-            <w:t>&lt;Content Select=”./Conclusion”</w:t>
-          </w:r>
+            <w:t>&lt;</w:t>
+          </w:r>
+          <w:proofErr w:type="spellStart"/>
+          <w:r>
+            <w:t>EndRepeat</w:t>
+          </w:r>
+          <w:proofErr w:type="spellEnd"/>
+          <w:r>
+            <w:t xml:space="preserve"> /&gt;</w:t>
+          </w:r>
+        </w:p>
+      </w:sdtContent>
+    </w:sdt>
+    <w:p>
+      <w:pPr>
+        <w:pStyle w:val="Center"/>
+      </w:pPr>
+      <w:bookmarkStart w:id="5" w:name="_Toc447180602"/>
+      <w:r>
+        <w:t>statement of</w:t>
+      </w:r>
+      <w:r>
+        <w:t xml:space="preserve"> case</w:t>
+      </w:r>
+      <w:bookmarkEnd w:id="5"/>
+      <w:r>
+        <w:t xml:space="preserve"> AND FACTS</w:t>
+      </w:r>
+    </w:p>
+    <w:sdt>
+      <w:sdtPr>
+        <w:id w:val="706373423"/>
+        <w:placeholder>
+          <w:docPart w:val="613CBA78B5404E42B1796AA4C5CEB0D7"/>
+        </w:placeholder>
+        <w:text/>
+      </w:sdtPr>
+      <w:sdtEndPr/>
+      <w:sdtContent>
+        <w:p>
+          <w:pPr>
+            <w:pStyle w:val="Double"/>
+            <w:ind w:firstLine="0"/>
+          </w:pPr>
+          <w:r>
+            <w:t>&lt;Repeat Select</w:t>
+          </w:r>
+          <w:proofErr w:type="gramStart"/>
+          <w:r>
+            <w:t>=”./</w:t>
+          </w:r>
+          <w:proofErr w:type="spellStart"/>
+          <w:r>
+            <w:t>CaseFactsStatement</w:t>
+          </w:r>
+          <w:proofErr w:type="spellEnd"/>
+          <w:r>
+            <w:t>/</w:t>
+          </w:r>
+          <w:proofErr w:type="spellStart"/>
+          <w:r>
+            <w:t>BriefExport.</w:t>
+          </w:r>
+          <w:r>
+            <w:t>Paragraph</w:t>
+          </w:r>
+          <w:proofErr w:type="spellEnd"/>
+          <w:proofErr w:type="gramEnd"/>
+          <w:r>
+            <w:t>”  /&gt;</w:t>
+          </w:r>
+        </w:p>
+      </w:sdtContent>
+    </w:sdt>
+    <w:sdt>
+      <w:sdtPr>
+        <w:id w:val="-1022396782"/>
+        <w:placeholder>
+          <w:docPart w:val="2C2646E2E91C4F608A96572C136F09C4"/>
+        </w:placeholder>
+      </w:sdtPr>
+      <w:sdtEndPr/>
+      <w:sdtContent>
+        <w:p>
+          <w:pPr>
+            <w:pStyle w:val="Double"/>
+            <w:tabs>
+              <w:tab w:val="left" w:pos="4260"/>
+            </w:tabs>
+          </w:pPr>
+          <w:r>
+            <w:t>&lt;Content Select=</w:t>
+          </w:r>
+          <w:proofErr w:type="gramStart"/>
+          <w:r>
+            <w:t>”./</w:t>
+          </w:r>
+          <w:proofErr w:type="gramEnd"/>
+          <w:r>
+            <w:t>Value” /&gt;</w:t>
+          </w:r>
+        </w:p>
+      </w:sdtContent>
+    </w:sdt>
+    <w:sdt>
+      <w:sdtPr>
+        <w:id w:val="271293757"/>
+        <w:placeholder>
+          <w:docPart w:val="613CBA78B5404E42B1796AA4C5CEB0D7"/>
+        </w:placeholder>
+        <w:text/>
+      </w:sdtPr>
+      <w:sdtEndPr/>
+      <w:sdtContent>
+        <w:p>
+          <w:pPr>
+            <w:pStyle w:val="Double"/>
+            <w:ind w:firstLine="0"/>
+          </w:pPr>
+          <w:r>
+            <w:t>&lt;</w:t>
+          </w:r>
+          <w:proofErr w:type="spellStart"/>
+          <w:r>
+            <w:t>EndRepeat</w:t>
+          </w:r>
+          <w:proofErr w:type="spellEnd"/>
+          <w:r>
+            <w:t xml:space="preserve"> /&gt;</w:t>
+          </w:r>
+        </w:p>
+      </w:sdtContent>
+    </w:sdt>
+    <w:p>
+      <w:pPr>
+        <w:pStyle w:val="Center"/>
+      </w:pPr>
+      <w:bookmarkStart w:id="6" w:name="_Toc447180603"/>
+      <w:r>
+        <w:t>argument</w:t>
+      </w:r>
+      <w:bookmarkEnd w:id="6"/>
+    </w:p>
+    <w:sdt>
+      <w:sdtPr>
+        <w:id w:val="2044628898"/>
+        <w:placeholder>
+          <w:docPart w:val="AAF0D8481F3D4D9E8D6996B66CA42450"/>
+        </w:placeholder>
+        <w:text/>
+      </w:sdtPr>
+      <w:sdtEndPr/>
+      <w:sdtContent>
+        <w:p>
+          <w:pPr>
+            <w:pStyle w:val="Double"/>
+            <w:ind w:firstLine="0"/>
+          </w:pPr>
+          <w:r>
+            <w:t>&lt;Repeat Select</w:t>
+          </w:r>
+          <w:proofErr w:type="gramStart"/>
+          <w:r>
+            <w:t>=”./</w:t>
+          </w:r>
+          <w:r>
+            <w:t>Argument</w:t>
+          </w:r>
+          <w:r>
+            <w:t>/</w:t>
+          </w:r>
+          <w:proofErr w:type="spellStart"/>
+          <w:r>
+            <w:t>BriefExport.</w:t>
+          </w:r>
+          <w:r>
+            <w:t>Paragraph</w:t>
+          </w:r>
+          <w:proofErr w:type="spellEnd"/>
+          <w:proofErr w:type="gramEnd"/>
+          <w:r>
+            <w:t>”  /&gt;</w:t>
+          </w:r>
+        </w:p>
+      </w:sdtContent>
+    </w:sdt>
+    <w:sdt>
+      <w:sdtPr>
+        <w:id w:val="-1630549673"/>
+        <w:placeholder>
+          <w:docPart w:val="48E5BCD5AEB344A4A64866D0184E9F75"/>
+        </w:placeholder>
+      </w:sdtPr>
+      <w:sdtEndPr/>
+      <w:sdtContent>
+        <w:p>
+          <w:pPr>
+            <w:pStyle w:val="Double"/>
+            <w:tabs>
+              <w:tab w:val="left" w:pos="4260"/>
+            </w:tabs>
+          </w:pPr>
+          <w:r>
+            <w:t>&lt;Content Select=</w:t>
+          </w:r>
+          <w:proofErr w:type="gramStart"/>
+          <w:r>
+            <w:t>”./</w:t>
+          </w:r>
+          <w:proofErr w:type="gramEnd"/>
+          <w:r>
+            <w:t>Value” /&gt;</w:t>
+          </w:r>
+        </w:p>
+      </w:sdtContent>
+    </w:sdt>
+    <w:sdt>
+      <w:sdtPr>
+        <w:id w:val="1706450599"/>
+        <w:placeholder>
+          <w:docPart w:val="AAF0D8481F3D4D9E8D6996B66CA42450"/>
+        </w:placeholder>
+        <w:text/>
+      </w:sdtPr>
+      <w:sdtEndPr/>
+      <w:sdtContent>
+        <w:p>
+          <w:pPr>
+            <w:pStyle w:val="Double"/>
+            <w:ind w:firstLine="0"/>
+          </w:pPr>
+          <w:r>
+            <w:t>&lt;</w:t>
+          </w:r>
+          <w:proofErr w:type="spellStart"/>
+          <w:r>
+            <w:t>EndRepeat</w:t>
+          </w:r>
+          <w:proofErr w:type="spellEnd"/>
+          <w:r>
+            <w:t xml:space="preserve"> /&gt;</w:t>
+          </w:r>
+        </w:p>
+      </w:sdtContent>
+    </w:sdt>
+    <w:p>
+      <w:pPr>
+        <w:pStyle w:val="Double"/>
+        <w:ind w:firstLine="0"/>
+        <w:jc w:val="center"/>
+        <w:rPr>
+          <w:b/>
+        </w:rPr>
+      </w:pPr>
+      <w:r>
+        <w:rPr>
+          <w:b/>
+        </w:rPr>
+        <w:t>CONCLUSION</w:t>
+      </w:r>
+    </w:p>
+    <w:sdt>
+      <w:sdtPr>
+        <w:id w:val="113637829"/>
+        <w:placeholder>
+          <w:docPart w:val="0DC3CCF6D2894DAD8E59C6EAA77B3422"/>
+        </w:placeholder>
+        <w:text/>
+      </w:sdtPr>
+      <w:sdtEndPr/>
+      <w:sdtContent>
+        <w:p>
+          <w:pPr>
+            <w:pStyle w:val="Double"/>
+            <w:ind w:firstLine="0"/>
+          </w:pPr>
+          <w:r>
+            <w:t>&lt;Repeat Select</w:t>
+          </w:r>
+          <w:proofErr w:type="gramStart"/>
+          <w:r>
+            <w:t>=”./</w:t>
+          </w:r>
+          <w:r>
+            <w:t>Conclusion</w:t>
+          </w:r>
+          <w:r>
+            <w:t>/</w:t>
+          </w:r>
+          <w:r>
+            <w:t>BriefExport.</w:t>
+          </w:r>
+          <w:r>
+            <w:t>Paragraph</w:t>
+          </w:r>
+          <w:proofErr w:type="gramEnd"/>
+          <w:r>
+            <w:t>”  /&gt;</w:t>
+          </w:r>
+        </w:p>
+      </w:sdtContent>
+    </w:sdt>
+    <w:sdt>
+      <w:sdtPr>
+        <w:id w:val="1544104509"/>
+        <w:placeholder>
+          <w:docPart w:val="D1C17CEF213142EE86FBC258065C7BBC"/>
+        </w:placeholder>
+      </w:sdtPr>
+      <w:sdtEndPr/>
+      <w:sdtContent>
+        <w:p>
+          <w:pPr>
+            <w:pStyle w:val="Double"/>
+            <w:tabs>
+              <w:tab w:val="left" w:pos="4260"/>
+            </w:tabs>
+          </w:pPr>
+          <w:r>
+            <w:t>&lt;Content Select=</w:t>
+          </w:r>
+          <w:proofErr w:type="gramStart"/>
+          <w:r>
+            <w:t>”./</w:t>
+          </w:r>
+          <w:proofErr w:type="gramEnd"/>
+          <w:r>
+            <w:t>Value” /&gt;</w:t>
+          </w:r>
+        </w:p>
+      </w:sdtContent>
+    </w:sdt>
+    <w:sdt>
+      <w:sdtPr>
+        <w:id w:val="-1115292445"/>
+        <w:placeholder>
+          <w:docPart w:val="0DC3CCF6D2894DAD8E59C6EAA77B3422"/>
+        </w:placeholder>
+        <w:text/>
+      </w:sdtPr>
+      <w:sdtEndPr/>
+      <w:sdtContent>
+        <w:p>
+          <w:pPr>
+            <w:pStyle w:val="Double"/>
+            <w:ind w:firstLine="0"/>
+          </w:pPr>
+          <w:r>
+            <w:t>&lt;</w:t>
+          </w:r>
+          <w:proofErr w:type="spellStart"/>
+          <w:r>
+            <w:t>EndRepeat</w:t>
+          </w:r>
+          <w:proofErr w:type="spellEnd"/>
           <w:r>
             <w:t xml:space="preserve"> /&gt;</w:t>
           </w:r>
@@ -1522,8 +2240,16 @@
             <w:rPr>
               <w:caps/>
             </w:rPr>
-            <w:t>&lt;Content Select=”./</w:t>
-          </w:r>
+            <w:t>&lt;Content Select=</w:t>
+          </w:r>
+          <w:proofErr w:type="gramStart"/>
+          <w:r>
+            <w:rPr>
+              <w:caps/>
+            </w:rPr>
+            <w:t>”./</w:t>
+          </w:r>
+          <w:proofErr w:type="gramEnd"/>
           <w:r>
             <w:rPr>
               <w:caps/>
@@ -1569,11 +2295,18 @@
         <w:sdtEndPr/>
         <w:sdtContent>
           <w:r>
-            <w:t>&lt;Content Select=”./</w:t>
-          </w:r>
+            <w:t>&lt;Content Select=</w:t>
+          </w:r>
+          <w:proofErr w:type="gramStart"/>
+          <w:r>
+            <w:t>”./</w:t>
+          </w:r>
+          <w:proofErr w:type="spellStart"/>
+          <w:proofErr w:type="gramEnd"/>
           <w:r>
             <w:t>ContactInfo</w:t>
           </w:r>
+          <w:proofErr w:type="spellEnd"/>
           <w:r>
             <w:t>/Address/Street” /&gt;</w:t>
           </w:r>
@@ -1596,11 +2329,18 @@
         <w:sdtEndPr/>
         <w:sdtContent>
           <w:r>
-            <w:t>&lt;Content Select=”./</w:t>
-          </w:r>
+            <w:t>&lt;Content Select=</w:t>
+          </w:r>
+          <w:proofErr w:type="gramStart"/>
+          <w:r>
+            <w:t>”./</w:t>
+          </w:r>
+          <w:proofErr w:type="spellStart"/>
+          <w:proofErr w:type="gramEnd"/>
           <w:r>
             <w:t>ContactInfo</w:t>
           </w:r>
+          <w:proofErr w:type="spellEnd"/>
           <w:r>
             <w:t>/Address/City” /&gt;</w:t>
           </w:r>
@@ -1622,9 +2362,11 @@
           <w:r>
             <w:t>&lt;Content Select=”./</w:t>
           </w:r>
+          <w:proofErr w:type="spellStart"/>
           <w:r>
             <w:t>ContactInfo</w:t>
           </w:r>
+          <w:proofErr w:type="spellEnd"/>
           <w:r>
             <w:t>/Address/State” /&gt;</w:t>
           </w:r>
@@ -1646,9 +2388,11 @@
           <w:r>
             <w:t>&lt;Content Select=”./</w:t>
           </w:r>
+          <w:proofErr w:type="spellStart"/>
           <w:r>
             <w:t>ContactInfo</w:t>
           </w:r>
+          <w:proofErr w:type="spellEnd"/>
           <w:r>
             <w:t>/Address/Zip” /&gt;</w:t>
           </w:r>
@@ -1671,11 +2415,18 @@
             <w:ind w:left="1440" w:firstLine="720"/>
           </w:pPr>
           <w:r>
-            <w:t>&lt;Content Select=”./</w:t>
-          </w:r>
+            <w:t>&lt;Content Select=</w:t>
+          </w:r>
+          <w:proofErr w:type="gramStart"/>
+          <w:r>
+            <w:t>”./</w:t>
+          </w:r>
+          <w:proofErr w:type="spellStart"/>
+          <w:proofErr w:type="gramEnd"/>
           <w:r>
             <w:t>ContactInfo</w:t>
           </w:r>
+          <w:proofErr w:type="spellEnd"/>
           <w:r>
             <w:t>/Phone” /&gt;</w:t>
           </w:r>
@@ -1698,11 +2449,18 @@
             <w:ind w:left="1440" w:firstLine="720"/>
           </w:pPr>
           <w:r>
-            <w:t>&lt;Content Select=”./</w:t>
-          </w:r>
+            <w:t>&lt;Content Select=</w:t>
+          </w:r>
+          <w:proofErr w:type="gramStart"/>
+          <w:r>
+            <w:t>”./</w:t>
+          </w:r>
+          <w:proofErr w:type="spellStart"/>
+          <w:proofErr w:type="gramEnd"/>
           <w:r>
             <w:t>ContactInfo</w:t>
           </w:r>
+          <w:proofErr w:type="spellEnd"/>
           <w:r>
             <w:t>/Email” /&gt;</w:t>
           </w:r>
@@ -1734,7 +2492,16 @@
             <w:t>&lt;Content Sel</w:t>
           </w:r>
           <w:r>
-            <w:t>ect=”./Circu</w:t>
+            <w:t>ect=</w:t>
+          </w:r>
+          <w:proofErr w:type="gramStart"/>
+          <w:r>
+            <w:t>”./</w:t>
+          </w:r>
+          <w:proofErr w:type="spellStart"/>
+          <w:proofErr w:type="gramEnd"/>
+          <w:r>
+            <w:t>Circu</w:t>
           </w:r>
           <w:r>
             <w:t>i</w:t>
@@ -1743,7 +2510,11 @@
             <w:t>t</w:t>
           </w:r>
           <w:r>
-            <w:t xml:space="preserve">CourtCase/Role” </w:t>
+            <w:t>CourtCase</w:t>
+          </w:r>
+          <w:proofErr w:type="spellEnd"/>
+          <w:r>
+            <w:t xml:space="preserve">/Role” </w:t>
           </w:r>
           <w:r>
             <w:t>/&gt;</w:t>
@@ -1771,7 +2542,7 @@
       <w:pPr>
         <w:pStyle w:val="Center"/>
       </w:pPr>
-      <w:bookmarkStart w:id="5" w:name="_Toc447180607"/>
+      <w:bookmarkStart w:id="7" w:name="_Toc447180607"/>
       <w:r>
         <w:lastRenderedPageBreak/>
         <w:t>CERTIFICATION</w:t>
@@ -1779,7 +2550,7 @@
       <w:r>
         <w:t xml:space="preserve"> AS TO FORM/LENGTH</w:t>
       </w:r>
-      <w:bookmarkEnd w:id="5"/>
+      <w:bookmarkEnd w:id="7"/>
     </w:p>
     <w:p>
       <w:pPr>
@@ -1792,7 +2563,15 @@
       </w:pPr>
       <w:r>
         <w:tab/>
-        <w:t xml:space="preserve">I certify that this brief meets the form and length requirements of Rule 809.19(8)(b) and (c) in that it is:  proportional serif font, minimum printing resolution of 200 dots per inch, 13 point body text, 11 point for quotes and footnotes, leading of minimum 2 points and maximum of 60 characters per line of body text.  The length of the brief is </w:t>
+        <w:t xml:space="preserve">I certify that this brief meets the form and length requirements of Rule 809.19(8)(b) and (c) in that it is:  proportional serif font, minimum printing resolution of 200 dots per inch, </w:t>
+      </w:r>
+      <w:proofErr w:type="gramStart"/>
+      <w:r>
+        <w:t>13 point</w:t>
+      </w:r>
+      <w:proofErr w:type="gramEnd"/>
+      <w:r>
+        <w:t xml:space="preserve"> body text, 11 point for quotes and footnotes, leading of minimum 2 points and maximum of 60 characters per line of body text.  The length of the brief is </w:t>
       </w:r>
       <w:r>
         <w:t>INSERT WORD COUNT HERE</w:t>
@@ -1809,14 +2588,14 @@
         <w:pStyle w:val="Center"/>
         <w:spacing w:after="240"/>
       </w:pPr>
-      <w:bookmarkStart w:id="6" w:name="_Toc447180608"/>
+      <w:bookmarkStart w:id="8" w:name="_Toc447180608"/>
       <w:r>
         <w:t>CERTIFICATE OF COMPLIANCE</w:t>
       </w:r>
       <w:r>
         <w:t xml:space="preserve"> WITH RULE 809.19(12)</w:t>
       </w:r>
-      <w:bookmarkEnd w:id="6"/>
+      <w:bookmarkEnd w:id="8"/>
     </w:p>
     <w:p>
       <w:pPr>
@@ -1979,8 +2758,16 @@
             <w:rPr>
               <w:caps/>
             </w:rPr>
-            <w:t>&lt;Content Select=”./</w:t>
-          </w:r>
+            <w:t>&lt;Content Select=</w:t>
+          </w:r>
+          <w:proofErr w:type="gramStart"/>
+          <w:r>
+            <w:rPr>
+              <w:caps/>
+            </w:rPr>
+            <w:t>”./</w:t>
+          </w:r>
+          <w:proofErr w:type="gramEnd"/>
           <w:r>
             <w:rPr>
               <w:caps/>
@@ -2026,11 +2813,18 @@
         <w:sdtEndPr/>
         <w:sdtContent>
           <w:r>
-            <w:t>&lt;Content Select=”./</w:t>
-          </w:r>
+            <w:t>&lt;Content Select=</w:t>
+          </w:r>
+          <w:proofErr w:type="gramStart"/>
+          <w:r>
+            <w:t>”./</w:t>
+          </w:r>
+          <w:proofErr w:type="spellStart"/>
+          <w:proofErr w:type="gramEnd"/>
           <w:r>
             <w:t>ContactInfo</w:t>
           </w:r>
+          <w:proofErr w:type="spellEnd"/>
           <w:r>
             <w:t>/Address/Street” /&gt;</w:t>
           </w:r>
@@ -2053,11 +2847,18 @@
         <w:sdtEndPr/>
         <w:sdtContent>
           <w:r>
-            <w:t>&lt;Content Select=”./</w:t>
-          </w:r>
+            <w:t>&lt;Content Select=</w:t>
+          </w:r>
+          <w:proofErr w:type="gramStart"/>
+          <w:r>
+            <w:t>”./</w:t>
+          </w:r>
+          <w:proofErr w:type="spellStart"/>
+          <w:proofErr w:type="gramEnd"/>
           <w:r>
             <w:t>ContactInfo</w:t>
           </w:r>
+          <w:proofErr w:type="spellEnd"/>
           <w:r>
             <w:t>/Address/City” /&gt;</w:t>
           </w:r>
@@ -2079,9 +2880,11 @@
           <w:r>
             <w:t>&lt;Content Select=”./</w:t>
           </w:r>
+          <w:proofErr w:type="spellStart"/>
           <w:r>
             <w:t>ContactInfo</w:t>
           </w:r>
+          <w:proofErr w:type="spellEnd"/>
           <w:r>
             <w:t>/Address/State” /&gt;</w:t>
           </w:r>
@@ -2103,9 +2906,11 @@
           <w:r>
             <w:t>&lt;Content Select=”./</w:t>
           </w:r>
+          <w:proofErr w:type="spellStart"/>
           <w:r>
             <w:t>ContactInfo</w:t>
           </w:r>
+          <w:proofErr w:type="spellEnd"/>
           <w:r>
             <w:t>/Address/Zip” /&gt;</w:t>
           </w:r>
@@ -2128,11 +2933,18 @@
             <w:ind w:left="1440" w:firstLine="720"/>
           </w:pPr>
           <w:r>
-            <w:t>&lt;Content Select=”./</w:t>
-          </w:r>
+            <w:t>&lt;Content Select=</w:t>
+          </w:r>
+          <w:proofErr w:type="gramStart"/>
+          <w:r>
+            <w:t>”./</w:t>
+          </w:r>
+          <w:proofErr w:type="spellStart"/>
+          <w:proofErr w:type="gramEnd"/>
           <w:r>
             <w:t>ContactInfo</w:t>
           </w:r>
+          <w:proofErr w:type="spellEnd"/>
           <w:r>
             <w:t>/Phone” /&gt;</w:t>
           </w:r>
@@ -2155,11 +2967,18 @@
             <w:ind w:left="1440" w:firstLine="720"/>
           </w:pPr>
           <w:r>
-            <w:t>&lt;Content Select=”./</w:t>
-          </w:r>
+            <w:t>&lt;Content Select=</w:t>
+          </w:r>
+          <w:proofErr w:type="gramStart"/>
+          <w:r>
+            <w:t>”./</w:t>
+          </w:r>
+          <w:proofErr w:type="spellStart"/>
+          <w:proofErr w:type="gramEnd"/>
           <w:r>
             <w:t>ContactInfo</w:t>
           </w:r>
+          <w:proofErr w:type="spellEnd"/>
           <w:r>
             <w:t>/Email” /&gt;</w:t>
           </w:r>
@@ -2191,13 +3010,26 @@
             <w:t>&lt;Content Sel</w:t>
           </w:r>
           <w:r>
-            <w:t>ect=”./Circu</w:t>
+            <w:t>ect=</w:t>
+          </w:r>
+          <w:proofErr w:type="gramStart"/>
+          <w:r>
+            <w:t>”./</w:t>
+          </w:r>
+          <w:proofErr w:type="spellStart"/>
+          <w:proofErr w:type="gramEnd"/>
+          <w:r>
+            <w:t>Circu</w:t>
           </w:r>
           <w:r>
             <w:t>i</w:t>
           </w:r>
           <w:r>
-            <w:t>tCourtCase/Role” /&gt;</w:t>
+            <w:t>tCourtCase</w:t>
+          </w:r>
+          <w:proofErr w:type="spellEnd"/>
+          <w:r>
+            <w:t>/Role” /&gt;</w:t>
           </w:r>
         </w:sdtContent>
       </w:sdt>
@@ -2238,7 +3070,27 @@
           <w:sz w:val="36"/>
         </w:rPr>
         <w:lastRenderedPageBreak/>
-        <w:t>A P P E N D I X</w:t>
+        <w:t xml:space="preserve">A P </w:t>
+      </w:r>
+      <w:proofErr w:type="spellStart"/>
+      <w:r>
+        <w:rPr>
+          <w:b/>
+          <w:bCs/>
+          <w:iCs/>
+          <w:sz w:val="36"/>
+        </w:rPr>
+        <w:t>P</w:t>
+      </w:r>
+      <w:proofErr w:type="spellEnd"/>
+      <w:r>
+        <w:rPr>
+          <w:b/>
+          <w:bCs/>
+          <w:iCs/>
+          <w:sz w:val="36"/>
+        </w:rPr>
+        <w:t xml:space="preserve"> E N D I X</w:t>
       </w:r>
     </w:p>
     <w:p>
@@ -2301,7 +3153,23 @@
           <w:b/>
           <w:sz w:val="36"/>
         </w:rPr>
-        <w:t>A P P E N D I X</w:t>
+        <w:t xml:space="preserve">A P </w:t>
+      </w:r>
+      <w:proofErr w:type="spellStart"/>
+      <w:r>
+        <w:rPr>
+          <w:b/>
+          <w:sz w:val="36"/>
+        </w:rPr>
+        <w:t>P</w:t>
+      </w:r>
+      <w:proofErr w:type="spellEnd"/>
+      <w:r>
+        <w:rPr>
+          <w:b/>
+          <w:sz w:val="36"/>
+        </w:rPr>
+        <w:t xml:space="preserve"> E N D I X</w:t>
       </w:r>
     </w:p>
     <w:p>
@@ -2348,7 +3216,20 @@
             <w:jc w:val="left"/>
           </w:pPr>
           <w:r>
-            <w:t>&lt;Content Select=”./AppendixDocuments” /&gt;</w:t>
+            <w:t>&lt;Content Select=</w:t>
+          </w:r>
+          <w:proofErr w:type="gramStart"/>
+          <w:r>
+            <w:t>”./</w:t>
+          </w:r>
+          <w:proofErr w:type="spellStart"/>
+          <w:proofErr w:type="gramEnd"/>
+          <w:r>
+            <w:t>AppendixDocuments</w:t>
+          </w:r>
+          <w:proofErr w:type="spellEnd"/>
+          <w:r>
+            <w:t>” /&gt;</w:t>
           </w:r>
         </w:p>
       </w:sdtContent>
@@ -2554,8 +3435,16 @@
             <w:rPr>
               <w:caps/>
             </w:rPr>
-            <w:t>&lt;Content Select=”./</w:t>
-          </w:r>
+            <w:t>&lt;Content Select=</w:t>
+          </w:r>
+          <w:proofErr w:type="gramStart"/>
+          <w:r>
+            <w:rPr>
+              <w:caps/>
+            </w:rPr>
+            <w:t>”./</w:t>
+          </w:r>
+          <w:proofErr w:type="gramEnd"/>
           <w:r>
             <w:rPr>
               <w:caps/>
@@ -2604,11 +3493,18 @@
             <w:t xml:space="preserve">&lt;Content </w:t>
           </w:r>
           <w:r>
-            <w:t>Select=”./</w:t>
-          </w:r>
+            <w:t>Select=</w:t>
+          </w:r>
+          <w:proofErr w:type="gramStart"/>
+          <w:r>
+            <w:t>”./</w:t>
+          </w:r>
+          <w:proofErr w:type="spellStart"/>
+          <w:proofErr w:type="gramEnd"/>
           <w:r>
             <w:t>ContactInfo</w:t>
           </w:r>
+          <w:proofErr w:type="spellEnd"/>
           <w:r>
             <w:t>/Address/Street” /&gt;</w:t>
           </w:r>
@@ -2631,11 +3527,18 @@
         <w:sdtEndPr/>
         <w:sdtContent>
           <w:r>
-            <w:t>&lt;Content Select=”./</w:t>
-          </w:r>
+            <w:t>&lt;Content Select=</w:t>
+          </w:r>
+          <w:proofErr w:type="gramStart"/>
+          <w:r>
+            <w:t>”./</w:t>
+          </w:r>
+          <w:proofErr w:type="spellStart"/>
+          <w:proofErr w:type="gramEnd"/>
           <w:r>
             <w:t>ContactInfo</w:t>
           </w:r>
+          <w:proofErr w:type="spellEnd"/>
           <w:r>
             <w:t>/Address/City” /&gt;</w:t>
           </w:r>
@@ -2657,9 +3560,11 @@
           <w:r>
             <w:t>&lt;Content Select=”./</w:t>
           </w:r>
+          <w:proofErr w:type="spellStart"/>
           <w:r>
             <w:t>ContactInfo</w:t>
           </w:r>
+          <w:proofErr w:type="spellEnd"/>
           <w:r>
             <w:t xml:space="preserve">/Address/State” </w:t>
           </w:r>
@@ -2685,9 +3590,11 @@
           <w:r>
             <w:t>&lt;Content Select=”./</w:t>
           </w:r>
+          <w:proofErr w:type="spellStart"/>
           <w:r>
             <w:t>ContactInfo</w:t>
           </w:r>
+          <w:proofErr w:type="spellEnd"/>
           <w:r>
             <w:t>/Address/Zip” /&gt;</w:t>
           </w:r>
@@ -2710,11 +3617,18 @@
         <w:sdtEndPr/>
         <w:sdtContent>
           <w:r>
-            <w:t>&lt;Content Select=”./</w:t>
-          </w:r>
+            <w:t>&lt;Content Select=</w:t>
+          </w:r>
+          <w:proofErr w:type="gramStart"/>
+          <w:r>
+            <w:t>”./</w:t>
+          </w:r>
+          <w:proofErr w:type="spellStart"/>
+          <w:proofErr w:type="gramEnd"/>
           <w:r>
             <w:t>ContactInfo</w:t>
           </w:r>
+          <w:proofErr w:type="spellEnd"/>
           <w:r>
             <w:t>/Phone” /&gt;</w:t>
           </w:r>
@@ -2737,11 +3651,18 @@
         <w:sdtEndPr/>
         <w:sdtContent>
           <w:r>
-            <w:t>&lt;Content Select=”./</w:t>
-          </w:r>
+            <w:t>&lt;Content Select=</w:t>
+          </w:r>
+          <w:proofErr w:type="gramStart"/>
+          <w:r>
+            <w:t>”./</w:t>
+          </w:r>
+          <w:proofErr w:type="spellStart"/>
+          <w:proofErr w:type="gramEnd"/>
           <w:r>
             <w:t>ContactInfo</w:t>
           </w:r>
+          <w:proofErr w:type="spellEnd"/>
           <w:r>
             <w:t>/Email” /&gt;</w:t>
           </w:r>
@@ -2773,13 +3694,26 @@
             <w:t>&lt;Content Sel</w:t>
           </w:r>
           <w:r>
-            <w:t>ect=”./Circu</w:t>
+            <w:t>ect=</w:t>
+          </w:r>
+          <w:proofErr w:type="gramStart"/>
+          <w:r>
+            <w:t>”./</w:t>
+          </w:r>
+          <w:proofErr w:type="spellStart"/>
+          <w:proofErr w:type="gramEnd"/>
+          <w:r>
+            <w:t>Circu</w:t>
           </w:r>
           <w:r>
             <w:t>i</w:t>
           </w:r>
           <w:r>
-            <w:t>tCourtCase/Role” /&gt;</w:t>
+            <w:t>tCourtCase</w:t>
+          </w:r>
+          <w:proofErr w:type="spellEnd"/>
+          <w:r>
+            <w:t>/Role” /&gt;</w:t>
           </w:r>
         </w:sdtContent>
       </w:sdt>
@@ -2952,7 +3886,7 @@
         <w:rStyle w:val="PageNumber"/>
         <w:noProof/>
       </w:rPr>
-      <w:t>1</w:t>
+      <w:t>4</w:t>
     </w:r>
     <w:r>
       <w:rPr>
@@ -4475,6 +5409,331 @@
         </w:p>
       </w:docPartBody>
     </w:docPart>
+    <w:docPart>
+      <w:docPartPr>
+        <w:name w:val="BD08447E77E7446CAB4ED67D01C932F4"/>
+        <w:category>
+          <w:name w:val="General"/>
+          <w:gallery w:val="placeholder"/>
+        </w:category>
+        <w:types>
+          <w:type w:val="bbPlcHdr"/>
+        </w:types>
+        <w:behaviors>
+          <w:behavior w:val="content"/>
+        </w:behaviors>
+        <w:guid w:val="{617709FA-3019-4912-AE6E-D91287F9072E}"/>
+      </w:docPartPr>
+      <w:docPartBody>
+        <w:p>
+          <w:pPr>
+            <w:pStyle w:val="Double"/>
+            <w:tabs>
+              <w:tab w:val="left" w:pos="4260"/>
+            </w:tabs>
+          </w:pPr>
+          <w:r>
+            <w:t>&lt;Content Select=”./” /&gt;</w:t>
+          </w:r>
+        </w:p>
+        <w:p/>
+      </w:docPartBody>
+    </w:docPart>
+    <w:docPart>
+      <w:docPartPr>
+        <w:name w:val="ACAFA8F7E0C94EAD844209ED7D9137E7"/>
+        <w:category>
+          <w:name w:val="General"/>
+          <w:gallery w:val="placeholder"/>
+        </w:category>
+        <w:types>
+          <w:type w:val="bbPlcHdr"/>
+        </w:types>
+        <w:behaviors>
+          <w:behavior w:val="content"/>
+        </w:behaviors>
+        <w:guid w:val="{E620F435-BB40-4450-B893-DA164B2C9B69}"/>
+      </w:docPartPr>
+      <w:docPartBody>
+        <w:p>
+          <w:pPr>
+            <w:pStyle w:val="ACAFA8F7E0C94EAD844209ED7D9137E7"/>
+          </w:pPr>
+          <w:r>
+            <w:rPr>
+              <w:rStyle w:val="PlaceholderText"/>
+            </w:rPr>
+            <w:t>Click or tap here to enter text.</w:t>
+          </w:r>
+        </w:p>
+      </w:docPartBody>
+    </w:docPart>
+    <w:docPart>
+      <w:docPartPr>
+        <w:name w:val="CC38F98775554BEABE022BCAAD57066A"/>
+        <w:category>
+          <w:name w:val="General"/>
+          <w:gallery w:val="placeholder"/>
+        </w:category>
+        <w:types>
+          <w:type w:val="bbPlcHdr"/>
+        </w:types>
+        <w:behaviors>
+          <w:behavior w:val="content"/>
+        </w:behaviors>
+        <w:guid w:val="{E1B90695-5F16-4B97-AEA4-88BFEA4001E5}"/>
+      </w:docPartPr>
+      <w:docPartBody>
+        <w:p>
+          <w:pPr>
+            <w:pStyle w:val="Double"/>
+            <w:tabs>
+              <w:tab w:val="left" w:pos="4260"/>
+            </w:tabs>
+          </w:pPr>
+          <w:r>
+            <w:t>&lt;Content Select=”./” /&gt;</w:t>
+          </w:r>
+        </w:p>
+        <w:p/>
+      </w:docPartBody>
+    </w:docPart>
+    <w:docPart>
+      <w:docPartPr>
+        <w:name w:val="7AFDC75F69774D26A715C30EAA11CD65"/>
+        <w:category>
+          <w:name w:val="General"/>
+          <w:gallery w:val="placeholder"/>
+        </w:category>
+        <w:types>
+          <w:type w:val="bbPlcHdr"/>
+        </w:types>
+        <w:behaviors>
+          <w:behavior w:val="content"/>
+        </w:behaviors>
+        <w:guid w:val="{E4339484-7A54-4376-806E-1F8157659CF7}"/>
+      </w:docPartPr>
+      <w:docPartBody>
+        <w:p>
+          <w:pPr>
+            <w:pStyle w:val="7AFDC75F69774D26A715C30EAA11CD65"/>
+          </w:pPr>
+          <w:r>
+            <w:rPr>
+              <w:rStyle w:val="PlaceholderText"/>
+            </w:rPr>
+            <w:t>Click or tap here to enter text.</w:t>
+          </w:r>
+        </w:p>
+      </w:docPartBody>
+    </w:docPart>
+    <w:docPart>
+      <w:docPartPr>
+        <w:name w:val="9BFDD907420B42C59DE4C19C1CF2055A"/>
+        <w:category>
+          <w:name w:val="General"/>
+          <w:gallery w:val="placeholder"/>
+        </w:category>
+        <w:types>
+          <w:type w:val="bbPlcHdr"/>
+        </w:types>
+        <w:behaviors>
+          <w:behavior w:val="content"/>
+        </w:behaviors>
+        <w:guid w:val="{00AB3450-BD07-401B-BA03-760CF9E4E93B}"/>
+      </w:docPartPr>
+      <w:docPartBody>
+        <w:p>
+          <w:pPr>
+            <w:pStyle w:val="Double"/>
+            <w:tabs>
+              <w:tab w:val="left" w:pos="4260"/>
+            </w:tabs>
+          </w:pPr>
+          <w:r>
+            <w:t>&lt;Content Select=”./” /&gt;</w:t>
+          </w:r>
+        </w:p>
+        <w:p/>
+      </w:docPartBody>
+    </w:docPart>
+    <w:docPart>
+      <w:docPartPr>
+        <w:name w:val="613CBA78B5404E42B1796AA4C5CEB0D7"/>
+        <w:category>
+          <w:name w:val="General"/>
+          <w:gallery w:val="placeholder"/>
+        </w:category>
+        <w:types>
+          <w:type w:val="bbPlcHdr"/>
+        </w:types>
+        <w:behaviors>
+          <w:behavior w:val="content"/>
+        </w:behaviors>
+        <w:guid w:val="{C6CF1EE6-2E93-466B-900E-5621A33F1250}"/>
+      </w:docPartPr>
+      <w:docPartBody>
+        <w:p>
+          <w:pPr>
+            <w:pStyle w:val="613CBA78B5404E42B1796AA4C5CEB0D7"/>
+          </w:pPr>
+          <w:r>
+            <w:rPr>
+              <w:rStyle w:val="PlaceholderText"/>
+            </w:rPr>
+            <w:t>Click or tap here to enter text.</w:t>
+          </w:r>
+        </w:p>
+      </w:docPartBody>
+    </w:docPart>
+    <w:docPart>
+      <w:docPartPr>
+        <w:name w:val="2C2646E2E91C4F608A96572C136F09C4"/>
+        <w:category>
+          <w:name w:val="General"/>
+          <w:gallery w:val="placeholder"/>
+        </w:category>
+        <w:types>
+          <w:type w:val="bbPlcHdr"/>
+        </w:types>
+        <w:behaviors>
+          <w:behavior w:val="content"/>
+        </w:behaviors>
+        <w:guid w:val="{312C0D0E-7620-4A4B-9693-D4E5D5EB5FA7}"/>
+      </w:docPartPr>
+      <w:docPartBody>
+        <w:p>
+          <w:pPr>
+            <w:pStyle w:val="Double"/>
+            <w:tabs>
+              <w:tab w:val="left" w:pos="4260"/>
+            </w:tabs>
+          </w:pPr>
+          <w:r>
+            <w:t>&lt;Content Select=”./” /&gt;</w:t>
+          </w:r>
+        </w:p>
+        <w:p/>
+      </w:docPartBody>
+    </w:docPart>
+    <w:docPart>
+      <w:docPartPr>
+        <w:name w:val="AAF0D8481F3D4D9E8D6996B66CA42450"/>
+        <w:category>
+          <w:name w:val="General"/>
+          <w:gallery w:val="placeholder"/>
+        </w:category>
+        <w:types>
+          <w:type w:val="bbPlcHdr"/>
+        </w:types>
+        <w:behaviors>
+          <w:behavior w:val="content"/>
+        </w:behaviors>
+        <w:guid w:val="{1926D0C1-1ECE-4764-930D-004D9D8FE8C0}"/>
+      </w:docPartPr>
+      <w:docPartBody>
+        <w:p>
+          <w:pPr>
+            <w:pStyle w:val="AAF0D8481F3D4D9E8D6996B66CA42450"/>
+          </w:pPr>
+          <w:r>
+            <w:rPr>
+              <w:rStyle w:val="PlaceholderText"/>
+            </w:rPr>
+            <w:t>Click or tap here to enter text.</w:t>
+          </w:r>
+        </w:p>
+      </w:docPartBody>
+    </w:docPart>
+    <w:docPart>
+      <w:docPartPr>
+        <w:name w:val="48E5BCD5AEB344A4A64866D0184E9F75"/>
+        <w:category>
+          <w:name w:val="General"/>
+          <w:gallery w:val="placeholder"/>
+        </w:category>
+        <w:types>
+          <w:type w:val="bbPlcHdr"/>
+        </w:types>
+        <w:behaviors>
+          <w:behavior w:val="content"/>
+        </w:behaviors>
+        <w:guid w:val="{E0821CAE-9281-48D2-A7BC-C96B1E021F5C}"/>
+      </w:docPartPr>
+      <w:docPartBody>
+        <w:p>
+          <w:pPr>
+            <w:pStyle w:val="Double"/>
+            <w:tabs>
+              <w:tab w:val="left" w:pos="4260"/>
+            </w:tabs>
+          </w:pPr>
+          <w:r>
+            <w:t>&lt;Content Select=”./” /&gt;</w:t>
+          </w:r>
+        </w:p>
+        <w:p/>
+      </w:docPartBody>
+    </w:docPart>
+    <w:docPart>
+      <w:docPartPr>
+        <w:name w:val="0DC3CCF6D2894DAD8E59C6EAA77B3422"/>
+        <w:category>
+          <w:name w:val="General"/>
+          <w:gallery w:val="placeholder"/>
+        </w:category>
+        <w:types>
+          <w:type w:val="bbPlcHdr"/>
+        </w:types>
+        <w:behaviors>
+          <w:behavior w:val="content"/>
+        </w:behaviors>
+        <w:guid w:val="{2001B5F9-FFBF-4938-9A3F-981A432ED190}"/>
+      </w:docPartPr>
+      <w:docPartBody>
+        <w:p>
+          <w:pPr>
+            <w:pStyle w:val="0DC3CCF6D2894DAD8E59C6EAA77B3422"/>
+          </w:pPr>
+          <w:r>
+            <w:rPr>
+              <w:rStyle w:val="PlaceholderText"/>
+            </w:rPr>
+            <w:t>Click or tap here to enter text.</w:t>
+          </w:r>
+        </w:p>
+      </w:docPartBody>
+    </w:docPart>
+    <w:docPart>
+      <w:docPartPr>
+        <w:name w:val="D1C17CEF213142EE86FBC258065C7BBC"/>
+        <w:category>
+          <w:name w:val="General"/>
+          <w:gallery w:val="placeholder"/>
+        </w:category>
+        <w:types>
+          <w:type w:val="bbPlcHdr"/>
+        </w:types>
+        <w:behaviors>
+          <w:behavior w:val="content"/>
+        </w:behaviors>
+        <w:guid w:val="{800ED41A-33F2-4D2B-8A81-8F277E60C0C3}"/>
+      </w:docPartPr>
+      <w:docPartBody>
+        <w:p>
+          <w:pPr>
+            <w:pStyle w:val="Double"/>
+            <w:tabs>
+              <w:tab w:val="left" w:pos="4260"/>
+            </w:tabs>
+          </w:pPr>
+          <w:r>
+            <w:t>&lt;Content Select=”./” /&gt;</w:t>
+          </w:r>
+        </w:p>
+        <w:p/>
+      </w:docPartBody>
+    </w:docPart>
   </w:docParts>
 </w:glossaryDocument>
 </file>
@@ -4549,6 +5808,7 @@
   <w:rsids>
     <w:rsidRoot w:val="003E3A2F"/>
     <w:rsid w:val="0003159D"/>
+    <w:rsid w:val="000C175A"/>
     <w:rsid w:val="00123B24"/>
     <w:rsid w:val="001842FD"/>
     <w:rsid w:val="00196473"/>
@@ -4556,34 +5816,43 @@
     <w:rsid w:val="001C4462"/>
     <w:rsid w:val="001D1258"/>
     <w:rsid w:val="00275FFF"/>
+    <w:rsid w:val="00343A72"/>
     <w:rsid w:val="003818A2"/>
     <w:rsid w:val="003C052D"/>
     <w:rsid w:val="003E3296"/>
     <w:rsid w:val="003E3A2F"/>
+    <w:rsid w:val="004818FC"/>
     <w:rsid w:val="004A6BEC"/>
     <w:rsid w:val="004F582F"/>
     <w:rsid w:val="00521EBC"/>
+    <w:rsid w:val="00562588"/>
+    <w:rsid w:val="00587595"/>
     <w:rsid w:val="0061590F"/>
     <w:rsid w:val="006A4E8D"/>
     <w:rsid w:val="00765DBF"/>
     <w:rsid w:val="008277F3"/>
     <w:rsid w:val="008B638A"/>
     <w:rsid w:val="009217D2"/>
+    <w:rsid w:val="00943C2B"/>
     <w:rsid w:val="009520CA"/>
     <w:rsid w:val="009902E9"/>
+    <w:rsid w:val="009A72E4"/>
     <w:rsid w:val="00A74DD8"/>
     <w:rsid w:val="00AB2BA5"/>
     <w:rsid w:val="00AF441C"/>
+    <w:rsid w:val="00B17C72"/>
     <w:rsid w:val="00B21F43"/>
     <w:rsid w:val="00B26D2E"/>
     <w:rsid w:val="00B407F9"/>
     <w:rsid w:val="00B8372E"/>
+    <w:rsid w:val="00C67C97"/>
     <w:rsid w:val="00D13ED6"/>
     <w:rsid w:val="00D876F8"/>
     <w:rsid w:val="00DE594C"/>
     <w:rsid w:val="00E0269E"/>
     <w:rsid w:val="00E02C55"/>
     <w:rsid w:val="00E07D18"/>
+    <w:rsid w:val="00F1150D"/>
     <w:rsid w:val="00F34DD3"/>
   </w:rsids>
   <m:mathPr>
@@ -5037,7 +6306,7 @@
     <w:basedOn w:val="DefaultParagraphFont"/>
     <w:uiPriority w:val="99"/>
     <w:semiHidden/>
-    <w:rsid w:val="00E0269E"/>
+    <w:rsid w:val="00587595"/>
     <w:rPr>
       <w:color w:val="808080"/>
     </w:rPr>
@@ -5065,6 +6334,42 @@
   <w:style w:type="paragraph" w:customStyle="1" w:styleId="447D9D1384CF449292C2727332E7F23C">
     <w:name w:val="447D9D1384CF449292C2727332E7F23C"/>
     <w:rsid w:val="00E0269E"/>
+  </w:style>
+  <w:style w:type="paragraph" w:customStyle="1" w:styleId="Double">
+    <w:name w:val="Double"/>
+    <w:aliases w:val="d"/>
+    <w:basedOn w:val="Normal"/>
+    <w:rsid w:val="00587595"/>
+    <w:pPr>
+      <w:spacing w:before="240" w:after="0" w:line="340" w:lineRule="exact"/>
+      <w:ind w:firstLine="720"/>
+      <w:jc w:val="both"/>
+    </w:pPr>
+    <w:rPr>
+      <w:rFonts w:ascii="Times New Roman" w:eastAsia="Times New Roman" w:hAnsi="Times New Roman" w:cs="Times New Roman"/>
+      <w:sz w:val="26"/>
+      <w:szCs w:val="20"/>
+    </w:rPr>
+  </w:style>
+  <w:style w:type="paragraph" w:customStyle="1" w:styleId="ACAFA8F7E0C94EAD844209ED7D9137E7">
+    <w:name w:val="ACAFA8F7E0C94EAD844209ED7D9137E7"/>
+    <w:rsid w:val="00587595"/>
+  </w:style>
+  <w:style w:type="paragraph" w:customStyle="1" w:styleId="7AFDC75F69774D26A715C30EAA11CD65">
+    <w:name w:val="7AFDC75F69774D26A715C30EAA11CD65"/>
+    <w:rsid w:val="00587595"/>
+  </w:style>
+  <w:style w:type="paragraph" w:customStyle="1" w:styleId="613CBA78B5404E42B1796AA4C5CEB0D7">
+    <w:name w:val="613CBA78B5404E42B1796AA4C5CEB0D7"/>
+    <w:rsid w:val="00587595"/>
+  </w:style>
+  <w:style w:type="paragraph" w:customStyle="1" w:styleId="AAF0D8481F3D4D9E8D6996B66CA42450">
+    <w:name w:val="AAF0D8481F3D4D9E8D6996B66CA42450"/>
+    <w:rsid w:val="00587595"/>
+  </w:style>
+  <w:style w:type="paragraph" w:customStyle="1" w:styleId="0DC3CCF6D2894DAD8E59C6EAA77B3422">
+    <w:name w:val="0DC3CCF6D2894DAD8E59C6EAA77B3422"/>
+    <w:rsid w:val="00587595"/>
   </w:style>
 </w:styles>
 </file>
@@ -5376,7 +6681,7 @@
 </file>
 
 <file path=customXml/itemProps1.xml><?xml version="1.0" encoding="utf-8"?>
-<ds:datastoreItem xmlns:ds="http://schemas.openxmlformats.org/officeDocument/2006/customXml" ds:itemID="{E1809C9E-02A6-4A4D-95A4-DE7E128BCA4C}">
+<ds:datastoreItem xmlns:ds="http://schemas.openxmlformats.org/officeDocument/2006/customXml" ds:itemID="{F286E6F9-EF78-436A-A41B-02E42757FD48}">
   <ds:schemaRefs>
     <ds:schemaRef ds:uri="http://schemas.openxmlformats.org/officeDocument/2006/bibliography"/>
   </ds:schemaRefs>

</xml_diff>

<commit_message>
Updated templates with optional bar id and address line 2
</commit_message>
<xml_diff>
--- a/BriefAssistant/initialBriefTemplate.docx
+++ b/BriefAssistant/initialBriefTemplate.docx
@@ -1,6 +1,6 @@
 
 <file path=word/document.xml><?xml version="1.0" encoding="utf-8"?>
-<w:document xmlns:wpc="http://schemas.microsoft.com/office/word/2010/wordprocessingCanvas" xmlns:cx="http://schemas.microsoft.com/office/drawing/2014/chartex" xmlns:cx1="http://schemas.microsoft.com/office/drawing/2015/9/8/chartex" xmlns:cx2="http://schemas.microsoft.com/office/drawing/2015/10/21/chartex" xmlns:cx3="http://schemas.microsoft.com/office/drawing/2016/5/9/chartex" xmlns:cx4="http://schemas.microsoft.com/office/drawing/2016/5/10/chartex" xmlns:cx5="http://schemas.microsoft.com/office/drawing/2016/5/11/chartex" xmlns:cx6="http://schemas.microsoft.com/office/drawing/2016/5/12/chartex" xmlns:cx7="http://schemas.microsoft.com/office/drawing/2016/5/13/chartex" xmlns:cx8="http://schemas.microsoft.com/office/drawing/2016/5/14/chartex" xmlns:mc="http://schemas.openxmlformats.org/markup-compatibility/2006" xmlns:aink="http://schemas.microsoft.com/office/drawing/2016/ink" xmlns:am3d="http://schemas.microsoft.com/office/drawing/2017/model3d" xmlns:o="urn:schemas-microsoft-com:office:office" xmlns:r="http://schemas.openxmlformats.org/officeDocument/2006/relationships" xmlns:m="http://schemas.openxmlformats.org/officeDocument/2006/math" xmlns:v="urn:schemas-microsoft-com:vml" xmlns:wp14="http://schemas.microsoft.com/office/word/2010/wordprocessingDrawing" xmlns:wp="http://schemas.openxmlformats.org/drawingml/2006/wordprocessingDrawing" xmlns:w10="urn:schemas-microsoft-com:office:word" xmlns:w="http://schemas.openxmlformats.org/wordprocessingml/2006/main" xmlns:w14="http://schemas.microsoft.com/office/word/2010/wordml" xmlns:w15="http://schemas.microsoft.com/office/word/2012/wordml" xmlns:w16cid="http://schemas.microsoft.com/office/word/2016/wordml/cid" xmlns:w16se="http://schemas.microsoft.com/office/word/2015/wordml/symex" xmlns:wpg="http://schemas.microsoft.com/office/word/2010/wordprocessingGroup" xmlns:wpi="http://schemas.microsoft.com/office/word/2010/wordprocessingInk" xmlns:wne="http://schemas.microsoft.com/office/word/2006/wordml" xmlns:wps="http://schemas.microsoft.com/office/word/2010/wordprocessingShape" mc:Ignorable="w14 w15 w16se w16cid wp14">
+<w:document xmlns:wpc="http://schemas.microsoft.com/office/word/2010/wordprocessingCanvas" xmlns:cx="http://schemas.microsoft.com/office/drawing/2014/chartex" xmlns:cx1="http://schemas.microsoft.com/office/drawing/2015/9/8/chartex" xmlns:mc="http://schemas.openxmlformats.org/markup-compatibility/2006" xmlns:o="urn:schemas-microsoft-com:office:office" xmlns:r="http://schemas.openxmlformats.org/officeDocument/2006/relationships" xmlns:m="http://schemas.openxmlformats.org/officeDocument/2006/math" xmlns:v="urn:schemas-microsoft-com:vml" xmlns:wp14="http://schemas.microsoft.com/office/word/2010/wordprocessingDrawing" xmlns:wp="http://schemas.openxmlformats.org/drawingml/2006/wordprocessingDrawing" xmlns:w10="urn:schemas-microsoft-com:office:word" xmlns:w="http://schemas.openxmlformats.org/wordprocessingml/2006/main" xmlns:w14="http://schemas.microsoft.com/office/word/2010/wordml" xmlns:w15="http://schemas.microsoft.com/office/word/2012/wordml" xmlns:w16se="http://schemas.microsoft.com/office/word/2015/wordml/symex" xmlns:wpg="http://schemas.microsoft.com/office/word/2010/wordprocessingGroup" xmlns:wpi="http://schemas.microsoft.com/office/word/2010/wordprocessingInk" xmlns:wne="http://schemas.microsoft.com/office/word/2006/wordml" xmlns:wps="http://schemas.microsoft.com/office/word/2010/wordprocessingShape" mc:Ignorable="w14 w15 w16se wp14">
   <w:body>
     <w:p>
       <w:pPr>
@@ -17,6 +17,7 @@
         <w:t>TATE OF WISCONSIN</w:t>
       </w:r>
     </w:p>
+    <w:p/>
     <w:p>
       <w:pPr>
         <w:spacing w:line="240" w:lineRule="auto"/>
@@ -41,6 +42,12 @@
       <w:r>
         <w:t xml:space="preserve"> E A L S</w:t>
       </w:r>
+    </w:p>
+    <w:p>
+      <w:pPr>
+        <w:spacing w:line="240" w:lineRule="auto"/>
+        <w:jc w:val="center"/>
+      </w:pPr>
     </w:p>
     <w:p>
       <w:pPr>
@@ -67,14 +74,14 @@
             <w:rPr>
               <w:caps/>
             </w:rPr>
-            <w:t>&lt;Content Select=</w:t>
+            <w:t>&lt;Content Select=”</w:t>
           </w:r>
           <w:proofErr w:type="gramStart"/>
           <w:r>
             <w:rPr>
               <w:caps/>
             </w:rPr>
-            <w:t>”./</w:t>
+            <w:t>./</w:t>
           </w:r>
           <w:proofErr w:type="gramEnd"/>
           <w:r>
@@ -117,11 +124,11 @@
         <w:sdtEndPr/>
         <w:sdtContent>
           <w:r>
-            <w:t>&lt;Content Select=</w:t>
+            <w:t>&lt;Content Select=”</w:t>
           </w:r>
           <w:proofErr w:type="gramStart"/>
           <w:r>
-            <w:t>”./</w:t>
+            <w:t>./</w:t>
           </w:r>
           <w:proofErr w:type="spellStart"/>
           <w:proofErr w:type="gramEnd"/>
@@ -181,14 +188,14 @@
             <w:rPr>
               <w:caps/>
             </w:rPr>
-            <w:t>&lt;Content Select=</w:t>
+            <w:t>&lt;Content Select=”</w:t>
           </w:r>
           <w:proofErr w:type="gramStart"/>
           <w:r>
             <w:rPr>
               <w:caps/>
             </w:rPr>
-            <w:t>”./</w:t>
+            <w:t>./</w:t>
           </w:r>
           <w:proofErr w:type="gramEnd"/>
           <w:r>
@@ -241,11 +248,11 @@
         <w:sdtEndPr/>
         <w:sdtContent>
           <w:r>
-            <w:t>&lt;Content Select=</w:t>
+            <w:t>&lt;Content Select=”</w:t>
           </w:r>
           <w:proofErr w:type="gramStart"/>
           <w:r>
-            <w:t>”./</w:t>
+            <w:t>./</w:t>
           </w:r>
           <w:proofErr w:type="spellStart"/>
           <w:proofErr w:type="gramEnd"/>
@@ -273,7 +280,14 @@
       </w:pPr>
       <w:r>
         <w:tab/>
-        <w:t>v.</w:t>
+      </w:r>
+      <w:proofErr w:type="gramStart"/>
+      <w:r>
+        <w:t>v</w:t>
+      </w:r>
+      <w:proofErr w:type="gramEnd"/>
+      <w:r>
+        <w:t>.</w:t>
       </w:r>
     </w:p>
     <w:p>
@@ -305,14 +319,14 @@
             <w:rPr>
               <w:caps/>
             </w:rPr>
-            <w:t>&lt;Content Select=</w:t>
+            <w:t>&lt;Content Select=”</w:t>
           </w:r>
           <w:proofErr w:type="gramStart"/>
           <w:r>
             <w:rPr>
               <w:caps/>
             </w:rPr>
-            <w:t>”./</w:t>
+            <w:t>./</w:t>
           </w:r>
           <w:proofErr w:type="gramEnd"/>
           <w:r>
@@ -371,11 +385,11 @@
             <w:t>t Sel</w:t>
           </w:r>
           <w:r>
-            <w:t>ect=</w:t>
+            <w:t>ect=”</w:t>
           </w:r>
           <w:proofErr w:type="gramStart"/>
           <w:r>
-            <w:t>”./</w:t>
+            <w:t>./</w:t>
           </w:r>
           <w:proofErr w:type="spellStart"/>
           <w:proofErr w:type="gramEnd"/>
@@ -434,14 +448,14 @@
           <w:caps/>
           <w:szCs w:val="26"/>
         </w:rPr>
-        <w:t xml:space="preserve">BRIEF </w:t>
+        <w:t>BRIEF</w:t>
       </w:r>
       <w:r>
         <w:rPr>
           <w:caps/>
           <w:szCs w:val="26"/>
         </w:rPr>
-        <w:t xml:space="preserve">AND APPENDIX </w:t>
+        <w:t xml:space="preserve"> </w:t>
       </w:r>
       <w:r>
         <w:rPr>
@@ -469,23 +483,7 @@
               <w:caps/>
               <w:szCs w:val="26"/>
             </w:rPr>
-            <w:t>&lt;Content Select=</w:t>
-          </w:r>
-          <w:proofErr w:type="gramStart"/>
-          <w:r>
-            <w:rPr>
-              <w:caps/>
-              <w:szCs w:val="26"/>
-            </w:rPr>
-            <w:t>”./</w:t>
-          </w:r>
-          <w:proofErr w:type="gramEnd"/>
-          <w:r>
-            <w:rPr>
-              <w:caps/>
-              <w:szCs w:val="26"/>
-            </w:rPr>
-            <w:t>Circu</w:t>
+            <w:t>&lt;Content Select=”./Circu</w:t>
           </w:r>
           <w:r>
             <w:rPr>
@@ -546,16 +544,8 @@
             <w:rPr>
               <w:caps/>
             </w:rPr>
-            <w:t>&lt;Content Select=</w:t>
-          </w:r>
-          <w:proofErr w:type="gramStart"/>
-          <w:r>
-            <w:rPr>
-              <w:caps/>
-            </w:rPr>
-            <w:t>”./</w:t>
-          </w:r>
-          <w:proofErr w:type="gramEnd"/>
+            <w:t>&lt;Content Select=”./</w:t>
+          </w:r>
           <w:r>
             <w:rPr>
               <w:caps/>
@@ -611,10 +601,10 @@
         <w:t xml:space="preserve"> Appeal from a Final Order</w:t>
       </w:r>
       <w:r>
-        <w:t xml:space="preserve">  </w:t>
-      </w:r>
-      <w:r>
-        <w:t xml:space="preserve"> of the </w:t>
+        <w:t xml:space="preserve"> </w:t>
+      </w:r>
+      <w:r>
+        <w:t xml:space="preserve">of the </w:t>
       </w:r>
       <w:sdt>
         <w:sdtPr>
@@ -627,14 +617,9 @@
         <w:sdtEndPr/>
         <w:sdtContent>
           <w:r>
-            <w:t>&lt;Content Select=</w:t>
-          </w:r>
-          <w:proofErr w:type="gramStart"/>
-          <w:r>
-            <w:t>”./</w:t>
+            <w:t>&lt;Content Select=”./</w:t>
           </w:r>
           <w:proofErr w:type="spellStart"/>
-          <w:proofErr w:type="gramEnd"/>
           <w:r>
             <w:t>Circu</w:t>
           </w:r>
@@ -715,14 +700,9 @@
         <w:sdtEndPr/>
         <w:sdtContent>
           <w:r>
-            <w:t>&lt;Content Select=</w:t>
-          </w:r>
-          <w:proofErr w:type="gramStart"/>
-          <w:r>
-            <w:t>”./</w:t>
+            <w:t>&lt;Content Select=”./</w:t>
           </w:r>
           <w:proofErr w:type="spellStart"/>
-          <w:proofErr w:type="gramEnd"/>
           <w:r>
             <w:t>CircuitCourtCase</w:t>
           </w:r>
@@ -823,16 +803,8 @@
             <w:rPr>
               <w:caps/>
             </w:rPr>
-            <w:t>&lt;Content Select=</w:t>
-          </w:r>
-          <w:proofErr w:type="gramStart"/>
-          <w:r>
-            <w:rPr>
-              <w:caps/>
-            </w:rPr>
-            <w:t>”./</w:t>
-          </w:r>
-          <w:proofErr w:type="gramEnd"/>
+            <w:t>&lt;Content Select=”./</w:t>
+          </w:r>
           <w:r>
             <w:rPr>
               <w:caps/>
@@ -850,16 +822,54 @@
     </w:sdt>
     <w:p>
       <w:pPr>
-        <w:spacing w:line="240" w:lineRule="auto"/>
         <w:ind w:left="2160"/>
-      </w:pPr>
-    </w:p>
-    <w:p>
-      <w:pPr>
-        <w:spacing w:line="240" w:lineRule="auto"/>
-      </w:pPr>
-      <w:r>
-        <w:lastRenderedPageBreak/>
+        <w:rPr>
+          <w:caps/>
+        </w:rPr>
+      </w:pPr>
+    </w:p>
+    <w:p>
+      <w:pPr>
+        <w:spacing w:line="240" w:lineRule="auto"/>
+        <w:ind w:left="2160"/>
+      </w:pPr>
+      <w:sdt>
+        <w:sdtPr>
+          <w:id w:val="830332814"/>
+          <w:placeholder>
+            <w:docPart w:val="9F4142062E974BCB984F4375419968F4"/>
+          </w:placeholder>
+          <w:text/>
+        </w:sdtPr>
+        <w:sdtEndPr/>
+        <w:sdtContent>
+          <w:r>
+            <w:t>&lt;Content Select=”./</w:t>
+          </w:r>
+          <w:proofErr w:type="spellStart"/>
+          <w:r>
+            <w:t>ContactInfo</w:t>
+          </w:r>
+          <w:proofErr w:type="spellEnd"/>
+          <w:r>
+            <w:t>/</w:t>
+          </w:r>
+          <w:proofErr w:type="spellStart"/>
+          <w:r>
+            <w:t>BarId</w:t>
+          </w:r>
+          <w:proofErr w:type="spellEnd"/>
+          <w:r>
+            <w:t>” Optional=”true” /&gt;</w:t>
+          </w:r>
+        </w:sdtContent>
+      </w:sdt>
+    </w:p>
+    <w:p>
+      <w:pPr>
+        <w:spacing w:line="240" w:lineRule="auto"/>
+      </w:pPr>
+      <w:r>
         <w:tab/>
       </w:r>
       <w:r>
@@ -879,20 +889,50 @@
         <w:sdtEndPr/>
         <w:sdtContent>
           <w:r>
-            <w:t>&lt;Content Select=</w:t>
-          </w:r>
-          <w:proofErr w:type="gramStart"/>
-          <w:r>
-            <w:t>”./</w:t>
+            <w:t>&lt;Content Select=”./</w:t>
           </w:r>
           <w:proofErr w:type="spellStart"/>
-          <w:proofErr w:type="gramEnd"/>
           <w:r>
             <w:t>ContactInfo</w:t>
           </w:r>
           <w:proofErr w:type="spellEnd"/>
           <w:r>
             <w:t>/Address/Street” /&gt;</w:t>
+          </w:r>
+        </w:sdtContent>
+      </w:sdt>
+    </w:p>
+    <w:p>
+      <w:pPr>
+        <w:spacing w:line="240" w:lineRule="auto"/>
+        <w:ind w:left="1440" w:firstLine="720"/>
+      </w:pPr>
+      <w:sdt>
+        <w:sdtPr>
+          <w:id w:val="-1919855005"/>
+          <w:placeholder>
+            <w:docPart w:val="1FA3CEF2FEC04356BBE04008FBC11C5D"/>
+          </w:placeholder>
+          <w:text/>
+        </w:sdtPr>
+        <w:sdtEndPr/>
+        <w:sdtContent>
+          <w:r>
+            <w:t>&lt;Content Select=”./</w:t>
+          </w:r>
+          <w:proofErr w:type="spellStart"/>
+          <w:r>
+            <w:t>ContactInfo</w:t>
+          </w:r>
+          <w:proofErr w:type="spellEnd"/>
+          <w:r>
+            <w:t>/Address/Street2” Optional=”true”</w:t>
+          </w:r>
+          <w:r>
+            <w:t xml:space="preserve"> </w:t>
+          </w:r>
+          <w:r>
+            <w:t>/&gt;</w:t>
           </w:r>
         </w:sdtContent>
       </w:sdt>
@@ -916,14 +956,9 @@
             <w:t xml:space="preserve">&lt;Content </w:t>
           </w:r>
           <w:r>
-            <w:t>Select=</w:t>
-          </w:r>
-          <w:proofErr w:type="gramStart"/>
-          <w:r>
-            <w:t>”./</w:t>
+            <w:t>Select=”./</w:t>
           </w:r>
           <w:proofErr w:type="spellStart"/>
-          <w:proofErr w:type="gramEnd"/>
           <w:r>
             <w:t>ContactInfo</w:t>
           </w:r>
@@ -1008,14 +1043,9 @@
             <w:ind w:left="1440" w:firstLine="720"/>
           </w:pPr>
           <w:r>
-            <w:t>&lt;Content Select=</w:t>
-          </w:r>
-          <w:proofErr w:type="gramStart"/>
-          <w:r>
-            <w:t>”./</w:t>
+            <w:t>&lt;Content Select=”./</w:t>
           </w:r>
           <w:proofErr w:type="spellStart"/>
-          <w:proofErr w:type="gramEnd"/>
           <w:r>
             <w:t>ContactInfo</w:t>
           </w:r>
@@ -1026,30 +1056,37 @@
         </w:p>
       </w:sdtContent>
     </w:sdt>
-    <w:sdt>
-      <w:sdtPr>
-        <w:id w:val="-632482726"/>
-        <w:placeholder>
-          <w:docPart w:val="DefaultPlaceholder_-1854013440"/>
-        </w:placeholder>
-        <w:text/>
-      </w:sdtPr>
-      <w:sdtEndPr/>
-      <w:sdtContent>
-        <w:p>
-          <w:pPr>
-            <w:spacing w:line="240" w:lineRule="auto"/>
-            <w:ind w:left="1440" w:firstLine="720"/>
-          </w:pPr>
-          <w:r>
-            <w:t>&lt;Content Select=</w:t>
-          </w:r>
-          <w:proofErr w:type="gramStart"/>
-          <w:r>
-            <w:t>”./</w:t>
+    <w:p>
+      <w:pPr>
+        <w:spacing w:line="240" w:lineRule="auto"/>
+        <w:ind w:left="1440" w:firstLine="720"/>
+      </w:pPr>
+      <w:r>
+        <w:t>E</w:t>
+      </w:r>
+      <w:r>
+        <w:t>-</w:t>
+      </w:r>
+      <w:r>
+        <w:t>mail</w:t>
+      </w:r>
+      <w:r>
+        <w:t xml:space="preserve">: </w:t>
+      </w:r>
+      <w:sdt>
+        <w:sdtPr>
+          <w:id w:val="-632482726"/>
+          <w:placeholder>
+            <w:docPart w:val="DefaultPlaceholder_-1854013440"/>
+          </w:placeholder>
+          <w:text/>
+        </w:sdtPr>
+        <w:sdtEndPr/>
+        <w:sdtContent>
+          <w:r>
+            <w:t>&lt;Content Select=”./</w:t>
           </w:r>
           <w:proofErr w:type="spellStart"/>
-          <w:proofErr w:type="gramEnd"/>
           <w:r>
             <w:t>ContactInfo</w:t>
           </w:r>
@@ -1057,9 +1094,9 @@
           <w:r>
             <w:t>/Email” /&gt;</w:t>
           </w:r>
-        </w:p>
-      </w:sdtContent>
-    </w:sdt>
+        </w:sdtContent>
+      </w:sdt>
+    </w:p>
     <w:p>
       <w:pPr>
         <w:spacing w:line="240" w:lineRule="auto"/>
@@ -1085,14 +1122,9 @@
             <w:t>&lt;Content Sel</w:t>
           </w:r>
           <w:r>
-            <w:t>ect=</w:t>
-          </w:r>
-          <w:proofErr w:type="gramStart"/>
-          <w:r>
-            <w:t>”./</w:t>
+            <w:t>ect=”./</w:t>
           </w:r>
           <w:proofErr w:type="spellStart"/>
-          <w:proofErr w:type="gramEnd"/>
           <w:r>
             <w:t>Circu</w:t>
           </w:r>
@@ -1180,31 +1212,7 @@
         <w:rPr>
           <w:noProof/>
         </w:rPr>
-        <w:t>ISSUE</w:t>
-      </w:r>
-      <w:r>
-        <w:rPr>
-          <w:noProof/>
-        </w:rPr>
-        <w:t>(</w:t>
-      </w:r>
-      <w:r>
-        <w:rPr>
-          <w:noProof/>
-        </w:rPr>
-        <w:t>s</w:t>
-      </w:r>
-      <w:r>
-        <w:rPr>
-          <w:noProof/>
-        </w:rPr>
-        <w:t>)</w:t>
-      </w:r>
-      <w:r>
-        <w:rPr>
-          <w:noProof/>
-        </w:rPr>
-        <w:t xml:space="preserve"> PRESENTED</w:t>
+        <w:t>ISSUEs PRESENTED</w:t>
       </w:r>
       <w:r>
         <w:rPr>
@@ -1420,45 +1428,45 @@
       </w:r>
     </w:p>
     <w:p/>
+    <w:p>
+      <w:r>
+        <w:rPr>
+          <w:u w:val="single"/>
+        </w:rPr>
+        <w:t>Cases</w:t>
+      </w:r>
+    </w:p>
+    <w:p>
+      <w:pPr>
+        <w:spacing w:line="240" w:lineRule="auto"/>
+        <w:jc w:val="left"/>
+      </w:pPr>
+    </w:p>
+    <w:p>
+      <w:r>
+        <w:rPr>
+          <w:u w:val="single"/>
+        </w:rPr>
+        <w:t>Wisconsin Statutes</w:t>
+      </w:r>
+    </w:p>
     <w:p/>
     <w:p>
       <w:pPr>
-        <w:spacing w:line="240" w:lineRule="auto"/>
-        <w:jc w:val="center"/>
-      </w:pPr>
-      <w:r>
-        <w:rPr>
-          <w:b/>
-        </w:rPr>
-        <w:t>CASES CITED</w:t>
+        <w:rPr>
+          <w:u w:val="single"/>
+        </w:rPr>
+      </w:pPr>
+      <w:r>
+        <w:rPr>
+          <w:u w:val="single"/>
+        </w:rPr>
+        <w:t>Other Authorities</w:t>
       </w:r>
     </w:p>
     <w:p/>
     <w:p/>
-    <w:p>
-      <w:pPr>
-        <w:spacing w:line="240" w:lineRule="auto"/>
-        <w:jc w:val="center"/>
-        <w:rPr>
-          <w:b/>
-        </w:rPr>
-      </w:pPr>
-      <w:r>
-        <w:rPr>
-          <w:b/>
-        </w:rPr>
-        <w:t>CONSTITUTIONAL PROVISIONS</w:t>
-      </w:r>
-      <w:r>
-        <w:rPr>
-          <w:b/>
-        </w:rPr>
-        <w:br/>
-        <w:t>AND STATUTES CITED</w:t>
-      </w:r>
-    </w:p>
     <w:p/>
-    <w:p/>
     <w:p>
       <w:pPr>
         <w:pStyle w:val="Center"/>
@@ -1469,24 +1477,11 @@
       </w:r>
       <w:r>
         <w:lastRenderedPageBreak/>
-        <w:t>ISSUE</w:t>
-      </w:r>
-      <w:r>
-        <w:t>(</w:t>
-      </w:r>
-      <w:r>
-        <w:t>s</w:t>
-      </w:r>
-      <w:r>
-        <w:t>)</w:t>
-      </w:r>
-      <w:r>
-        <w:t xml:space="preserve"> PRESENTED</w:t>
+        <w:t>ISSUEs PRESENTED</w:t>
       </w:r>
       <w:bookmarkEnd w:id="0"/>
     </w:p>
-    <w:bookmarkStart w:id="1" w:name="_GoBack" w:displacedByCustomXml="next"/>
-    <w:bookmarkStart w:id="2" w:name="_Hlk511816857" w:displacedByCustomXml="next"/>
+    <w:bookmarkStart w:id="1" w:name="_Hlk511816857" w:displacedByCustomXml="next"/>
     <w:sdt>
       <w:sdtPr>
         <w:id w:val="458692609"/>
@@ -1503,31 +1498,31 @@
             <w:ind w:firstLine="0"/>
           </w:pPr>
           <w:r>
-            <w:t>&lt;Repeat Select</w:t>
-          </w:r>
+            <w:t>&lt;Repeat Select=”./</w:t>
+          </w:r>
+          <w:proofErr w:type="spellStart"/>
+          <w:r>
+            <w:t>IssuesPresented</w:t>
+          </w:r>
+          <w:proofErr w:type="spellEnd"/>
+          <w:r>
+            <w:t>/</w:t>
+          </w:r>
+          <w:proofErr w:type="spellStart"/>
+          <w:r>
+            <w:t>BriefExport.</w:t>
+          </w:r>
+          <w:r>
+            <w:t>Paragraph</w:t>
+          </w:r>
+          <w:proofErr w:type="spellEnd"/>
           <w:proofErr w:type="gramStart"/>
           <w:r>
-            <w:t>=”./</w:t>
-          </w:r>
-          <w:proofErr w:type="spellStart"/>
-          <w:r>
-            <w:t>IssuesPresented</w:t>
-          </w:r>
-          <w:proofErr w:type="spellEnd"/>
-          <w:r>
-            <w:t>/</w:t>
-          </w:r>
-          <w:proofErr w:type="spellStart"/>
-          <w:r>
-            <w:t>BriefExport.</w:t>
-          </w:r>
-          <w:r>
-            <w:t>Paragraph</w:t>
-          </w:r>
-          <w:proofErr w:type="spellEnd"/>
+            <w:t>”  /</w:t>
+          </w:r>
           <w:proofErr w:type="gramEnd"/>
           <w:r>
-            <w:t>”  /&gt;</w:t>
+            <w:t>&gt;</w:t>
           </w:r>
         </w:p>
       </w:sdtContent>
@@ -1549,11 +1544,11 @@
             </w:tabs>
           </w:pPr>
           <w:r>
-            <w:t>&lt;Content Select=</w:t>
+            <w:t>&lt;Content Select=”</w:t>
           </w:r>
           <w:proofErr w:type="gramStart"/>
           <w:r>
-            <w:t>”./</w:t>
+            <w:t>./</w:t>
           </w:r>
           <w:proofErr w:type="gramEnd"/>
           <w:r>
@@ -1598,13 +1593,12 @@
       <w:pPr>
         <w:pStyle w:val="Center"/>
       </w:pPr>
-      <w:bookmarkStart w:id="3" w:name="_Toc447180600"/>
+      <w:bookmarkStart w:id="2" w:name="_Toc447180600"/>
+      <w:bookmarkEnd w:id="1"/>
+      <w:r>
+        <w:t>Statement on oral Argument</w:t>
+      </w:r>
       <w:bookmarkEnd w:id="2"/>
-      <w:bookmarkEnd w:id="1"/>
-      <w:r>
-        <w:t>Statement on oral Argument</w:t>
-      </w:r>
-      <w:bookmarkEnd w:id="3"/>
     </w:p>
     <w:sdt>
       <w:sdtPr>
@@ -1622,11 +1616,7 @@
             <w:ind w:firstLine="0"/>
           </w:pPr>
           <w:r>
-            <w:t>&lt;Repeat Select</w:t>
-          </w:r>
-          <w:proofErr w:type="gramStart"/>
-          <w:r>
-            <w:t>=”./</w:t>
+            <w:t>&lt;Repeat Select=”./</w:t>
           </w:r>
           <w:proofErr w:type="spellStart"/>
           <w:r>
@@ -1644,9 +1634,11 @@
             <w:t>Paragraph</w:t>
           </w:r>
           <w:proofErr w:type="spellEnd"/>
-          <w:proofErr w:type="gramEnd"/>
-          <w:r>
-            <w:t>”  /&gt;</w:t>
+          <w:r>
+            <w:t xml:space="preserve">” </w:t>
+          </w:r>
+          <w:r>
+            <w:t>/&gt;</w:t>
           </w:r>
         </w:p>
       </w:sdtContent>
@@ -1668,11 +1660,11 @@
             </w:tabs>
           </w:pPr>
           <w:r>
-            <w:t>&lt;Content Select=</w:t>
+            <w:t>&lt;Content Select=”</w:t>
           </w:r>
           <w:proofErr w:type="gramStart"/>
           <w:r>
-            <w:t>”./</w:t>
+            <w:t>./</w:t>
           </w:r>
           <w:proofErr w:type="gramEnd"/>
           <w:r>
@@ -1714,11 +1706,11 @@
       <w:pPr>
         <w:pStyle w:val="Center"/>
       </w:pPr>
-      <w:bookmarkStart w:id="4" w:name="_Toc447180601"/>
+      <w:bookmarkStart w:id="3" w:name="_Toc447180601"/>
       <w:r>
         <w:t>Statement on Publication</w:t>
       </w:r>
-      <w:bookmarkEnd w:id="4"/>
+      <w:bookmarkEnd w:id="3"/>
     </w:p>
     <w:sdt>
       <w:sdtPr>
@@ -1736,11 +1728,7 @@
             <w:ind w:firstLine="0"/>
           </w:pPr>
           <w:r>
-            <w:t>&lt;Repeat Select</w:t>
-          </w:r>
-          <w:proofErr w:type="gramStart"/>
-          <w:r>
-            <w:t>=”./</w:t>
+            <w:t>&lt;Repeat Select=”./</w:t>
           </w:r>
           <w:proofErr w:type="spellStart"/>
           <w:r>
@@ -1758,9 +1746,11 @@
             <w:t>Paragraph</w:t>
           </w:r>
           <w:proofErr w:type="spellEnd"/>
-          <w:proofErr w:type="gramEnd"/>
-          <w:r>
-            <w:t>”  /&gt;</w:t>
+          <w:r>
+            <w:t xml:space="preserve">” </w:t>
+          </w:r>
+          <w:r>
+            <w:t>/&gt;</w:t>
           </w:r>
         </w:p>
       </w:sdtContent>
@@ -1782,11 +1772,11 @@
             </w:tabs>
           </w:pPr>
           <w:r>
-            <w:t>&lt;Content Select=</w:t>
+            <w:t>&lt;Content Select=”</w:t>
           </w:r>
           <w:proofErr w:type="gramStart"/>
           <w:r>
-            <w:t>”./</w:t>
+            <w:t>./</w:t>
           </w:r>
           <w:proofErr w:type="gramEnd"/>
           <w:r>
@@ -1828,14 +1818,14 @@
       <w:pPr>
         <w:pStyle w:val="Center"/>
       </w:pPr>
-      <w:bookmarkStart w:id="5" w:name="_Toc447180602"/>
+      <w:bookmarkStart w:id="4" w:name="_Toc447180602"/>
       <w:r>
         <w:t>statement of</w:t>
       </w:r>
       <w:r>
         <w:t xml:space="preserve"> case</w:t>
       </w:r>
-      <w:bookmarkEnd w:id="5"/>
+      <w:bookmarkEnd w:id="4"/>
       <w:r>
         <w:t xml:space="preserve"> AND FACTS</w:t>
       </w:r>
@@ -1856,11 +1846,7 @@
             <w:ind w:firstLine="0"/>
           </w:pPr>
           <w:r>
-            <w:t>&lt;Repeat Select</w:t>
-          </w:r>
-          <w:proofErr w:type="gramStart"/>
-          <w:r>
-            <w:t>=”./</w:t>
+            <w:t>&lt;Repeat Select=”./</w:t>
           </w:r>
           <w:proofErr w:type="spellStart"/>
           <w:r>
@@ -1878,9 +1864,11 @@
             <w:t>Paragraph</w:t>
           </w:r>
           <w:proofErr w:type="spellEnd"/>
-          <w:proofErr w:type="gramEnd"/>
-          <w:r>
-            <w:t>”  /&gt;</w:t>
+          <w:r>
+            <w:t xml:space="preserve">” </w:t>
+          </w:r>
+          <w:r>
+            <w:t>/&gt;</w:t>
           </w:r>
         </w:p>
       </w:sdtContent>
@@ -1902,11 +1890,11 @@
             </w:tabs>
           </w:pPr>
           <w:r>
-            <w:t>&lt;Content Select=</w:t>
+            <w:t>&lt;Content Select=”</w:t>
           </w:r>
           <w:proofErr w:type="gramStart"/>
           <w:r>
-            <w:t>”./</w:t>
+            <w:t>./</w:t>
           </w:r>
           <w:proofErr w:type="gramEnd"/>
           <w:r>
@@ -1948,11 +1936,11 @@
       <w:pPr>
         <w:pStyle w:val="Center"/>
       </w:pPr>
-      <w:bookmarkStart w:id="6" w:name="_Toc447180603"/>
+      <w:bookmarkStart w:id="5" w:name="_Toc447180603"/>
       <w:r>
         <w:t>argument</w:t>
       </w:r>
-      <w:bookmarkEnd w:id="6"/>
+      <w:bookmarkEnd w:id="5"/>
     </w:p>
     <w:sdt>
       <w:sdtPr>
@@ -1970,11 +1958,7 @@
             <w:ind w:firstLine="0"/>
           </w:pPr>
           <w:r>
-            <w:t>&lt;Repeat Select</w:t>
-          </w:r>
-          <w:proofErr w:type="gramStart"/>
-          <w:r>
-            <w:t>=”./</w:t>
+            <w:t>&lt;Repeat Select=”./</w:t>
           </w:r>
           <w:r>
             <w:t>Argument</w:t>
@@ -1990,9 +1974,11 @@
             <w:t>Paragraph</w:t>
           </w:r>
           <w:proofErr w:type="spellEnd"/>
-          <w:proofErr w:type="gramEnd"/>
-          <w:r>
-            <w:t>”  /&gt;</w:t>
+          <w:r>
+            <w:t xml:space="preserve">” </w:t>
+          </w:r>
+          <w:r>
+            <w:t>/&gt;</w:t>
           </w:r>
         </w:p>
       </w:sdtContent>
@@ -2014,11 +2000,11 @@
             </w:tabs>
           </w:pPr>
           <w:r>
-            <w:t>&lt;Content Select=</w:t>
+            <w:t>&lt;Content Select=”</w:t>
           </w:r>
           <w:proofErr w:type="gramStart"/>
           <w:r>
-            <w:t>”./</w:t>
+            <w:t>./</w:t>
           </w:r>
           <w:proofErr w:type="gramEnd"/>
           <w:r>
@@ -2088,11 +2074,7 @@
             <w:ind w:firstLine="0"/>
           </w:pPr>
           <w:r>
-            <w:t>&lt;Repeat Select</w:t>
-          </w:r>
-          <w:proofErr w:type="gramStart"/>
-          <w:r>
-            <w:t>=”./</w:t>
+            <w:t>&lt;Repeat Select=”./</w:t>
           </w:r>
           <w:r>
             <w:t>Conclusion</w:t>
@@ -2100,15 +2082,19 @@
           <w:r>
             <w:t>/</w:t>
           </w:r>
+          <w:proofErr w:type="spellStart"/>
           <w:r>
             <w:t>BriefExport.</w:t>
           </w:r>
           <w:r>
             <w:t>Paragraph</w:t>
           </w:r>
-          <w:proofErr w:type="gramEnd"/>
-          <w:r>
-            <w:t>”  /&gt;</w:t>
+          <w:proofErr w:type="spellEnd"/>
+          <w:r>
+            <w:t>”</w:t>
+          </w:r>
+          <w:r>
+            <w:t xml:space="preserve"> /&gt;</w:t>
           </w:r>
         </w:p>
       </w:sdtContent>
@@ -2130,11 +2116,11 @@
             </w:tabs>
           </w:pPr>
           <w:r>
-            <w:t>&lt;Content Select=</w:t>
+            <w:t>&lt;Content Select=”</w:t>
           </w:r>
           <w:proofErr w:type="gramStart"/>
           <w:r>
-            <w:t>”./</w:t>
+            <w:t>./</w:t>
           </w:r>
           <w:proofErr w:type="gramEnd"/>
           <w:r>
@@ -2240,16 +2226,8 @@
             <w:rPr>
               <w:caps/>
             </w:rPr>
-            <w:t>&lt;Content Select=</w:t>
-          </w:r>
-          <w:proofErr w:type="gramStart"/>
-          <w:r>
-            <w:rPr>
-              <w:caps/>
-            </w:rPr>
-            <w:t>”./</w:t>
-          </w:r>
-          <w:proofErr w:type="gramEnd"/>
+            <w:t>&lt;Content Select=”./</w:t>
+          </w:r>
           <w:r>
             <w:rPr>
               <w:caps/>
@@ -2267,9 +2245,48 @@
     </w:sdt>
     <w:p>
       <w:pPr>
-        <w:spacing w:line="240" w:lineRule="auto"/>
         <w:ind w:left="2160"/>
-      </w:pPr>
+        <w:rPr>
+          <w:caps/>
+        </w:rPr>
+      </w:pPr>
+    </w:p>
+    <w:p>
+      <w:pPr>
+        <w:spacing w:line="240" w:lineRule="auto"/>
+        <w:ind w:left="2160"/>
+      </w:pPr>
+      <w:sdt>
+        <w:sdtPr>
+          <w:id w:val="775208640"/>
+          <w:placeholder>
+            <w:docPart w:val="5ED20665C96446FCA808B57A428DB973"/>
+          </w:placeholder>
+          <w:text/>
+        </w:sdtPr>
+        <w:sdtEndPr/>
+        <w:sdtContent>
+          <w:r>
+            <w:t>&lt;Content Select=”./</w:t>
+          </w:r>
+          <w:proofErr w:type="spellStart"/>
+          <w:r>
+            <w:t>ContactInfo</w:t>
+          </w:r>
+          <w:proofErr w:type="spellEnd"/>
+          <w:r>
+            <w:t>/</w:t>
+          </w:r>
+          <w:proofErr w:type="spellStart"/>
+          <w:r>
+            <w:t>BarId</w:t>
+          </w:r>
+          <w:proofErr w:type="spellEnd"/>
+          <w:r>
+            <w:t>” Optional=”true” /&gt;</w:t>
+          </w:r>
+        </w:sdtContent>
+      </w:sdt>
     </w:p>
     <w:p>
       <w:pPr>
@@ -2295,20 +2312,44 @@
         <w:sdtEndPr/>
         <w:sdtContent>
           <w:r>
-            <w:t>&lt;Content Select=</w:t>
-          </w:r>
-          <w:proofErr w:type="gramStart"/>
-          <w:r>
-            <w:t>”./</w:t>
+            <w:t>&lt;Content Select=”./</w:t>
           </w:r>
           <w:proofErr w:type="spellStart"/>
-          <w:proofErr w:type="gramEnd"/>
           <w:r>
             <w:t>ContactInfo</w:t>
           </w:r>
           <w:proofErr w:type="spellEnd"/>
           <w:r>
             <w:t>/Address/Street” /&gt;</w:t>
+          </w:r>
+        </w:sdtContent>
+      </w:sdt>
+    </w:p>
+    <w:p>
+      <w:pPr>
+        <w:spacing w:line="240" w:lineRule="auto"/>
+        <w:ind w:left="1440" w:firstLine="720"/>
+      </w:pPr>
+      <w:sdt>
+        <w:sdtPr>
+          <w:id w:val="1354382391"/>
+          <w:placeholder>
+            <w:docPart w:val="AB97D05D22CA41DAB65C89BE9D0C03F1"/>
+          </w:placeholder>
+          <w:text/>
+        </w:sdtPr>
+        <w:sdtEndPr/>
+        <w:sdtContent>
+          <w:r>
+            <w:t>&lt;Content Select=”./</w:t>
+          </w:r>
+          <w:proofErr w:type="spellStart"/>
+          <w:r>
+            <w:t>ContactInfo</w:t>
+          </w:r>
+          <w:proofErr w:type="spellEnd"/>
+          <w:r>
+            <w:t>/Address/Street2” Optional=”true” /&gt;</w:t>
           </w:r>
         </w:sdtContent>
       </w:sdt>
@@ -2329,14 +2370,9 @@
         <w:sdtEndPr/>
         <w:sdtContent>
           <w:r>
-            <w:t>&lt;Content Select=</w:t>
-          </w:r>
-          <w:proofErr w:type="gramStart"/>
-          <w:r>
-            <w:t>”./</w:t>
+            <w:t>&lt;Content Select=”./</w:t>
           </w:r>
           <w:proofErr w:type="spellStart"/>
-          <w:proofErr w:type="gramEnd"/>
           <w:r>
             <w:t>ContactInfo</w:t>
           </w:r>
@@ -2415,14 +2451,9 @@
             <w:ind w:left="1440" w:firstLine="720"/>
           </w:pPr>
           <w:r>
-            <w:t>&lt;Content Select=</w:t>
-          </w:r>
-          <w:proofErr w:type="gramStart"/>
-          <w:r>
-            <w:t>”./</w:t>
+            <w:t>&lt;Content Select=”./</w:t>
           </w:r>
           <w:proofErr w:type="spellStart"/>
-          <w:proofErr w:type="gramEnd"/>
           <w:r>
             <w:t>ContactInfo</w:t>
           </w:r>
@@ -2433,30 +2464,37 @@
         </w:p>
       </w:sdtContent>
     </w:sdt>
-    <w:sdt>
-      <w:sdtPr>
-        <w:id w:val="-1655603324"/>
-        <w:placeholder>
-          <w:docPart w:val="DefaultPlaceholder_-1854013440"/>
-        </w:placeholder>
-        <w:text/>
-      </w:sdtPr>
-      <w:sdtEndPr/>
-      <w:sdtContent>
-        <w:p>
-          <w:pPr>
-            <w:spacing w:line="240" w:lineRule="auto"/>
-            <w:ind w:left="1440" w:firstLine="720"/>
-          </w:pPr>
-          <w:r>
-            <w:t>&lt;Content Select=</w:t>
-          </w:r>
-          <w:proofErr w:type="gramStart"/>
-          <w:r>
-            <w:t>”./</w:t>
+    <w:p>
+      <w:pPr>
+        <w:spacing w:line="240" w:lineRule="auto"/>
+        <w:ind w:left="1440" w:firstLine="720"/>
+      </w:pPr>
+      <w:r>
+        <w:t>E</w:t>
+      </w:r>
+      <w:r>
+        <w:t>-</w:t>
+      </w:r>
+      <w:r>
+        <w:t>mail</w:t>
+      </w:r>
+      <w:r>
+        <w:t xml:space="preserve">: </w:t>
+      </w:r>
+      <w:sdt>
+        <w:sdtPr>
+          <w:id w:val="-1655603324"/>
+          <w:placeholder>
+            <w:docPart w:val="DefaultPlaceholder_-1854013440"/>
+          </w:placeholder>
+          <w:text/>
+        </w:sdtPr>
+        <w:sdtEndPr/>
+        <w:sdtContent>
+          <w:r>
+            <w:t>&lt;Content Select=”./</w:t>
           </w:r>
           <w:proofErr w:type="spellStart"/>
-          <w:proofErr w:type="gramEnd"/>
           <w:r>
             <w:t>ContactInfo</w:t>
           </w:r>
@@ -2464,9 +2502,9 @@
           <w:r>
             <w:t>/Email” /&gt;</w:t>
           </w:r>
-        </w:p>
-      </w:sdtContent>
-    </w:sdt>
+        </w:sdtContent>
+      </w:sdt>
+    </w:p>
     <w:p>
       <w:pPr>
         <w:spacing w:line="240" w:lineRule="auto"/>
@@ -2492,14 +2530,9 @@
             <w:t>&lt;Content Sel</w:t>
           </w:r>
           <w:r>
-            <w:t>ect=</w:t>
-          </w:r>
-          <w:proofErr w:type="gramStart"/>
-          <w:r>
-            <w:t>”./</w:t>
+            <w:t>ect=”./</w:t>
           </w:r>
           <w:proofErr w:type="spellStart"/>
-          <w:proofErr w:type="gramEnd"/>
           <w:r>
             <w:t>Circu</w:t>
           </w:r>
@@ -2542,7 +2575,7 @@
       <w:pPr>
         <w:pStyle w:val="Center"/>
       </w:pPr>
-      <w:bookmarkStart w:id="7" w:name="_Toc447180607"/>
+      <w:bookmarkStart w:id="6" w:name="_Toc447180607"/>
       <w:r>
         <w:lastRenderedPageBreak/>
         <w:t>CERTIFICATION</w:t>
@@ -2550,84 +2583,104 @@
       <w:r>
         <w:t xml:space="preserve"> AS TO FORM/LENGTH</w:t>
       </w:r>
+      <w:bookmarkEnd w:id="6"/>
+    </w:p>
+    <w:p>
+      <w:pPr>
+        <w:spacing w:line="240" w:lineRule="auto"/>
+      </w:pPr>
+    </w:p>
+    <w:p>
+      <w:pPr>
+        <w:spacing w:line="240" w:lineRule="auto"/>
+      </w:pPr>
+      <w:r>
+        <w:tab/>
+        <w:t xml:space="preserve">I </w:t>
+      </w:r>
+      <w:r>
+        <w:t xml:space="preserve">hereby </w:t>
+      </w:r>
+      <w:r>
+        <w:t xml:space="preserve">certify that this brief </w:t>
+      </w:r>
+      <w:r>
+        <w:t>conforms to the rules</w:t>
+      </w:r>
+      <w:r>
+        <w:t xml:space="preserve"> contained in §</w:t>
+      </w:r>
+      <w:r>
+        <w:t xml:space="preserve"> 809.19(8</w:t>
+      </w:r>
+      <w:proofErr w:type="gramStart"/>
+      <w:r>
+        <w:t>)(</w:t>
+      </w:r>
+      <w:proofErr w:type="gramEnd"/>
+      <w:r>
+        <w:t xml:space="preserve">b) and (c) </w:t>
+      </w:r>
+      <w:r>
+        <w:t xml:space="preserve">for a brief produced with a proportional serif font. </w:t>
+      </w:r>
+      <w:r>
+        <w:t xml:space="preserve">The length of the brief is </w:t>
+      </w:r>
+      <w:r>
+        <w:t>INSERT WORD COUNT HERE</w:t>
+      </w:r>
+      <w:r>
+        <w:t xml:space="preserve"> </w:t>
+      </w:r>
+      <w:r>
+        <w:t>words.</w:t>
+      </w:r>
+    </w:p>
+    <w:p>
+      <w:pPr>
+        <w:spacing w:line="240" w:lineRule="auto"/>
+      </w:pPr>
+    </w:p>
+    <w:p>
+      <w:pPr>
+        <w:pStyle w:val="Center"/>
+        <w:spacing w:before="0" w:after="240" w:line="240" w:lineRule="auto"/>
+      </w:pPr>
+      <w:bookmarkStart w:id="7" w:name="_Toc447180608"/>
+      <w:r>
+        <w:t>CERTIFICATE OF COMPLIANCE</w:t>
+      </w:r>
+      <w:r>
+        <w:t xml:space="preserve"> WITH RULE</w:t>
+      </w:r>
+      <w:r>
+        <w:t xml:space="preserve"> </w:t>
+      </w:r>
+      <w:r>
+        <w:t>809.19(12)</w:t>
+      </w:r>
       <w:bookmarkEnd w:id="7"/>
     </w:p>
     <w:p>
       <w:pPr>
         <w:spacing w:line="240" w:lineRule="auto"/>
-      </w:pPr>
-    </w:p>
-    <w:p>
-      <w:pPr>
-        <w:spacing w:line="240" w:lineRule="auto"/>
-      </w:pPr>
-      <w:r>
-        <w:tab/>
-        <w:t xml:space="preserve">I certify that this brief meets the form and length requirements of Rule 809.19(8)(b) and (c) in that it is:  proportional serif font, minimum printing resolution of 200 dots per inch, </w:t>
-      </w:r>
-      <w:proofErr w:type="gramStart"/>
-      <w:r>
-        <w:t>13 point</w:t>
-      </w:r>
-      <w:proofErr w:type="gramEnd"/>
-      <w:r>
-        <w:t xml:space="preserve"> body text, 11 point for quotes and footnotes, leading of minimum 2 points and maximum of 60 characters per line of body text.  The length of the brief is </w:t>
-      </w:r>
-      <w:r>
-        <w:t>INSERT WORD COUNT HERE</w:t>
+        <w:ind w:firstLine="720"/>
+        <w:rPr>
+          <w:szCs w:val="26"/>
+        </w:rPr>
+      </w:pPr>
+      <w:r>
+        <w:rPr>
+          <w:szCs w:val="26"/>
+        </w:rPr>
+        <w:t>I</w:t>
       </w:r>
       <w:r>
         <w:t xml:space="preserve"> </w:t>
       </w:r>
       <w:r>
-        <w:t>words.</w:t>
-      </w:r>
-    </w:p>
-    <w:p>
-      <w:pPr>
-        <w:pStyle w:val="Center"/>
-        <w:spacing w:after="240"/>
-      </w:pPr>
-      <w:bookmarkStart w:id="8" w:name="_Toc447180608"/>
-      <w:r>
-        <w:t>CERTIFICATE OF COMPLIANCE</w:t>
-      </w:r>
-      <w:r>
-        <w:t xml:space="preserve"> WITH RULE 809.19(12)</w:t>
-      </w:r>
-      <w:bookmarkEnd w:id="8"/>
-    </w:p>
-    <w:p>
-      <w:pPr>
-        <w:spacing w:line="240" w:lineRule="auto"/>
-        <w:ind w:firstLine="720"/>
-        <w:rPr>
-          <w:szCs w:val="26"/>
-        </w:rPr>
-      </w:pPr>
-      <w:r>
-        <w:rPr>
-          <w:szCs w:val="26"/>
-        </w:rPr>
-        <w:t xml:space="preserve">I certify that </w:t>
-      </w:r>
-      <w:r>
-        <w:rPr>
-          <w:szCs w:val="26"/>
-        </w:rPr>
-        <w:t>I have submitted an electronic copy of this brief, excluding the appendix, if any, which complies with the requirements of § 809</w:t>
-      </w:r>
-      <w:r>
-        <w:rPr>
-          <w:szCs w:val="26"/>
-        </w:rPr>
-        <w:t>.19(12). I further certify that t</w:t>
-      </w:r>
-      <w:r>
-        <w:rPr>
-          <w:szCs w:val="26"/>
-        </w:rPr>
-        <w:t>his electronic brief is identical in content and format to the printed form of the brief filed on or after this date.</w:t>
+        <w:t>hereby certify that I have submitted an electronic copy of this brief, excluding the appendix, if any, which complies with the requirements of § 809.19(12). I further certify that this electronic brief is identical in content and format to the printed form of the brief filed on or after this date.</w:t>
       </w:r>
     </w:p>
     <w:p>
@@ -2758,16 +2811,8 @@
             <w:rPr>
               <w:caps/>
             </w:rPr>
-            <w:t>&lt;Content Select=</w:t>
-          </w:r>
-          <w:proofErr w:type="gramStart"/>
-          <w:r>
-            <w:rPr>
-              <w:caps/>
-            </w:rPr>
-            <w:t>”./</w:t>
-          </w:r>
-          <w:proofErr w:type="gramEnd"/>
+            <w:t>&lt;Content Select=”./</w:t>
+          </w:r>
           <w:r>
             <w:rPr>
               <w:caps/>
@@ -2785,9 +2830,48 @@
     </w:sdt>
     <w:p>
       <w:pPr>
-        <w:spacing w:line="240" w:lineRule="auto"/>
         <w:ind w:left="2160"/>
-      </w:pPr>
+        <w:rPr>
+          <w:caps/>
+        </w:rPr>
+      </w:pPr>
+    </w:p>
+    <w:p>
+      <w:pPr>
+        <w:spacing w:line="240" w:lineRule="auto"/>
+        <w:ind w:left="2160"/>
+      </w:pPr>
+      <w:sdt>
+        <w:sdtPr>
+          <w:id w:val="81261981"/>
+          <w:placeholder>
+            <w:docPart w:val="E509506D13044D1BAF74A3260BF53A43"/>
+          </w:placeholder>
+          <w:text/>
+        </w:sdtPr>
+        <w:sdtEndPr/>
+        <w:sdtContent>
+          <w:r>
+            <w:t>&lt;Content Select=”./</w:t>
+          </w:r>
+          <w:proofErr w:type="spellStart"/>
+          <w:r>
+            <w:t>ContactInfo</w:t>
+          </w:r>
+          <w:proofErr w:type="spellEnd"/>
+          <w:r>
+            <w:t>/</w:t>
+          </w:r>
+          <w:proofErr w:type="spellStart"/>
+          <w:r>
+            <w:t>BarId</w:t>
+          </w:r>
+          <w:proofErr w:type="spellEnd"/>
+          <w:r>
+            <w:t>” Optional=”true” /&gt;</w:t>
+          </w:r>
+        </w:sdtContent>
+      </w:sdt>
     </w:p>
     <w:p>
       <w:pPr>
@@ -2813,20 +2897,44 @@
         <w:sdtEndPr/>
         <w:sdtContent>
           <w:r>
-            <w:t>&lt;Content Select=</w:t>
-          </w:r>
-          <w:proofErr w:type="gramStart"/>
-          <w:r>
-            <w:t>”./</w:t>
+            <w:t>&lt;Content Select=”./</w:t>
           </w:r>
           <w:proofErr w:type="spellStart"/>
-          <w:proofErr w:type="gramEnd"/>
           <w:r>
             <w:t>ContactInfo</w:t>
           </w:r>
           <w:proofErr w:type="spellEnd"/>
           <w:r>
             <w:t>/Address/Street” /&gt;</w:t>
+          </w:r>
+        </w:sdtContent>
+      </w:sdt>
+    </w:p>
+    <w:p>
+      <w:pPr>
+        <w:spacing w:line="240" w:lineRule="auto"/>
+        <w:ind w:left="1440" w:firstLine="720"/>
+      </w:pPr>
+      <w:sdt>
+        <w:sdtPr>
+          <w:id w:val="151726021"/>
+          <w:placeholder>
+            <w:docPart w:val="5433A3D2D5814E41943A5DC5214C05BB"/>
+          </w:placeholder>
+          <w:text/>
+        </w:sdtPr>
+        <w:sdtEndPr/>
+        <w:sdtContent>
+          <w:r>
+            <w:t>&lt;Content Select=”./</w:t>
+          </w:r>
+          <w:proofErr w:type="spellStart"/>
+          <w:r>
+            <w:t>ContactInfo</w:t>
+          </w:r>
+          <w:proofErr w:type="spellEnd"/>
+          <w:r>
+            <w:t>/Address/Street2” Optional=”true” /&gt;</w:t>
           </w:r>
         </w:sdtContent>
       </w:sdt>
@@ -2847,14 +2955,9 @@
         <w:sdtEndPr/>
         <w:sdtContent>
           <w:r>
-            <w:t>&lt;Content Select=</w:t>
-          </w:r>
-          <w:proofErr w:type="gramStart"/>
-          <w:r>
-            <w:t>”./</w:t>
+            <w:t>&lt;Content Select=”./</w:t>
           </w:r>
           <w:proofErr w:type="spellStart"/>
-          <w:proofErr w:type="gramEnd"/>
           <w:r>
             <w:t>ContactInfo</w:t>
           </w:r>
@@ -2886,7 +2989,11 @@
           </w:r>
           <w:proofErr w:type="spellEnd"/>
           <w:r>
-            <w:t>/Address/State” /&gt;</w:t>
+            <w:t xml:space="preserve">/Address/State” </w:t>
+          </w:r>
+          <w:r>
+            <w:lastRenderedPageBreak/>
+            <w:t>/&gt;</w:t>
           </w:r>
         </w:sdtContent>
       </w:sdt>
@@ -2933,14 +3040,9 @@
             <w:ind w:left="1440" w:firstLine="720"/>
           </w:pPr>
           <w:r>
-            <w:t>&lt;Content Select=</w:t>
-          </w:r>
-          <w:proofErr w:type="gramStart"/>
-          <w:r>
-            <w:t>”./</w:t>
+            <w:t>&lt;Content Select=”./</w:t>
           </w:r>
           <w:proofErr w:type="spellStart"/>
-          <w:proofErr w:type="gramEnd"/>
           <w:r>
             <w:t>ContactInfo</w:t>
           </w:r>
@@ -2951,30 +3053,28 @@
         </w:p>
       </w:sdtContent>
     </w:sdt>
-    <w:sdt>
-      <w:sdtPr>
-        <w:id w:val="2006162441"/>
-        <w:placeholder>
-          <w:docPart w:val="DefaultPlaceholder_-1854013440"/>
-        </w:placeholder>
-        <w:text/>
-      </w:sdtPr>
-      <w:sdtEndPr/>
-      <w:sdtContent>
-        <w:p>
-          <w:pPr>
-            <w:spacing w:line="240" w:lineRule="auto"/>
-            <w:ind w:left="1440" w:firstLine="720"/>
-          </w:pPr>
-          <w:r>
-            <w:t>&lt;Content Select=</w:t>
-          </w:r>
-          <w:proofErr w:type="gramStart"/>
-          <w:r>
-            <w:t>”./</w:t>
+    <w:p>
+      <w:pPr>
+        <w:spacing w:line="240" w:lineRule="auto"/>
+        <w:ind w:left="1440" w:firstLine="720"/>
+      </w:pPr>
+      <w:r>
+        <w:t xml:space="preserve">E-mail: </w:t>
+      </w:r>
+      <w:sdt>
+        <w:sdtPr>
+          <w:id w:val="2006162441"/>
+          <w:placeholder>
+            <w:docPart w:val="DefaultPlaceholder_-1854013440"/>
+          </w:placeholder>
+          <w:text/>
+        </w:sdtPr>
+        <w:sdtEndPr/>
+        <w:sdtContent>
+          <w:r>
+            <w:t>&lt;Content Select=”./</w:t>
           </w:r>
           <w:proofErr w:type="spellStart"/>
-          <w:proofErr w:type="gramEnd"/>
           <w:r>
             <w:t>ContactInfo</w:t>
           </w:r>
@@ -2982,14 +3082,8 @@
           <w:r>
             <w:t>/Email” /&gt;</w:t>
           </w:r>
-        </w:p>
-      </w:sdtContent>
-    </w:sdt>
-    <w:p>
-      <w:pPr>
-        <w:spacing w:line="240" w:lineRule="auto"/>
-        <w:ind w:left="2160"/>
-      </w:pPr>
+        </w:sdtContent>
+      </w:sdt>
     </w:p>
     <w:p>
       <w:pPr>
@@ -3010,14 +3104,9 @@
             <w:t>&lt;Content Sel</w:t>
           </w:r>
           <w:r>
-            <w:t>ect=</w:t>
-          </w:r>
-          <w:proofErr w:type="gramStart"/>
-          <w:r>
-            <w:t>”./</w:t>
+            <w:t>ect=”./</w:t>
           </w:r>
           <w:proofErr w:type="spellStart"/>
-          <w:proofErr w:type="gramEnd"/>
           <w:r>
             <w:t>Circu</w:t>
           </w:r>
@@ -3216,11 +3305,11 @@
             <w:jc w:val="left"/>
           </w:pPr>
           <w:r>
-            <w:t>&lt;Content Select=</w:t>
+            <w:t>&lt;Content Select=”</w:t>
           </w:r>
           <w:proofErr w:type="gramStart"/>
           <w:r>
-            <w:t>”./</w:t>
+            <w:t>./</w:t>
           </w:r>
           <w:proofErr w:type="spellStart"/>
           <w:proofErr w:type="gramEnd"/>
@@ -3299,8 +3388,12 @@
       </w:pPr>
       <w:r>
         <w:tab/>
+      </w:r>
+      <w:proofErr w:type="gramStart"/>
+      <w:r>
         <w:t>I hereby certify that filed with this brief, either as a separate document or as a part of this brief, is an appendix that complies with § 809.19(2)(a) and that contains, at a minimum: (1) a table of contents; (2) the findings or opinion of the circuit court; and (3) portions of the record essential to an understanding of the issues raised, including oral or written rulings or decisions showing the circuit court's reasoning regarding those issues.</w:t>
       </w:r>
+      <w:proofErr w:type="gramEnd"/>
     </w:p>
     <w:p>
       <w:pPr>
@@ -3327,11 +3420,15 @@
       </w:pPr>
       <w:r>
         <w:tab/>
+      </w:r>
+      <w:proofErr w:type="gramStart"/>
+      <w:r>
         <w:t>I further certify that if the record is required by law to be confidential, the portions of the record included in the appendix are reproduced using first names and last initials instead of full names of persons, specifically including juveniles and parents of juveniles, with a notation that the portions of the record have been so reproduced to preserve confidentiality and with approp</w:t>
       </w:r>
       <w:r>
         <w:t>riate references to the record.</w:t>
       </w:r>
+      <w:proofErr w:type="gramEnd"/>
     </w:p>
     <w:p>
       <w:pPr>
@@ -3435,16 +3532,8 @@
             <w:rPr>
               <w:caps/>
             </w:rPr>
-            <w:t>&lt;Content Select=</w:t>
-          </w:r>
-          <w:proofErr w:type="gramStart"/>
-          <w:r>
-            <w:rPr>
-              <w:caps/>
-            </w:rPr>
-            <w:t>”./</w:t>
-          </w:r>
-          <w:proofErr w:type="gramEnd"/>
+            <w:t>&lt;Content Select=”./</w:t>
+          </w:r>
           <w:r>
             <w:rPr>
               <w:caps/>
@@ -3462,9 +3551,43 @@
     </w:sdt>
     <w:p>
       <w:pPr>
-        <w:spacing w:line="240" w:lineRule="auto"/>
         <w:ind w:left="2160"/>
-      </w:pPr>
+        <w:rPr>
+          <w:caps/>
+        </w:rPr>
+      </w:pPr>
+      <w:sdt>
+        <w:sdtPr>
+          <w:id w:val="378830054"/>
+          <w:placeholder>
+            <w:docPart w:val="A3062D1B9E4F432A8CE134183C044D81"/>
+          </w:placeholder>
+          <w:text/>
+        </w:sdtPr>
+        <w:sdtContent>
+          <w:r>
+            <w:t>&lt;Content Select=”./</w:t>
+          </w:r>
+          <w:proofErr w:type="spellStart"/>
+          <w:r>
+            <w:t>ContactInfo</w:t>
+          </w:r>
+          <w:proofErr w:type="spellEnd"/>
+          <w:r>
+            <w:t>/</w:t>
+          </w:r>
+          <w:proofErr w:type="spellStart"/>
+          <w:r>
+            <w:t>BarId</w:t>
+          </w:r>
+          <w:proofErr w:type="spellEnd"/>
+          <w:r>
+            <w:t>” Optional=”true” /&gt;</w:t>
+          </w:r>
+        </w:sdtContent>
+      </w:sdt>
+      <w:bookmarkStart w:id="8" w:name="_GoBack"/>
+      <w:bookmarkEnd w:id="8"/>
     </w:p>
     <w:p>
       <w:pPr>
@@ -3493,14 +3616,9 @@
             <w:t xml:space="preserve">&lt;Content </w:t>
           </w:r>
           <w:r>
-            <w:t>Select=</w:t>
-          </w:r>
-          <w:proofErr w:type="gramStart"/>
-          <w:r>
-            <w:t>”./</w:t>
+            <w:t>Select=”./</w:t>
           </w:r>
           <w:proofErr w:type="spellStart"/>
-          <w:proofErr w:type="gramEnd"/>
           <w:r>
             <w:t>ContactInfo</w:t>
           </w:r>
@@ -3527,14 +3645,9 @@
         <w:sdtEndPr/>
         <w:sdtContent>
           <w:r>
-            <w:t>&lt;Content Select=</w:t>
-          </w:r>
-          <w:proofErr w:type="gramStart"/>
-          <w:r>
-            <w:t>”./</w:t>
+            <w:t>&lt;Content Select=”./</w:t>
           </w:r>
           <w:proofErr w:type="spellStart"/>
-          <w:proofErr w:type="gramEnd"/>
           <w:r>
             <w:t>ContactInfo</w:t>
           </w:r>
@@ -3566,11 +3679,7 @@
           </w:r>
           <w:proofErr w:type="spellEnd"/>
           <w:r>
-            <w:t xml:space="preserve">/Address/State” </w:t>
-          </w:r>
-          <w:r>
-            <w:lastRenderedPageBreak/>
-            <w:t>/&gt;</w:t>
+            <w:t>/Address/State” /&gt;</w:t>
           </w:r>
         </w:sdtContent>
       </w:sdt>
@@ -3617,14 +3726,9 @@
         <w:sdtEndPr/>
         <w:sdtContent>
           <w:r>
-            <w:t>&lt;Content Select=</w:t>
-          </w:r>
-          <w:proofErr w:type="gramStart"/>
-          <w:r>
-            <w:t>”./</w:t>
+            <w:t>&lt;Content Select=”./</w:t>
           </w:r>
           <w:proofErr w:type="spellStart"/>
-          <w:proofErr w:type="gramEnd"/>
           <w:r>
             <w:t>ContactInfo</w:t>
           </w:r>
@@ -3651,14 +3755,9 @@
         <w:sdtEndPr/>
         <w:sdtContent>
           <w:r>
-            <w:t>&lt;Content Select=</w:t>
-          </w:r>
-          <w:proofErr w:type="gramStart"/>
-          <w:r>
-            <w:t>”./</w:t>
+            <w:t>&lt;Content Select=”./</w:t>
           </w:r>
           <w:proofErr w:type="spellStart"/>
-          <w:proofErr w:type="gramEnd"/>
           <w:r>
             <w:t>ContactInfo</w:t>
           </w:r>
@@ -3694,14 +3793,9 @@
             <w:t>&lt;Content Sel</w:t>
           </w:r>
           <w:r>
-            <w:t>ect=</w:t>
-          </w:r>
-          <w:proofErr w:type="gramStart"/>
-          <w:r>
-            <w:t>”./</w:t>
+            <w:t>ect=”./</w:t>
           </w:r>
           <w:proofErr w:type="spellStart"/>
-          <w:proofErr w:type="gramEnd"/>
           <w:r>
             <w:t>Circu</w:t>
           </w:r>
@@ -3750,7 +3844,7 @@
 </file>
 
 <file path=word/endnotes.xml><?xml version="1.0" encoding="utf-8"?>
-<w:endnotes xmlns:wpc="http://schemas.microsoft.com/office/word/2010/wordprocessingCanvas" xmlns:cx="http://schemas.microsoft.com/office/drawing/2014/chartex" xmlns:cx1="http://schemas.microsoft.com/office/drawing/2015/9/8/chartex" xmlns:cx2="http://schemas.microsoft.com/office/drawing/2015/10/21/chartex" xmlns:cx3="http://schemas.microsoft.com/office/drawing/2016/5/9/chartex" xmlns:cx4="http://schemas.microsoft.com/office/drawing/2016/5/10/chartex" xmlns:cx5="http://schemas.microsoft.com/office/drawing/2016/5/11/chartex" xmlns:cx6="http://schemas.microsoft.com/office/drawing/2016/5/12/chartex" xmlns:cx7="http://schemas.microsoft.com/office/drawing/2016/5/13/chartex" xmlns:cx8="http://schemas.microsoft.com/office/drawing/2016/5/14/chartex" xmlns:mc="http://schemas.openxmlformats.org/markup-compatibility/2006" xmlns:aink="http://schemas.microsoft.com/office/drawing/2016/ink" xmlns:am3d="http://schemas.microsoft.com/office/drawing/2017/model3d" xmlns:o="urn:schemas-microsoft-com:office:office" xmlns:r="http://schemas.openxmlformats.org/officeDocument/2006/relationships" xmlns:m="http://schemas.openxmlformats.org/officeDocument/2006/math" xmlns:v="urn:schemas-microsoft-com:vml" xmlns:wp14="http://schemas.microsoft.com/office/word/2010/wordprocessingDrawing" xmlns:wp="http://schemas.openxmlformats.org/drawingml/2006/wordprocessingDrawing" xmlns:w10="urn:schemas-microsoft-com:office:word" xmlns:w="http://schemas.openxmlformats.org/wordprocessingml/2006/main" xmlns:w14="http://schemas.microsoft.com/office/word/2010/wordml" xmlns:w15="http://schemas.microsoft.com/office/word/2012/wordml" xmlns:w16cid="http://schemas.microsoft.com/office/word/2016/wordml/cid" xmlns:w16se="http://schemas.microsoft.com/office/word/2015/wordml/symex" xmlns:wpg="http://schemas.microsoft.com/office/word/2010/wordprocessingGroup" xmlns:wpi="http://schemas.microsoft.com/office/word/2010/wordprocessingInk" xmlns:wne="http://schemas.microsoft.com/office/word/2006/wordml" xmlns:wps="http://schemas.microsoft.com/office/word/2010/wordprocessingShape" mc:Ignorable="w14 w15 w16se w16cid wp14">
+<w:endnotes xmlns:wpc="http://schemas.microsoft.com/office/word/2010/wordprocessingCanvas" xmlns:cx="http://schemas.microsoft.com/office/drawing/2014/chartex" xmlns:cx1="http://schemas.microsoft.com/office/drawing/2015/9/8/chartex" xmlns:mc="http://schemas.openxmlformats.org/markup-compatibility/2006" xmlns:o="urn:schemas-microsoft-com:office:office" xmlns:r="http://schemas.openxmlformats.org/officeDocument/2006/relationships" xmlns:m="http://schemas.openxmlformats.org/officeDocument/2006/math" xmlns:v="urn:schemas-microsoft-com:vml" xmlns:wp14="http://schemas.microsoft.com/office/word/2010/wordprocessingDrawing" xmlns:wp="http://schemas.openxmlformats.org/drawingml/2006/wordprocessingDrawing" xmlns:w10="urn:schemas-microsoft-com:office:word" xmlns:w="http://schemas.openxmlformats.org/wordprocessingml/2006/main" xmlns:w14="http://schemas.microsoft.com/office/word/2010/wordml" xmlns:w15="http://schemas.microsoft.com/office/word/2012/wordml" xmlns:w16se="http://schemas.microsoft.com/office/word/2015/wordml/symex" xmlns:wpg="http://schemas.microsoft.com/office/word/2010/wordprocessingGroup" xmlns:wpi="http://schemas.microsoft.com/office/word/2010/wordprocessingInk" xmlns:wne="http://schemas.microsoft.com/office/word/2006/wordml" xmlns:wps="http://schemas.microsoft.com/office/word/2010/wordprocessingShape" mc:Ignorable="w14 w15 w16se wp14">
   <w:endnote w:type="separator" w:id="-1">
     <w:p>
       <w:pPr>
@@ -3775,7 +3869,7 @@
 </file>
 
 <file path=word/footer1.xml><?xml version="1.0" encoding="utf-8"?>
-<w:ftr xmlns:wpc="http://schemas.microsoft.com/office/word/2010/wordprocessingCanvas" xmlns:cx="http://schemas.microsoft.com/office/drawing/2014/chartex" xmlns:cx1="http://schemas.microsoft.com/office/drawing/2015/9/8/chartex" xmlns:cx2="http://schemas.microsoft.com/office/drawing/2015/10/21/chartex" xmlns:cx3="http://schemas.microsoft.com/office/drawing/2016/5/9/chartex" xmlns:cx4="http://schemas.microsoft.com/office/drawing/2016/5/10/chartex" xmlns:cx5="http://schemas.microsoft.com/office/drawing/2016/5/11/chartex" xmlns:cx6="http://schemas.microsoft.com/office/drawing/2016/5/12/chartex" xmlns:cx7="http://schemas.microsoft.com/office/drawing/2016/5/13/chartex" xmlns:cx8="http://schemas.microsoft.com/office/drawing/2016/5/14/chartex" xmlns:mc="http://schemas.openxmlformats.org/markup-compatibility/2006" xmlns:aink="http://schemas.microsoft.com/office/drawing/2016/ink" xmlns:am3d="http://schemas.microsoft.com/office/drawing/2017/model3d" xmlns:o="urn:schemas-microsoft-com:office:office" xmlns:r="http://schemas.openxmlformats.org/officeDocument/2006/relationships" xmlns:m="http://schemas.openxmlformats.org/officeDocument/2006/math" xmlns:v="urn:schemas-microsoft-com:vml" xmlns:wp14="http://schemas.microsoft.com/office/word/2010/wordprocessingDrawing" xmlns:wp="http://schemas.openxmlformats.org/drawingml/2006/wordprocessingDrawing" xmlns:w10="urn:schemas-microsoft-com:office:word" xmlns:w="http://schemas.openxmlformats.org/wordprocessingml/2006/main" xmlns:w14="http://schemas.microsoft.com/office/word/2010/wordml" xmlns:w15="http://schemas.microsoft.com/office/word/2012/wordml" xmlns:w16cid="http://schemas.microsoft.com/office/word/2016/wordml/cid" xmlns:w16se="http://schemas.microsoft.com/office/word/2015/wordml/symex" xmlns:wpg="http://schemas.microsoft.com/office/word/2010/wordprocessingGroup" xmlns:wpi="http://schemas.microsoft.com/office/word/2010/wordprocessingInk" xmlns:wne="http://schemas.microsoft.com/office/word/2006/wordml" xmlns:wps="http://schemas.microsoft.com/office/word/2010/wordprocessingShape" mc:Ignorable="w14 w15 w16se w16cid wp14">
+<w:ftr xmlns:wpc="http://schemas.microsoft.com/office/word/2010/wordprocessingCanvas" xmlns:cx="http://schemas.microsoft.com/office/drawing/2014/chartex" xmlns:cx1="http://schemas.microsoft.com/office/drawing/2015/9/8/chartex" xmlns:mc="http://schemas.openxmlformats.org/markup-compatibility/2006" xmlns:o="urn:schemas-microsoft-com:office:office" xmlns:r="http://schemas.openxmlformats.org/officeDocument/2006/relationships" xmlns:m="http://schemas.openxmlformats.org/officeDocument/2006/math" xmlns:v="urn:schemas-microsoft-com:vml" xmlns:wp14="http://schemas.microsoft.com/office/word/2010/wordprocessingDrawing" xmlns:wp="http://schemas.openxmlformats.org/drawingml/2006/wordprocessingDrawing" xmlns:w10="urn:schemas-microsoft-com:office:word" xmlns:w="http://schemas.openxmlformats.org/wordprocessingml/2006/main" xmlns:w14="http://schemas.microsoft.com/office/word/2010/wordml" xmlns:w15="http://schemas.microsoft.com/office/word/2012/wordml" xmlns:w16se="http://schemas.microsoft.com/office/word/2015/wordml/symex" xmlns:wpg="http://schemas.microsoft.com/office/word/2010/wordprocessingGroup" xmlns:wpi="http://schemas.microsoft.com/office/word/2010/wordprocessingInk" xmlns:wne="http://schemas.microsoft.com/office/word/2006/wordml" xmlns:wps="http://schemas.microsoft.com/office/word/2010/wordprocessingShape" mc:Ignorable="w14 w15 w16se wp14">
   <w:p>
     <w:pPr>
       <w:pStyle w:val="Footer"/>
@@ -3825,7 +3919,7 @@
 </file>
 
 <file path=word/footer2.xml><?xml version="1.0" encoding="utf-8"?>
-<w:ftr xmlns:wpc="http://schemas.microsoft.com/office/word/2010/wordprocessingCanvas" xmlns:cx="http://schemas.microsoft.com/office/drawing/2014/chartex" xmlns:cx1="http://schemas.microsoft.com/office/drawing/2015/9/8/chartex" xmlns:cx2="http://schemas.microsoft.com/office/drawing/2015/10/21/chartex" xmlns:cx3="http://schemas.microsoft.com/office/drawing/2016/5/9/chartex" xmlns:cx4="http://schemas.microsoft.com/office/drawing/2016/5/10/chartex" xmlns:cx5="http://schemas.microsoft.com/office/drawing/2016/5/11/chartex" xmlns:cx6="http://schemas.microsoft.com/office/drawing/2016/5/12/chartex" xmlns:cx7="http://schemas.microsoft.com/office/drawing/2016/5/13/chartex" xmlns:cx8="http://schemas.microsoft.com/office/drawing/2016/5/14/chartex" xmlns:mc="http://schemas.openxmlformats.org/markup-compatibility/2006" xmlns:aink="http://schemas.microsoft.com/office/drawing/2016/ink" xmlns:am3d="http://schemas.microsoft.com/office/drawing/2017/model3d" xmlns:o="urn:schemas-microsoft-com:office:office" xmlns:r="http://schemas.openxmlformats.org/officeDocument/2006/relationships" xmlns:m="http://schemas.openxmlformats.org/officeDocument/2006/math" xmlns:v="urn:schemas-microsoft-com:vml" xmlns:wp14="http://schemas.microsoft.com/office/word/2010/wordprocessingDrawing" xmlns:wp="http://schemas.openxmlformats.org/drawingml/2006/wordprocessingDrawing" xmlns:w10="urn:schemas-microsoft-com:office:word" xmlns:w="http://schemas.openxmlformats.org/wordprocessingml/2006/main" xmlns:w14="http://schemas.microsoft.com/office/word/2010/wordml" xmlns:w15="http://schemas.microsoft.com/office/word/2012/wordml" xmlns:w16cid="http://schemas.microsoft.com/office/word/2016/wordml/cid" xmlns:w16se="http://schemas.microsoft.com/office/word/2015/wordml/symex" xmlns:wpg="http://schemas.microsoft.com/office/word/2010/wordprocessingGroup" xmlns:wpi="http://schemas.microsoft.com/office/word/2010/wordprocessingInk" xmlns:wne="http://schemas.microsoft.com/office/word/2006/wordml" xmlns:wps="http://schemas.microsoft.com/office/word/2010/wordprocessingShape" mc:Ignorable="w14 w15 w16se w16cid wp14">
+<w:ftr xmlns:wpc="http://schemas.microsoft.com/office/word/2010/wordprocessingCanvas" xmlns:cx="http://schemas.microsoft.com/office/drawing/2014/chartex" xmlns:cx1="http://schemas.microsoft.com/office/drawing/2015/9/8/chartex" xmlns:mc="http://schemas.openxmlformats.org/markup-compatibility/2006" xmlns:o="urn:schemas-microsoft-com:office:office" xmlns:r="http://schemas.openxmlformats.org/officeDocument/2006/relationships" xmlns:m="http://schemas.openxmlformats.org/officeDocument/2006/math" xmlns:v="urn:schemas-microsoft-com:vml" xmlns:wp14="http://schemas.microsoft.com/office/word/2010/wordprocessingDrawing" xmlns:wp="http://schemas.openxmlformats.org/drawingml/2006/wordprocessingDrawing" xmlns:w10="urn:schemas-microsoft-com:office:word" xmlns:w="http://schemas.openxmlformats.org/wordprocessingml/2006/main" xmlns:w14="http://schemas.microsoft.com/office/word/2010/wordml" xmlns:w15="http://schemas.microsoft.com/office/word/2012/wordml" xmlns:w16se="http://schemas.microsoft.com/office/word/2015/wordml/symex" xmlns:wpg="http://schemas.microsoft.com/office/word/2010/wordprocessingGroup" xmlns:wpi="http://schemas.microsoft.com/office/word/2010/wordprocessingInk" xmlns:wne="http://schemas.microsoft.com/office/word/2006/wordml" xmlns:wps="http://schemas.microsoft.com/office/word/2010/wordprocessingShape" mc:Ignorable="w14 w15 w16se wp14">
   <w:p/>
   <w:p>
     <w:pPr>
@@ -3855,7 +3949,7 @@
 </file>
 
 <file path=word/footer3.xml><?xml version="1.0" encoding="utf-8"?>
-<w:ftr xmlns:wpc="http://schemas.microsoft.com/office/word/2010/wordprocessingCanvas" xmlns:cx="http://schemas.microsoft.com/office/drawing/2014/chartex" xmlns:cx1="http://schemas.microsoft.com/office/drawing/2015/9/8/chartex" xmlns:cx2="http://schemas.microsoft.com/office/drawing/2015/10/21/chartex" xmlns:cx3="http://schemas.microsoft.com/office/drawing/2016/5/9/chartex" xmlns:cx4="http://schemas.microsoft.com/office/drawing/2016/5/10/chartex" xmlns:cx5="http://schemas.microsoft.com/office/drawing/2016/5/11/chartex" xmlns:cx6="http://schemas.microsoft.com/office/drawing/2016/5/12/chartex" xmlns:cx7="http://schemas.microsoft.com/office/drawing/2016/5/13/chartex" xmlns:cx8="http://schemas.microsoft.com/office/drawing/2016/5/14/chartex" xmlns:mc="http://schemas.openxmlformats.org/markup-compatibility/2006" xmlns:aink="http://schemas.microsoft.com/office/drawing/2016/ink" xmlns:am3d="http://schemas.microsoft.com/office/drawing/2017/model3d" xmlns:o="urn:schemas-microsoft-com:office:office" xmlns:r="http://schemas.openxmlformats.org/officeDocument/2006/relationships" xmlns:m="http://schemas.openxmlformats.org/officeDocument/2006/math" xmlns:v="urn:schemas-microsoft-com:vml" xmlns:wp14="http://schemas.microsoft.com/office/word/2010/wordprocessingDrawing" xmlns:wp="http://schemas.openxmlformats.org/drawingml/2006/wordprocessingDrawing" xmlns:w10="urn:schemas-microsoft-com:office:word" xmlns:w="http://schemas.openxmlformats.org/wordprocessingml/2006/main" xmlns:w14="http://schemas.microsoft.com/office/word/2010/wordml" xmlns:w15="http://schemas.microsoft.com/office/word/2012/wordml" xmlns:w16cid="http://schemas.microsoft.com/office/word/2016/wordml/cid" xmlns:w16se="http://schemas.microsoft.com/office/word/2015/wordml/symex" xmlns:wpg="http://schemas.microsoft.com/office/word/2010/wordprocessingGroup" xmlns:wpi="http://schemas.microsoft.com/office/word/2010/wordprocessingInk" xmlns:wne="http://schemas.microsoft.com/office/word/2006/wordml" xmlns:wps="http://schemas.microsoft.com/office/word/2010/wordprocessingShape" mc:Ignorable="w14 w15 w16se w16cid wp14">
+<w:ftr xmlns:wpc="http://schemas.microsoft.com/office/word/2010/wordprocessingCanvas" xmlns:cx="http://schemas.microsoft.com/office/drawing/2014/chartex" xmlns:cx1="http://schemas.microsoft.com/office/drawing/2015/9/8/chartex" xmlns:mc="http://schemas.openxmlformats.org/markup-compatibility/2006" xmlns:o="urn:schemas-microsoft-com:office:office" xmlns:r="http://schemas.openxmlformats.org/officeDocument/2006/relationships" xmlns:m="http://schemas.openxmlformats.org/officeDocument/2006/math" xmlns:v="urn:schemas-microsoft-com:vml" xmlns:wp14="http://schemas.microsoft.com/office/word/2010/wordprocessingDrawing" xmlns:wp="http://schemas.openxmlformats.org/drawingml/2006/wordprocessingDrawing" xmlns:w10="urn:schemas-microsoft-com:office:word" xmlns:w="http://schemas.openxmlformats.org/wordprocessingml/2006/main" xmlns:w14="http://schemas.microsoft.com/office/word/2010/wordml" xmlns:w15="http://schemas.microsoft.com/office/word/2012/wordml" xmlns:w16se="http://schemas.microsoft.com/office/word/2015/wordml/symex" xmlns:wpg="http://schemas.microsoft.com/office/word/2010/wordprocessingGroup" xmlns:wpi="http://schemas.microsoft.com/office/word/2010/wordprocessingInk" xmlns:wne="http://schemas.microsoft.com/office/word/2006/wordml" xmlns:wps="http://schemas.microsoft.com/office/word/2010/wordprocessingShape" mc:Ignorable="w14 w15 w16se wp14">
   <w:p>
     <w:pPr>
       <w:jc w:val="center"/>
@@ -3886,7 +3980,7 @@
         <w:rStyle w:val="PageNumber"/>
         <w:noProof/>
       </w:rPr>
-      <w:t>4</w:t>
+      <w:t>1</w:t>
     </w:r>
     <w:r>
       <w:rPr>
@@ -3905,7 +3999,7 @@
 </file>
 
 <file path=word/footer4.xml><?xml version="1.0" encoding="utf-8"?>
-<w:ftr xmlns:wpc="http://schemas.microsoft.com/office/word/2010/wordprocessingCanvas" xmlns:cx="http://schemas.microsoft.com/office/drawing/2014/chartex" xmlns:cx1="http://schemas.microsoft.com/office/drawing/2015/9/8/chartex" xmlns:cx2="http://schemas.microsoft.com/office/drawing/2015/10/21/chartex" xmlns:cx3="http://schemas.microsoft.com/office/drawing/2016/5/9/chartex" xmlns:cx4="http://schemas.microsoft.com/office/drawing/2016/5/10/chartex" xmlns:cx5="http://schemas.microsoft.com/office/drawing/2016/5/11/chartex" xmlns:cx6="http://schemas.microsoft.com/office/drawing/2016/5/12/chartex" xmlns:cx7="http://schemas.microsoft.com/office/drawing/2016/5/13/chartex" xmlns:cx8="http://schemas.microsoft.com/office/drawing/2016/5/14/chartex" xmlns:mc="http://schemas.openxmlformats.org/markup-compatibility/2006" xmlns:aink="http://schemas.microsoft.com/office/drawing/2016/ink" xmlns:am3d="http://schemas.microsoft.com/office/drawing/2017/model3d" xmlns:o="urn:schemas-microsoft-com:office:office" xmlns:r="http://schemas.openxmlformats.org/officeDocument/2006/relationships" xmlns:m="http://schemas.openxmlformats.org/officeDocument/2006/math" xmlns:v="urn:schemas-microsoft-com:vml" xmlns:wp14="http://schemas.microsoft.com/office/word/2010/wordprocessingDrawing" xmlns:wp="http://schemas.openxmlformats.org/drawingml/2006/wordprocessingDrawing" xmlns:w10="urn:schemas-microsoft-com:office:word" xmlns:w="http://schemas.openxmlformats.org/wordprocessingml/2006/main" xmlns:w14="http://schemas.microsoft.com/office/word/2010/wordml" xmlns:w15="http://schemas.microsoft.com/office/word/2012/wordml" xmlns:w16cid="http://schemas.microsoft.com/office/word/2016/wordml/cid" xmlns:w16se="http://schemas.microsoft.com/office/word/2015/wordml/symex" xmlns:wpg="http://schemas.microsoft.com/office/word/2010/wordprocessingGroup" xmlns:wpi="http://schemas.microsoft.com/office/word/2010/wordprocessingInk" xmlns:wne="http://schemas.microsoft.com/office/word/2006/wordml" xmlns:wps="http://schemas.microsoft.com/office/word/2010/wordprocessingShape" mc:Ignorable="w14 w15 w16se w16cid wp14">
+<w:ftr xmlns:wpc="http://schemas.microsoft.com/office/word/2010/wordprocessingCanvas" xmlns:cx="http://schemas.microsoft.com/office/drawing/2014/chartex" xmlns:cx1="http://schemas.microsoft.com/office/drawing/2015/9/8/chartex" xmlns:mc="http://schemas.openxmlformats.org/markup-compatibility/2006" xmlns:o="urn:schemas-microsoft-com:office:office" xmlns:r="http://schemas.openxmlformats.org/officeDocument/2006/relationships" xmlns:m="http://schemas.openxmlformats.org/officeDocument/2006/math" xmlns:v="urn:schemas-microsoft-com:vml" xmlns:wp14="http://schemas.microsoft.com/office/word/2010/wordprocessingDrawing" xmlns:wp="http://schemas.openxmlformats.org/drawingml/2006/wordprocessingDrawing" xmlns:w10="urn:schemas-microsoft-com:office:word" xmlns:w="http://schemas.openxmlformats.org/wordprocessingml/2006/main" xmlns:w14="http://schemas.microsoft.com/office/word/2010/wordml" xmlns:w15="http://schemas.microsoft.com/office/word/2012/wordml" xmlns:w16se="http://schemas.microsoft.com/office/word/2015/wordml/symex" xmlns:wpg="http://schemas.microsoft.com/office/word/2010/wordprocessingGroup" xmlns:wpi="http://schemas.microsoft.com/office/word/2010/wordprocessingInk" xmlns:wne="http://schemas.microsoft.com/office/word/2006/wordml" xmlns:wps="http://schemas.microsoft.com/office/word/2010/wordprocessingShape" mc:Ignorable="w14 w15 w16se wp14">
   <w:p>
     <w:pPr>
       <w:pStyle w:val="Footer"/>
@@ -3915,7 +4009,7 @@
 </file>
 
 <file path=word/footer5.xml><?xml version="1.0" encoding="utf-8"?>
-<w:ftr xmlns:wpc="http://schemas.microsoft.com/office/word/2010/wordprocessingCanvas" xmlns:cx="http://schemas.microsoft.com/office/drawing/2014/chartex" xmlns:cx1="http://schemas.microsoft.com/office/drawing/2015/9/8/chartex" xmlns:cx2="http://schemas.microsoft.com/office/drawing/2015/10/21/chartex" xmlns:cx3="http://schemas.microsoft.com/office/drawing/2016/5/9/chartex" xmlns:cx4="http://schemas.microsoft.com/office/drawing/2016/5/10/chartex" xmlns:cx5="http://schemas.microsoft.com/office/drawing/2016/5/11/chartex" xmlns:cx6="http://schemas.microsoft.com/office/drawing/2016/5/12/chartex" xmlns:cx7="http://schemas.microsoft.com/office/drawing/2016/5/13/chartex" xmlns:cx8="http://schemas.microsoft.com/office/drawing/2016/5/14/chartex" xmlns:mc="http://schemas.openxmlformats.org/markup-compatibility/2006" xmlns:aink="http://schemas.microsoft.com/office/drawing/2016/ink" xmlns:am3d="http://schemas.microsoft.com/office/drawing/2017/model3d" xmlns:o="urn:schemas-microsoft-com:office:office" xmlns:r="http://schemas.openxmlformats.org/officeDocument/2006/relationships" xmlns:m="http://schemas.openxmlformats.org/officeDocument/2006/math" xmlns:v="urn:schemas-microsoft-com:vml" xmlns:wp14="http://schemas.microsoft.com/office/word/2010/wordprocessingDrawing" xmlns:wp="http://schemas.openxmlformats.org/drawingml/2006/wordprocessingDrawing" xmlns:w10="urn:schemas-microsoft-com:office:word" xmlns:w="http://schemas.openxmlformats.org/wordprocessingml/2006/main" xmlns:w14="http://schemas.microsoft.com/office/word/2010/wordml" xmlns:w15="http://schemas.microsoft.com/office/word/2012/wordml" xmlns:w16cid="http://schemas.microsoft.com/office/word/2016/wordml/cid" xmlns:w16se="http://schemas.microsoft.com/office/word/2015/wordml/symex" xmlns:wpg="http://schemas.microsoft.com/office/word/2010/wordprocessingGroup" xmlns:wpi="http://schemas.microsoft.com/office/word/2010/wordprocessingInk" xmlns:wne="http://schemas.microsoft.com/office/word/2006/wordml" xmlns:wps="http://schemas.microsoft.com/office/word/2010/wordprocessingShape" mc:Ignorable="w14 w15 w16se w16cid wp14">
+<w:ftr xmlns:wpc="http://schemas.microsoft.com/office/word/2010/wordprocessingCanvas" xmlns:cx="http://schemas.microsoft.com/office/drawing/2014/chartex" xmlns:cx1="http://schemas.microsoft.com/office/drawing/2015/9/8/chartex" xmlns:mc="http://schemas.openxmlformats.org/markup-compatibility/2006" xmlns:o="urn:schemas-microsoft-com:office:office" xmlns:r="http://schemas.openxmlformats.org/officeDocument/2006/relationships" xmlns:m="http://schemas.openxmlformats.org/officeDocument/2006/math" xmlns:v="urn:schemas-microsoft-com:vml" xmlns:wp14="http://schemas.microsoft.com/office/word/2010/wordprocessingDrawing" xmlns:wp="http://schemas.openxmlformats.org/drawingml/2006/wordprocessingDrawing" xmlns:w10="urn:schemas-microsoft-com:office:word" xmlns:w="http://schemas.openxmlformats.org/wordprocessingml/2006/main" xmlns:w14="http://schemas.microsoft.com/office/word/2010/wordml" xmlns:w15="http://schemas.microsoft.com/office/word/2012/wordml" xmlns:w16se="http://schemas.microsoft.com/office/word/2015/wordml/symex" xmlns:wpg="http://schemas.microsoft.com/office/word/2010/wordprocessingGroup" xmlns:wpi="http://schemas.microsoft.com/office/word/2010/wordprocessingInk" xmlns:wne="http://schemas.microsoft.com/office/word/2006/wordml" xmlns:wps="http://schemas.microsoft.com/office/word/2010/wordprocessingShape" mc:Ignorable="w14 w15 w16se wp14">
   <w:p>
     <w:pPr>
       <w:pStyle w:val="Footer"/>
@@ -3925,7 +4019,7 @@
 </file>
 
 <file path=word/footer6.xml><?xml version="1.0" encoding="utf-8"?>
-<w:ftr xmlns:wpc="http://schemas.microsoft.com/office/word/2010/wordprocessingCanvas" xmlns:cx="http://schemas.microsoft.com/office/drawing/2014/chartex" xmlns:cx1="http://schemas.microsoft.com/office/drawing/2015/9/8/chartex" xmlns:cx2="http://schemas.microsoft.com/office/drawing/2015/10/21/chartex" xmlns:cx3="http://schemas.microsoft.com/office/drawing/2016/5/9/chartex" xmlns:cx4="http://schemas.microsoft.com/office/drawing/2016/5/10/chartex" xmlns:cx5="http://schemas.microsoft.com/office/drawing/2016/5/11/chartex" xmlns:cx6="http://schemas.microsoft.com/office/drawing/2016/5/12/chartex" xmlns:cx7="http://schemas.microsoft.com/office/drawing/2016/5/13/chartex" xmlns:cx8="http://schemas.microsoft.com/office/drawing/2016/5/14/chartex" xmlns:mc="http://schemas.openxmlformats.org/markup-compatibility/2006" xmlns:aink="http://schemas.microsoft.com/office/drawing/2016/ink" xmlns:am3d="http://schemas.microsoft.com/office/drawing/2017/model3d" xmlns:o="urn:schemas-microsoft-com:office:office" xmlns:r="http://schemas.openxmlformats.org/officeDocument/2006/relationships" xmlns:m="http://schemas.openxmlformats.org/officeDocument/2006/math" xmlns:v="urn:schemas-microsoft-com:vml" xmlns:wp14="http://schemas.microsoft.com/office/word/2010/wordprocessingDrawing" xmlns:wp="http://schemas.openxmlformats.org/drawingml/2006/wordprocessingDrawing" xmlns:w10="urn:schemas-microsoft-com:office:word" xmlns:w="http://schemas.openxmlformats.org/wordprocessingml/2006/main" xmlns:w14="http://schemas.microsoft.com/office/word/2010/wordml" xmlns:w15="http://schemas.microsoft.com/office/word/2012/wordml" xmlns:w16cid="http://schemas.microsoft.com/office/word/2016/wordml/cid" xmlns:w16se="http://schemas.microsoft.com/office/word/2015/wordml/symex" xmlns:wpg="http://schemas.microsoft.com/office/word/2010/wordprocessingGroup" xmlns:wpi="http://schemas.microsoft.com/office/word/2010/wordprocessingInk" xmlns:wne="http://schemas.microsoft.com/office/word/2006/wordml" xmlns:wps="http://schemas.microsoft.com/office/word/2010/wordprocessingShape" mc:Ignorable="w14 w15 w16se w16cid wp14">
+<w:ftr xmlns:wpc="http://schemas.microsoft.com/office/word/2010/wordprocessingCanvas" xmlns:cx="http://schemas.microsoft.com/office/drawing/2014/chartex" xmlns:cx1="http://schemas.microsoft.com/office/drawing/2015/9/8/chartex" xmlns:mc="http://schemas.openxmlformats.org/markup-compatibility/2006" xmlns:o="urn:schemas-microsoft-com:office:office" xmlns:r="http://schemas.openxmlformats.org/officeDocument/2006/relationships" xmlns:m="http://schemas.openxmlformats.org/officeDocument/2006/math" xmlns:v="urn:schemas-microsoft-com:vml" xmlns:wp14="http://schemas.microsoft.com/office/word/2010/wordprocessingDrawing" xmlns:wp="http://schemas.openxmlformats.org/drawingml/2006/wordprocessingDrawing" xmlns:w10="urn:schemas-microsoft-com:office:word" xmlns:w="http://schemas.openxmlformats.org/wordprocessingml/2006/main" xmlns:w14="http://schemas.microsoft.com/office/word/2010/wordml" xmlns:w15="http://schemas.microsoft.com/office/word/2012/wordml" xmlns:w16se="http://schemas.microsoft.com/office/word/2015/wordml/symex" xmlns:wpg="http://schemas.microsoft.com/office/word/2010/wordprocessingGroup" xmlns:wpi="http://schemas.microsoft.com/office/word/2010/wordprocessingInk" xmlns:wne="http://schemas.microsoft.com/office/word/2006/wordml" xmlns:wps="http://schemas.microsoft.com/office/word/2010/wordprocessingShape" mc:Ignorable="w14 w15 w16se wp14">
   <w:p>
     <w:pPr>
       <w:pStyle w:val="Footer"/>
@@ -3946,7 +4040,7 @@
 </file>
 
 <file path=word/footnotes.xml><?xml version="1.0" encoding="utf-8"?>
-<w:footnotes xmlns:wpc="http://schemas.microsoft.com/office/word/2010/wordprocessingCanvas" xmlns:cx="http://schemas.microsoft.com/office/drawing/2014/chartex" xmlns:cx1="http://schemas.microsoft.com/office/drawing/2015/9/8/chartex" xmlns:cx2="http://schemas.microsoft.com/office/drawing/2015/10/21/chartex" xmlns:cx3="http://schemas.microsoft.com/office/drawing/2016/5/9/chartex" xmlns:cx4="http://schemas.microsoft.com/office/drawing/2016/5/10/chartex" xmlns:cx5="http://schemas.microsoft.com/office/drawing/2016/5/11/chartex" xmlns:cx6="http://schemas.microsoft.com/office/drawing/2016/5/12/chartex" xmlns:cx7="http://schemas.microsoft.com/office/drawing/2016/5/13/chartex" xmlns:cx8="http://schemas.microsoft.com/office/drawing/2016/5/14/chartex" xmlns:mc="http://schemas.openxmlformats.org/markup-compatibility/2006" xmlns:aink="http://schemas.microsoft.com/office/drawing/2016/ink" xmlns:am3d="http://schemas.microsoft.com/office/drawing/2017/model3d" xmlns:o="urn:schemas-microsoft-com:office:office" xmlns:r="http://schemas.openxmlformats.org/officeDocument/2006/relationships" xmlns:m="http://schemas.openxmlformats.org/officeDocument/2006/math" xmlns:v="urn:schemas-microsoft-com:vml" xmlns:wp14="http://schemas.microsoft.com/office/word/2010/wordprocessingDrawing" xmlns:wp="http://schemas.openxmlformats.org/drawingml/2006/wordprocessingDrawing" xmlns:w10="urn:schemas-microsoft-com:office:word" xmlns:w="http://schemas.openxmlformats.org/wordprocessingml/2006/main" xmlns:w14="http://schemas.microsoft.com/office/word/2010/wordml" xmlns:w15="http://schemas.microsoft.com/office/word/2012/wordml" xmlns:w16cid="http://schemas.microsoft.com/office/word/2016/wordml/cid" xmlns:w16se="http://schemas.microsoft.com/office/word/2015/wordml/symex" xmlns:wpg="http://schemas.microsoft.com/office/word/2010/wordprocessingGroup" xmlns:wpi="http://schemas.microsoft.com/office/word/2010/wordprocessingInk" xmlns:wne="http://schemas.microsoft.com/office/word/2006/wordml" xmlns:wps="http://schemas.microsoft.com/office/word/2010/wordprocessingShape" mc:Ignorable="w14 w15 w16se w16cid wp14">
+<w:footnotes xmlns:wpc="http://schemas.microsoft.com/office/word/2010/wordprocessingCanvas" xmlns:cx="http://schemas.microsoft.com/office/drawing/2014/chartex" xmlns:cx1="http://schemas.microsoft.com/office/drawing/2015/9/8/chartex" xmlns:mc="http://schemas.openxmlformats.org/markup-compatibility/2006" xmlns:o="urn:schemas-microsoft-com:office:office" xmlns:r="http://schemas.openxmlformats.org/officeDocument/2006/relationships" xmlns:m="http://schemas.openxmlformats.org/officeDocument/2006/math" xmlns:v="urn:schemas-microsoft-com:vml" xmlns:wp14="http://schemas.microsoft.com/office/word/2010/wordprocessingDrawing" xmlns:wp="http://schemas.openxmlformats.org/drawingml/2006/wordprocessingDrawing" xmlns:w10="urn:schemas-microsoft-com:office:word" xmlns:w="http://schemas.openxmlformats.org/wordprocessingml/2006/main" xmlns:w14="http://schemas.microsoft.com/office/word/2010/wordml" xmlns:w15="http://schemas.microsoft.com/office/word/2012/wordml" xmlns:w16se="http://schemas.microsoft.com/office/word/2015/wordml/symex" xmlns:wpg="http://schemas.microsoft.com/office/word/2010/wordprocessingGroup" xmlns:wpi="http://schemas.microsoft.com/office/word/2010/wordprocessingInk" xmlns:wne="http://schemas.microsoft.com/office/word/2006/wordml" xmlns:wps="http://schemas.microsoft.com/office/word/2010/wordprocessingShape" mc:Ignorable="w14 w15 w16se wp14">
   <w:footnote w:type="separator" w:id="-1">
     <w:p>
       <w:pPr>
@@ -3971,7 +4065,7 @@
 </file>
 
 <file path=word/header1.xml><?xml version="1.0" encoding="utf-8"?>
-<w:hdr xmlns:wpc="http://schemas.microsoft.com/office/word/2010/wordprocessingCanvas" xmlns:cx="http://schemas.microsoft.com/office/drawing/2014/chartex" xmlns:cx1="http://schemas.microsoft.com/office/drawing/2015/9/8/chartex" xmlns:cx2="http://schemas.microsoft.com/office/drawing/2015/10/21/chartex" xmlns:cx3="http://schemas.microsoft.com/office/drawing/2016/5/9/chartex" xmlns:cx4="http://schemas.microsoft.com/office/drawing/2016/5/10/chartex" xmlns:cx5="http://schemas.microsoft.com/office/drawing/2016/5/11/chartex" xmlns:cx6="http://schemas.microsoft.com/office/drawing/2016/5/12/chartex" xmlns:cx7="http://schemas.microsoft.com/office/drawing/2016/5/13/chartex" xmlns:cx8="http://schemas.microsoft.com/office/drawing/2016/5/14/chartex" xmlns:mc="http://schemas.openxmlformats.org/markup-compatibility/2006" xmlns:aink="http://schemas.microsoft.com/office/drawing/2016/ink" xmlns:am3d="http://schemas.microsoft.com/office/drawing/2017/model3d" xmlns:o="urn:schemas-microsoft-com:office:office" xmlns:r="http://schemas.openxmlformats.org/officeDocument/2006/relationships" xmlns:m="http://schemas.openxmlformats.org/officeDocument/2006/math" xmlns:v="urn:schemas-microsoft-com:vml" xmlns:wp14="http://schemas.microsoft.com/office/word/2010/wordprocessingDrawing" xmlns:wp="http://schemas.openxmlformats.org/drawingml/2006/wordprocessingDrawing" xmlns:w10="urn:schemas-microsoft-com:office:word" xmlns:w="http://schemas.openxmlformats.org/wordprocessingml/2006/main" xmlns:w14="http://schemas.microsoft.com/office/word/2010/wordml" xmlns:w15="http://schemas.microsoft.com/office/word/2012/wordml" xmlns:w16cid="http://schemas.microsoft.com/office/word/2016/wordml/cid" xmlns:w16se="http://schemas.microsoft.com/office/word/2015/wordml/symex" xmlns:wpg="http://schemas.microsoft.com/office/word/2010/wordprocessingGroup" xmlns:wpi="http://schemas.microsoft.com/office/word/2010/wordprocessingInk" xmlns:wne="http://schemas.microsoft.com/office/word/2006/wordml" xmlns:wps="http://schemas.microsoft.com/office/word/2010/wordprocessingShape" mc:Ignorable="w14 w15 w16se w16cid wp14">
+<w:hdr xmlns:wpc="http://schemas.microsoft.com/office/word/2010/wordprocessingCanvas" xmlns:cx="http://schemas.microsoft.com/office/drawing/2014/chartex" xmlns:cx1="http://schemas.microsoft.com/office/drawing/2015/9/8/chartex" xmlns:mc="http://schemas.openxmlformats.org/markup-compatibility/2006" xmlns:o="urn:schemas-microsoft-com:office:office" xmlns:r="http://schemas.openxmlformats.org/officeDocument/2006/relationships" xmlns:m="http://schemas.openxmlformats.org/officeDocument/2006/math" xmlns:v="urn:schemas-microsoft-com:vml" xmlns:wp14="http://schemas.microsoft.com/office/word/2010/wordprocessingDrawing" xmlns:wp="http://schemas.openxmlformats.org/drawingml/2006/wordprocessingDrawing" xmlns:w10="urn:schemas-microsoft-com:office:word" xmlns:w="http://schemas.openxmlformats.org/wordprocessingml/2006/main" xmlns:w14="http://schemas.microsoft.com/office/word/2010/wordml" xmlns:w15="http://schemas.microsoft.com/office/word/2012/wordml" xmlns:w16se="http://schemas.microsoft.com/office/word/2015/wordml/symex" xmlns:wpg="http://schemas.microsoft.com/office/word/2010/wordprocessingGroup" xmlns:wpi="http://schemas.microsoft.com/office/word/2010/wordprocessingInk" xmlns:wne="http://schemas.microsoft.com/office/word/2006/wordml" xmlns:wps="http://schemas.microsoft.com/office/word/2010/wordprocessingShape" mc:Ignorable="w14 w15 w16se wp14">
   <w:p>
     <w:pPr>
       <w:pStyle w:val="Header"/>
@@ -3981,7 +4075,7 @@
 </file>
 
 <file path=word/header2.xml><?xml version="1.0" encoding="utf-8"?>
-<w:hdr xmlns:wpc="http://schemas.microsoft.com/office/word/2010/wordprocessingCanvas" xmlns:cx="http://schemas.microsoft.com/office/drawing/2014/chartex" xmlns:cx1="http://schemas.microsoft.com/office/drawing/2015/9/8/chartex" xmlns:cx2="http://schemas.microsoft.com/office/drawing/2015/10/21/chartex" xmlns:cx3="http://schemas.microsoft.com/office/drawing/2016/5/9/chartex" xmlns:cx4="http://schemas.microsoft.com/office/drawing/2016/5/10/chartex" xmlns:cx5="http://schemas.microsoft.com/office/drawing/2016/5/11/chartex" xmlns:cx6="http://schemas.microsoft.com/office/drawing/2016/5/12/chartex" xmlns:cx7="http://schemas.microsoft.com/office/drawing/2016/5/13/chartex" xmlns:cx8="http://schemas.microsoft.com/office/drawing/2016/5/14/chartex" xmlns:mc="http://schemas.openxmlformats.org/markup-compatibility/2006" xmlns:aink="http://schemas.microsoft.com/office/drawing/2016/ink" xmlns:am3d="http://schemas.microsoft.com/office/drawing/2017/model3d" xmlns:o="urn:schemas-microsoft-com:office:office" xmlns:r="http://schemas.openxmlformats.org/officeDocument/2006/relationships" xmlns:m="http://schemas.openxmlformats.org/officeDocument/2006/math" xmlns:v="urn:schemas-microsoft-com:vml" xmlns:wp14="http://schemas.microsoft.com/office/word/2010/wordprocessingDrawing" xmlns:wp="http://schemas.openxmlformats.org/drawingml/2006/wordprocessingDrawing" xmlns:w10="urn:schemas-microsoft-com:office:word" xmlns:w="http://schemas.openxmlformats.org/wordprocessingml/2006/main" xmlns:w14="http://schemas.microsoft.com/office/word/2010/wordml" xmlns:w15="http://schemas.microsoft.com/office/word/2012/wordml" xmlns:w16cid="http://schemas.microsoft.com/office/word/2016/wordml/cid" xmlns:w16se="http://schemas.microsoft.com/office/word/2015/wordml/symex" xmlns:wpg="http://schemas.microsoft.com/office/word/2010/wordprocessingGroup" xmlns:wpi="http://schemas.microsoft.com/office/word/2010/wordprocessingInk" xmlns:wne="http://schemas.microsoft.com/office/word/2006/wordml" xmlns:wps="http://schemas.microsoft.com/office/word/2010/wordprocessingShape" mc:Ignorable="w14 w15 w16se w16cid wp14">
+<w:hdr xmlns:wpc="http://schemas.microsoft.com/office/word/2010/wordprocessingCanvas" xmlns:cx="http://schemas.microsoft.com/office/drawing/2014/chartex" xmlns:cx1="http://schemas.microsoft.com/office/drawing/2015/9/8/chartex" xmlns:mc="http://schemas.openxmlformats.org/markup-compatibility/2006" xmlns:o="urn:schemas-microsoft-com:office:office" xmlns:r="http://schemas.openxmlformats.org/officeDocument/2006/relationships" xmlns:m="http://schemas.openxmlformats.org/officeDocument/2006/math" xmlns:v="urn:schemas-microsoft-com:vml" xmlns:wp14="http://schemas.microsoft.com/office/word/2010/wordprocessingDrawing" xmlns:wp="http://schemas.openxmlformats.org/drawingml/2006/wordprocessingDrawing" xmlns:w10="urn:schemas-microsoft-com:office:word" xmlns:w="http://schemas.openxmlformats.org/wordprocessingml/2006/main" xmlns:w14="http://schemas.microsoft.com/office/word/2010/wordml" xmlns:w15="http://schemas.microsoft.com/office/word/2012/wordml" xmlns:w16se="http://schemas.microsoft.com/office/word/2015/wordml/symex" xmlns:wpg="http://schemas.microsoft.com/office/word/2010/wordprocessingGroup" xmlns:wpi="http://schemas.microsoft.com/office/word/2010/wordprocessingInk" xmlns:wne="http://schemas.microsoft.com/office/word/2006/wordml" xmlns:wps="http://schemas.microsoft.com/office/word/2010/wordprocessingShape" mc:Ignorable="w14 w15 w16se wp14">
   <w:p>
     <w:pPr>
       <w:pStyle w:val="Header"/>
@@ -3991,7 +4085,7 @@
 </file>
 
 <file path=word/header3.xml><?xml version="1.0" encoding="utf-8"?>
-<w:hdr xmlns:wpc="http://schemas.microsoft.com/office/word/2010/wordprocessingCanvas" xmlns:cx="http://schemas.microsoft.com/office/drawing/2014/chartex" xmlns:cx1="http://schemas.microsoft.com/office/drawing/2015/9/8/chartex" xmlns:cx2="http://schemas.microsoft.com/office/drawing/2015/10/21/chartex" xmlns:cx3="http://schemas.microsoft.com/office/drawing/2016/5/9/chartex" xmlns:cx4="http://schemas.microsoft.com/office/drawing/2016/5/10/chartex" xmlns:cx5="http://schemas.microsoft.com/office/drawing/2016/5/11/chartex" xmlns:cx6="http://schemas.microsoft.com/office/drawing/2016/5/12/chartex" xmlns:cx7="http://schemas.microsoft.com/office/drawing/2016/5/13/chartex" xmlns:cx8="http://schemas.microsoft.com/office/drawing/2016/5/14/chartex" xmlns:mc="http://schemas.openxmlformats.org/markup-compatibility/2006" xmlns:aink="http://schemas.microsoft.com/office/drawing/2016/ink" xmlns:am3d="http://schemas.microsoft.com/office/drawing/2017/model3d" xmlns:o="urn:schemas-microsoft-com:office:office" xmlns:r="http://schemas.openxmlformats.org/officeDocument/2006/relationships" xmlns:m="http://schemas.openxmlformats.org/officeDocument/2006/math" xmlns:v="urn:schemas-microsoft-com:vml" xmlns:wp14="http://schemas.microsoft.com/office/word/2010/wordprocessingDrawing" xmlns:wp="http://schemas.openxmlformats.org/drawingml/2006/wordprocessingDrawing" xmlns:w10="urn:schemas-microsoft-com:office:word" xmlns:w="http://schemas.openxmlformats.org/wordprocessingml/2006/main" xmlns:w14="http://schemas.microsoft.com/office/word/2010/wordml" xmlns:w15="http://schemas.microsoft.com/office/word/2012/wordml" xmlns:w16cid="http://schemas.microsoft.com/office/word/2016/wordml/cid" xmlns:w16se="http://schemas.microsoft.com/office/word/2015/wordml/symex" xmlns:wpg="http://schemas.microsoft.com/office/word/2010/wordprocessingGroup" xmlns:wpi="http://schemas.microsoft.com/office/word/2010/wordprocessingInk" xmlns:wne="http://schemas.microsoft.com/office/word/2006/wordml" xmlns:wps="http://schemas.microsoft.com/office/word/2010/wordprocessingShape" mc:Ignorable="w14 w15 w16se w16cid wp14">
+<w:hdr xmlns:wpc="http://schemas.microsoft.com/office/word/2010/wordprocessingCanvas" xmlns:cx="http://schemas.microsoft.com/office/drawing/2014/chartex" xmlns:cx1="http://schemas.microsoft.com/office/drawing/2015/9/8/chartex" xmlns:mc="http://schemas.openxmlformats.org/markup-compatibility/2006" xmlns:o="urn:schemas-microsoft-com:office:office" xmlns:r="http://schemas.openxmlformats.org/officeDocument/2006/relationships" xmlns:m="http://schemas.openxmlformats.org/officeDocument/2006/math" xmlns:v="urn:schemas-microsoft-com:vml" xmlns:wp14="http://schemas.microsoft.com/office/word/2010/wordprocessingDrawing" xmlns:wp="http://schemas.openxmlformats.org/drawingml/2006/wordprocessingDrawing" xmlns:w10="urn:schemas-microsoft-com:office:word" xmlns:w="http://schemas.openxmlformats.org/wordprocessingml/2006/main" xmlns:w14="http://schemas.microsoft.com/office/word/2010/wordml" xmlns:w15="http://schemas.microsoft.com/office/word/2012/wordml" xmlns:w16se="http://schemas.microsoft.com/office/word/2015/wordml/symex" xmlns:wpg="http://schemas.microsoft.com/office/word/2010/wordprocessingGroup" xmlns:wpi="http://schemas.microsoft.com/office/word/2010/wordprocessingInk" xmlns:wne="http://schemas.microsoft.com/office/word/2006/wordml" xmlns:wps="http://schemas.microsoft.com/office/word/2010/wordprocessingShape" mc:Ignorable="w14 w15 w16se wp14">
   <w:p>
     <w:pPr>
       <w:pStyle w:val="Header"/>
@@ -4001,7 +4095,7 @@
 </file>
 
 <file path=word/numbering.xml><?xml version="1.0" encoding="utf-8"?>
-<w:numbering xmlns:wpc="http://schemas.microsoft.com/office/word/2010/wordprocessingCanvas" xmlns:cx="http://schemas.microsoft.com/office/drawing/2014/chartex" xmlns:cx1="http://schemas.microsoft.com/office/drawing/2015/9/8/chartex" xmlns:cx2="http://schemas.microsoft.com/office/drawing/2015/10/21/chartex" xmlns:cx3="http://schemas.microsoft.com/office/drawing/2016/5/9/chartex" xmlns:cx4="http://schemas.microsoft.com/office/drawing/2016/5/10/chartex" xmlns:cx5="http://schemas.microsoft.com/office/drawing/2016/5/11/chartex" xmlns:cx6="http://schemas.microsoft.com/office/drawing/2016/5/12/chartex" xmlns:cx7="http://schemas.microsoft.com/office/drawing/2016/5/13/chartex" xmlns:cx8="http://schemas.microsoft.com/office/drawing/2016/5/14/chartex" xmlns:mc="http://schemas.openxmlformats.org/markup-compatibility/2006" xmlns:aink="http://schemas.microsoft.com/office/drawing/2016/ink" xmlns:am3d="http://schemas.microsoft.com/office/drawing/2017/model3d" xmlns:o="urn:schemas-microsoft-com:office:office" xmlns:r="http://schemas.openxmlformats.org/officeDocument/2006/relationships" xmlns:m="http://schemas.openxmlformats.org/officeDocument/2006/math" xmlns:v="urn:schemas-microsoft-com:vml" xmlns:wp14="http://schemas.microsoft.com/office/word/2010/wordprocessingDrawing" xmlns:wp="http://schemas.openxmlformats.org/drawingml/2006/wordprocessingDrawing" xmlns:w10="urn:schemas-microsoft-com:office:word" xmlns:w="http://schemas.openxmlformats.org/wordprocessingml/2006/main" xmlns:w14="http://schemas.microsoft.com/office/word/2010/wordml" xmlns:w15="http://schemas.microsoft.com/office/word/2012/wordml" xmlns:w16cid="http://schemas.microsoft.com/office/word/2016/wordml/cid" xmlns:w16se="http://schemas.microsoft.com/office/word/2015/wordml/symex" xmlns:wpg="http://schemas.microsoft.com/office/word/2010/wordprocessingGroup" xmlns:wpi="http://schemas.microsoft.com/office/word/2010/wordprocessingInk" xmlns:wne="http://schemas.microsoft.com/office/word/2006/wordml" xmlns:wps="http://schemas.microsoft.com/office/word/2010/wordprocessingShape" mc:Ignorable="w14 w15 w16se w16cid wp14">
+<w:numbering xmlns:wpc="http://schemas.microsoft.com/office/word/2010/wordprocessingCanvas" xmlns:cx="http://schemas.microsoft.com/office/drawing/2014/chartex" xmlns:cx1="http://schemas.microsoft.com/office/drawing/2015/9/8/chartex" xmlns:mc="http://schemas.openxmlformats.org/markup-compatibility/2006" xmlns:o="urn:schemas-microsoft-com:office:office" xmlns:r="http://schemas.openxmlformats.org/officeDocument/2006/relationships" xmlns:m="http://schemas.openxmlformats.org/officeDocument/2006/math" xmlns:v="urn:schemas-microsoft-com:vml" xmlns:wp14="http://schemas.microsoft.com/office/word/2010/wordprocessingDrawing" xmlns:wp="http://schemas.openxmlformats.org/drawingml/2006/wordprocessingDrawing" xmlns:w10="urn:schemas-microsoft-com:office:word" xmlns:w="http://schemas.openxmlformats.org/wordprocessingml/2006/main" xmlns:w14="http://schemas.microsoft.com/office/word/2010/wordml" xmlns:w15="http://schemas.microsoft.com/office/word/2012/wordml" xmlns:w16se="http://schemas.microsoft.com/office/word/2015/wordml/symex" xmlns:wpg="http://schemas.microsoft.com/office/word/2010/wordprocessingGroup" xmlns:wpi="http://schemas.microsoft.com/office/word/2010/wordprocessingInk" xmlns:wne="http://schemas.microsoft.com/office/word/2006/wordml" xmlns:wps="http://schemas.microsoft.com/office/word/2010/wordprocessingShape" mc:Ignorable="w14 w15 w16se wp14">
   <w:abstractNum w:abstractNumId="0" w15:restartNumberingAfterBreak="0">
     <w:nsid w:val="FFFFFF7C"/>
     <w:multiLevelType w:val="singleLevel"/>
@@ -4405,7 +4499,7 @@
 </file>
 
 <file path=word/styles.xml><?xml version="1.0" encoding="utf-8"?>
-<w:styles xmlns:mc="http://schemas.openxmlformats.org/markup-compatibility/2006" xmlns:r="http://schemas.openxmlformats.org/officeDocument/2006/relationships" xmlns:w="http://schemas.openxmlformats.org/wordprocessingml/2006/main" xmlns:w14="http://schemas.microsoft.com/office/word/2010/wordml" xmlns:w15="http://schemas.microsoft.com/office/word/2012/wordml" xmlns:w16cid="http://schemas.microsoft.com/office/word/2016/wordml/cid" xmlns:w16se="http://schemas.microsoft.com/office/word/2015/wordml/symex" mc:Ignorable="w14 w15 w16se w16cid">
+<w:styles xmlns:mc="http://schemas.openxmlformats.org/markup-compatibility/2006" xmlns:r="http://schemas.openxmlformats.org/officeDocument/2006/relationships" xmlns:w="http://schemas.openxmlformats.org/wordprocessingml/2006/main" xmlns:w14="http://schemas.microsoft.com/office/word/2010/wordml" xmlns:w15="http://schemas.microsoft.com/office/word/2012/wordml" xmlns:w16se="http://schemas.microsoft.com/office/word/2015/wordml/symex" mc:Ignorable="w14 w15 w16se">
   <w:docDefaults>
     <w:rPrDefault>
       <w:rPr>
@@ -4415,7 +4509,7 @@
     </w:rPrDefault>
     <w:pPrDefault/>
   </w:docDefaults>
-  <w:latentStyles w:defLockedState="0" w:defUIPriority="99" w:defSemiHidden="0" w:defUnhideWhenUsed="0" w:defQFormat="0" w:count="375">
+  <w:latentStyles w:defLockedState="0" w:defUIPriority="99" w:defSemiHidden="0" w:defUnhideWhenUsed="0" w:defQFormat="0" w:count="371">
     <w:lsdException w:name="Normal" w:uiPriority="0" w:qFormat="1"/>
     <w:lsdException w:name="heading 1" w:uiPriority="9" w:qFormat="1"/>
     <w:lsdException w:name="heading 2" w:semiHidden="1" w:uiPriority="9" w:unhideWhenUsed="1" w:qFormat="1"/>
@@ -4787,10 +4881,6 @@
     <w:lsdException w:name="List Table 5 Dark Accent 6" w:uiPriority="50"/>
     <w:lsdException w:name="List Table 6 Colorful Accent 6" w:uiPriority="51"/>
     <w:lsdException w:name="List Table 7 Colorful Accent 6" w:uiPriority="52"/>
-    <w:lsdException w:name="Mention" w:semiHidden="1" w:unhideWhenUsed="1"/>
-    <w:lsdException w:name="Smart Hyperlink" w:semiHidden="1" w:unhideWhenUsed="1"/>
-    <w:lsdException w:name="Hashtag" w:semiHidden="1" w:unhideWhenUsed="1"/>
-    <w:lsdException w:name="Unresolved Mention" w:semiHidden="1" w:unhideWhenUsed="1"/>
   </w:latentStyles>
   <w:style w:type="paragraph" w:default="1" w:styleId="Normal">
     <w:name w:val="Normal"/>
@@ -5265,7 +5355,7 @@
 </file>
 
 <file path=word/glossary/document.xml><?xml version="1.0" encoding="utf-8"?>
-<w:glossaryDocument xmlns:wpc="http://schemas.microsoft.com/office/word/2010/wordprocessingCanvas" xmlns:cx="http://schemas.microsoft.com/office/drawing/2014/chartex" xmlns:cx1="http://schemas.microsoft.com/office/drawing/2015/9/8/chartex" xmlns:cx2="http://schemas.microsoft.com/office/drawing/2015/10/21/chartex" xmlns:cx3="http://schemas.microsoft.com/office/drawing/2016/5/9/chartex" xmlns:cx4="http://schemas.microsoft.com/office/drawing/2016/5/10/chartex" xmlns:cx5="http://schemas.microsoft.com/office/drawing/2016/5/11/chartex" xmlns:cx6="http://schemas.microsoft.com/office/drawing/2016/5/12/chartex" xmlns:cx7="http://schemas.microsoft.com/office/drawing/2016/5/13/chartex" xmlns:cx8="http://schemas.microsoft.com/office/drawing/2016/5/14/chartex" xmlns:mc="http://schemas.openxmlformats.org/markup-compatibility/2006" xmlns:aink="http://schemas.microsoft.com/office/drawing/2016/ink" xmlns:am3d="http://schemas.microsoft.com/office/drawing/2017/model3d" xmlns:o="urn:schemas-microsoft-com:office:office" xmlns:r="http://schemas.openxmlformats.org/officeDocument/2006/relationships" xmlns:m="http://schemas.openxmlformats.org/officeDocument/2006/math" xmlns:v="urn:schemas-microsoft-com:vml" xmlns:wp14="http://schemas.microsoft.com/office/word/2010/wordprocessingDrawing" xmlns:wp="http://schemas.openxmlformats.org/drawingml/2006/wordprocessingDrawing" xmlns:w10="urn:schemas-microsoft-com:office:word" xmlns:w="http://schemas.openxmlformats.org/wordprocessingml/2006/main" xmlns:w14="http://schemas.microsoft.com/office/word/2010/wordml" xmlns:w15="http://schemas.microsoft.com/office/word/2012/wordml" xmlns:w16cid="http://schemas.microsoft.com/office/word/2016/wordml/cid" xmlns:w16se="http://schemas.microsoft.com/office/word/2015/wordml/symex" xmlns:wpg="http://schemas.microsoft.com/office/word/2010/wordprocessingGroup" xmlns:wpi="http://schemas.microsoft.com/office/word/2010/wordprocessingInk" xmlns:wne="http://schemas.microsoft.com/office/word/2006/wordml" xmlns:wps="http://schemas.microsoft.com/office/word/2010/wordprocessingShape" mc:Ignorable="w14 w15 w16se w16cid wp14">
+<w:glossaryDocument xmlns:wpc="http://schemas.microsoft.com/office/word/2010/wordprocessingCanvas" xmlns:cx="http://schemas.microsoft.com/office/drawing/2014/chartex" xmlns:cx1="http://schemas.microsoft.com/office/drawing/2015/9/8/chartex" xmlns:mc="http://schemas.openxmlformats.org/markup-compatibility/2006" xmlns:o="urn:schemas-microsoft-com:office:office" xmlns:r="http://schemas.openxmlformats.org/officeDocument/2006/relationships" xmlns:m="http://schemas.openxmlformats.org/officeDocument/2006/math" xmlns:v="urn:schemas-microsoft-com:vml" xmlns:wp14="http://schemas.microsoft.com/office/word/2010/wordprocessingDrawing" xmlns:wp="http://schemas.openxmlformats.org/drawingml/2006/wordprocessingDrawing" xmlns:w10="urn:schemas-microsoft-com:office:word" xmlns:w="http://schemas.openxmlformats.org/wordprocessingml/2006/main" xmlns:w14="http://schemas.microsoft.com/office/word/2010/wordml" xmlns:w15="http://schemas.microsoft.com/office/word/2012/wordml" xmlns:w16se="http://schemas.microsoft.com/office/word/2015/wordml/symex" xmlns:wpg="http://schemas.microsoft.com/office/word/2010/wordprocessingGroup" xmlns:wpi="http://schemas.microsoft.com/office/word/2010/wordprocessingInk" xmlns:wne="http://schemas.microsoft.com/office/word/2006/wordml" xmlns:wps="http://schemas.microsoft.com/office/word/2010/wordprocessingShape" mc:Ignorable="w14 w15 w16se wp14">
   <w:docParts>
     <w:docPart>
       <w:docPartPr>
@@ -5734,12 +5824,215 @@
         <w:p/>
       </w:docPartBody>
     </w:docPart>
+    <w:docPart>
+      <w:docPartPr>
+        <w:name w:val="1FA3CEF2FEC04356BBE04008FBC11C5D"/>
+        <w:category>
+          <w:name w:val="General"/>
+          <w:gallery w:val="placeholder"/>
+        </w:category>
+        <w:types>
+          <w:type w:val="bbPlcHdr"/>
+        </w:types>
+        <w:behaviors>
+          <w:behavior w:val="content"/>
+        </w:behaviors>
+        <w:guid w:val="{68C93EAB-603D-40CD-BB2C-36821BFA5D00}"/>
+      </w:docPartPr>
+      <w:docPartBody>
+        <w:p>
+          <w:pPr>
+            <w:pStyle w:val="1FA3CEF2FEC04356BBE04008FBC11C5D"/>
+          </w:pPr>
+          <w:r>
+            <w:rPr>
+              <w:rStyle w:val="PlaceholderText"/>
+            </w:rPr>
+            <w:t>Click or tap here to enter text.</w:t>
+          </w:r>
+        </w:p>
+      </w:docPartBody>
+    </w:docPart>
+    <w:docPart>
+      <w:docPartPr>
+        <w:name w:val="9F4142062E974BCB984F4375419968F4"/>
+        <w:category>
+          <w:name w:val="General"/>
+          <w:gallery w:val="placeholder"/>
+        </w:category>
+        <w:types>
+          <w:type w:val="bbPlcHdr"/>
+        </w:types>
+        <w:behaviors>
+          <w:behavior w:val="content"/>
+        </w:behaviors>
+        <w:guid w:val="{36D82B02-6ABD-4771-AA23-CDE66A354F73}"/>
+      </w:docPartPr>
+      <w:docPartBody>
+        <w:p>
+          <w:pPr>
+            <w:pStyle w:val="9F4142062E974BCB984F4375419968F4"/>
+          </w:pPr>
+          <w:r>
+            <w:rPr>
+              <w:rStyle w:val="PlaceholderText"/>
+            </w:rPr>
+            <w:t>Click or tap here to enter text.</w:t>
+          </w:r>
+        </w:p>
+      </w:docPartBody>
+    </w:docPart>
+    <w:docPart>
+      <w:docPartPr>
+        <w:name w:val="5ED20665C96446FCA808B57A428DB973"/>
+        <w:category>
+          <w:name w:val="General"/>
+          <w:gallery w:val="placeholder"/>
+        </w:category>
+        <w:types>
+          <w:type w:val="bbPlcHdr"/>
+        </w:types>
+        <w:behaviors>
+          <w:behavior w:val="content"/>
+        </w:behaviors>
+        <w:guid w:val="{36F8B7DF-F702-4620-B71D-5AF0A622509B}"/>
+      </w:docPartPr>
+      <w:docPartBody>
+        <w:p>
+          <w:pPr>
+            <w:pStyle w:val="5ED20665C96446FCA808B57A428DB973"/>
+          </w:pPr>
+          <w:r>
+            <w:rPr>
+              <w:rStyle w:val="PlaceholderText"/>
+            </w:rPr>
+            <w:t>Click or tap here to enter text.</w:t>
+          </w:r>
+        </w:p>
+      </w:docPartBody>
+    </w:docPart>
+    <w:docPart>
+      <w:docPartPr>
+        <w:name w:val="E509506D13044D1BAF74A3260BF53A43"/>
+        <w:category>
+          <w:name w:val="General"/>
+          <w:gallery w:val="placeholder"/>
+        </w:category>
+        <w:types>
+          <w:type w:val="bbPlcHdr"/>
+        </w:types>
+        <w:behaviors>
+          <w:behavior w:val="content"/>
+        </w:behaviors>
+        <w:guid w:val="{2DFCBB80-04D1-4BB6-9CCC-B75EC8821AC9}"/>
+      </w:docPartPr>
+      <w:docPartBody>
+        <w:p>
+          <w:pPr>
+            <w:pStyle w:val="E509506D13044D1BAF74A3260BF53A43"/>
+          </w:pPr>
+          <w:r>
+            <w:rPr>
+              <w:rStyle w:val="PlaceholderText"/>
+            </w:rPr>
+            <w:t>Click or tap here to enter text.</w:t>
+          </w:r>
+        </w:p>
+      </w:docPartBody>
+    </w:docPart>
+    <w:docPart>
+      <w:docPartPr>
+        <w:name w:val="AB97D05D22CA41DAB65C89BE9D0C03F1"/>
+        <w:category>
+          <w:name w:val="General"/>
+          <w:gallery w:val="placeholder"/>
+        </w:category>
+        <w:types>
+          <w:type w:val="bbPlcHdr"/>
+        </w:types>
+        <w:behaviors>
+          <w:behavior w:val="content"/>
+        </w:behaviors>
+        <w:guid w:val="{01CB4E87-6581-447E-A068-84465C61BF4D}"/>
+      </w:docPartPr>
+      <w:docPartBody>
+        <w:p>
+          <w:pPr>
+            <w:pStyle w:val="AB97D05D22CA41DAB65C89BE9D0C03F1"/>
+          </w:pPr>
+          <w:r>
+            <w:rPr>
+              <w:rStyle w:val="PlaceholderText"/>
+            </w:rPr>
+            <w:t>Click or tap here to enter text.</w:t>
+          </w:r>
+        </w:p>
+      </w:docPartBody>
+    </w:docPart>
+    <w:docPart>
+      <w:docPartPr>
+        <w:name w:val="5433A3D2D5814E41943A5DC5214C05BB"/>
+        <w:category>
+          <w:name w:val="General"/>
+          <w:gallery w:val="placeholder"/>
+        </w:category>
+        <w:types>
+          <w:type w:val="bbPlcHdr"/>
+        </w:types>
+        <w:behaviors>
+          <w:behavior w:val="content"/>
+        </w:behaviors>
+        <w:guid w:val="{F3B506C7-D13C-4EDB-9238-94C78EC61F4F}"/>
+      </w:docPartPr>
+      <w:docPartBody>
+        <w:p>
+          <w:pPr>
+            <w:pStyle w:val="5433A3D2D5814E41943A5DC5214C05BB"/>
+          </w:pPr>
+          <w:r>
+            <w:rPr>
+              <w:rStyle w:val="PlaceholderText"/>
+            </w:rPr>
+            <w:t>Click or tap here to enter text.</w:t>
+          </w:r>
+        </w:p>
+      </w:docPartBody>
+    </w:docPart>
+    <w:docPart>
+      <w:docPartPr>
+        <w:name w:val="A3062D1B9E4F432A8CE134183C044D81"/>
+        <w:category>
+          <w:name w:val="General"/>
+          <w:gallery w:val="placeholder"/>
+        </w:category>
+        <w:types>
+          <w:type w:val="bbPlcHdr"/>
+        </w:types>
+        <w:behaviors>
+          <w:behavior w:val="content"/>
+        </w:behaviors>
+        <w:guid w:val="{AAA55D35-43EF-420B-8894-FA744CC3FC0B}"/>
+      </w:docPartPr>
+      <w:docPartBody>
+        <w:p>
+          <w:pPr>
+            <w:pStyle w:val="A3062D1B9E4F432A8CE134183C044D81"/>
+          </w:pPr>
+          <w:r>
+            <w:rPr>
+              <w:rStyle w:val="PlaceholderText"/>
+            </w:rPr>
+            <w:t>Click or tap here to enter text.</w:t>
+          </w:r>
+        </w:p>
+      </w:docPartBody>
+    </w:docPart>
   </w:docParts>
 </w:glossaryDocument>
 </file>
 
 <file path=word/glossary/fontTable.xml><?xml version="1.0" encoding="utf-8"?>
-<w:fonts xmlns:mc="http://schemas.openxmlformats.org/markup-compatibility/2006" xmlns:r="http://schemas.openxmlformats.org/officeDocument/2006/relationships" xmlns:w="http://schemas.openxmlformats.org/wordprocessingml/2006/main" xmlns:w14="http://schemas.microsoft.com/office/word/2010/wordml" xmlns:w15="http://schemas.microsoft.com/office/word/2012/wordml" xmlns:w16cid="http://schemas.microsoft.com/office/word/2016/wordml/cid" xmlns:w16se="http://schemas.microsoft.com/office/word/2015/wordml/symex" mc:Ignorable="w14 w15 w16se w16cid">
+<w:fonts xmlns:mc="http://schemas.openxmlformats.org/markup-compatibility/2006" xmlns:r="http://schemas.openxmlformats.org/officeDocument/2006/relationships" xmlns:w="http://schemas.openxmlformats.org/wordprocessingml/2006/main" xmlns:w14="http://schemas.microsoft.com/office/word/2010/wordml" xmlns:w15="http://schemas.microsoft.com/office/word/2012/wordml" xmlns:w16se="http://schemas.microsoft.com/office/word/2015/wordml/symex" mc:Ignorable="w14 w15 w16se">
   <w:font w:name="Symbol">
     <w:panose1 w:val="05050102010706020507"/>
     <w:charset w:val="02"/>
@@ -5793,7 +6086,7 @@
 </file>
 
 <file path=word/glossary/settings.xml><?xml version="1.0" encoding="utf-8"?>
-<w:settings xmlns:mc="http://schemas.openxmlformats.org/markup-compatibility/2006" xmlns:o="urn:schemas-microsoft-com:office:office" xmlns:r="http://schemas.openxmlformats.org/officeDocument/2006/relationships" xmlns:m="http://schemas.openxmlformats.org/officeDocument/2006/math" xmlns:v="urn:schemas-microsoft-com:vml" xmlns:w10="urn:schemas-microsoft-com:office:word" xmlns:w="http://schemas.openxmlformats.org/wordprocessingml/2006/main" xmlns:w14="http://schemas.microsoft.com/office/word/2010/wordml" xmlns:w15="http://schemas.microsoft.com/office/word/2012/wordml" xmlns:w16cid="http://schemas.microsoft.com/office/word/2016/wordml/cid" xmlns:w16se="http://schemas.microsoft.com/office/word/2015/wordml/symex" xmlns:sl="http://schemas.openxmlformats.org/schemaLibrary/2006/main" mc:Ignorable="w14 w15 w16se w16cid">
+<w:settings xmlns:mc="http://schemas.openxmlformats.org/markup-compatibility/2006" xmlns:o="urn:schemas-microsoft-com:office:office" xmlns:r="http://schemas.openxmlformats.org/officeDocument/2006/relationships" xmlns:m="http://schemas.openxmlformats.org/officeDocument/2006/math" xmlns:v="urn:schemas-microsoft-com:vml" xmlns:w10="urn:schemas-microsoft-com:office:word" xmlns:w="http://schemas.openxmlformats.org/wordprocessingml/2006/main" xmlns:w14="http://schemas.microsoft.com/office/word/2010/wordml" xmlns:w15="http://schemas.microsoft.com/office/word/2012/wordml" xmlns:w16se="http://schemas.microsoft.com/office/word/2015/wordml/symex" xmlns:sl="http://schemas.openxmlformats.org/schemaLibrary/2006/main" mc:Ignorable="w14 w15 w16se">
   <w:view w:val="normal"/>
   <w:defaultTabStop w:val="720"/>
   <w:characterSpacingControl w:val="doNotCompress"/>
@@ -5816,8 +6109,11 @@
     <w:rsid w:val="001C4462"/>
     <w:rsid w:val="001D1258"/>
     <w:rsid w:val="00275FFF"/>
+    <w:rsid w:val="00312CD4"/>
     <w:rsid w:val="00343A72"/>
     <w:rsid w:val="003818A2"/>
+    <w:rsid w:val="00391F6C"/>
+    <w:rsid w:val="00392B34"/>
     <w:rsid w:val="003C052D"/>
     <w:rsid w:val="003E3296"/>
     <w:rsid w:val="003E3A2F"/>
@@ -5825,8 +6121,10 @@
     <w:rsid w:val="004A6BEC"/>
     <w:rsid w:val="004F582F"/>
     <w:rsid w:val="00521EBC"/>
+    <w:rsid w:val="005579B6"/>
     <w:rsid w:val="00562588"/>
     <w:rsid w:val="00587595"/>
+    <w:rsid w:val="005B25EF"/>
     <w:rsid w:val="0061590F"/>
     <w:rsid w:val="006A4E8D"/>
     <w:rsid w:val="00765DBF"/>
@@ -5839,6 +6137,7 @@
     <w:rsid w:val="009A72E4"/>
     <w:rsid w:val="00A74DD8"/>
     <w:rsid w:val="00AB2BA5"/>
+    <w:rsid w:val="00AB41F0"/>
     <w:rsid w:val="00AF441C"/>
     <w:rsid w:val="00B17C72"/>
     <w:rsid w:val="00B21F43"/>
@@ -5846,6 +6145,7 @@
     <w:rsid w:val="00B407F9"/>
     <w:rsid w:val="00B8372E"/>
     <w:rsid w:val="00C67C97"/>
+    <w:rsid w:val="00CC593B"/>
     <w:rsid w:val="00D13ED6"/>
     <w:rsid w:val="00D876F8"/>
     <w:rsid w:val="00DE594C"/>
@@ -5877,7 +6177,7 @@
 </file>
 
 <file path=word/glossary/styles.xml><?xml version="1.0" encoding="utf-8"?>
-<w:styles xmlns:mc="http://schemas.openxmlformats.org/markup-compatibility/2006" xmlns:r="http://schemas.openxmlformats.org/officeDocument/2006/relationships" xmlns:w="http://schemas.openxmlformats.org/wordprocessingml/2006/main" xmlns:w14="http://schemas.microsoft.com/office/word/2010/wordml" xmlns:w15="http://schemas.microsoft.com/office/word/2012/wordml" xmlns:w16cid="http://schemas.microsoft.com/office/word/2016/wordml/cid" xmlns:w16se="http://schemas.microsoft.com/office/word/2015/wordml/symex" mc:Ignorable="w14 w15 w16se w16cid">
+<w:styles xmlns:mc="http://schemas.openxmlformats.org/markup-compatibility/2006" xmlns:r="http://schemas.openxmlformats.org/officeDocument/2006/relationships" xmlns:w="http://schemas.openxmlformats.org/wordprocessingml/2006/main" xmlns:w14="http://schemas.microsoft.com/office/word/2010/wordml" xmlns:w15="http://schemas.microsoft.com/office/word/2012/wordml" xmlns:w16se="http://schemas.microsoft.com/office/word/2015/wordml/symex" mc:Ignorable="w14 w15 w16se">
   <w:docDefaults>
     <w:rPrDefault>
       <w:rPr>
@@ -5893,7 +6193,7 @@
       </w:pPr>
     </w:pPrDefault>
   </w:docDefaults>
-  <w:latentStyles w:defLockedState="0" w:defUIPriority="99" w:defSemiHidden="0" w:defUnhideWhenUsed="0" w:defQFormat="0" w:count="375">
+  <w:latentStyles w:defLockedState="0" w:defUIPriority="99" w:defSemiHidden="0" w:defUnhideWhenUsed="0" w:defQFormat="0" w:count="371">
     <w:lsdException w:name="Normal" w:uiPriority="0" w:qFormat="1"/>
     <w:lsdException w:name="heading 1" w:uiPriority="9" w:qFormat="1"/>
     <w:lsdException w:name="heading 2" w:semiHidden="1" w:uiPriority="9" w:unhideWhenUsed="1" w:qFormat="1"/>
@@ -6265,10 +6565,6 @@
     <w:lsdException w:name="List Table 5 Dark Accent 6" w:uiPriority="50"/>
     <w:lsdException w:name="List Table 6 Colorful Accent 6" w:uiPriority="51"/>
     <w:lsdException w:name="List Table 7 Colorful Accent 6" w:uiPriority="52"/>
-    <w:lsdException w:name="Mention" w:semiHidden="1" w:unhideWhenUsed="1"/>
-    <w:lsdException w:name="Smart Hyperlink" w:semiHidden="1" w:unhideWhenUsed="1"/>
-    <w:lsdException w:name="Hashtag" w:semiHidden="1" w:unhideWhenUsed="1"/>
-    <w:lsdException w:name="Unresolved Mention" w:semiHidden="1" w:unhideWhenUsed="1"/>
   </w:latentStyles>
   <w:style w:type="paragraph" w:default="1" w:styleId="Normal">
     <w:name w:val="Normal"/>
@@ -6306,7 +6602,7 @@
     <w:basedOn w:val="DefaultParagraphFont"/>
     <w:uiPriority w:val="99"/>
     <w:semiHidden/>
-    <w:rsid w:val="00587595"/>
+    <w:rsid w:val="00392B34"/>
     <w:rPr>
       <w:color w:val="808080"/>
     </w:rPr>
@@ -6371,11 +6667,39 @@
     <w:name w:val="0DC3CCF6D2894DAD8E59C6EAA77B3422"/>
     <w:rsid w:val="00587595"/>
   </w:style>
+  <w:style w:type="paragraph" w:customStyle="1" w:styleId="1FA3CEF2FEC04356BBE04008FBC11C5D">
+    <w:name w:val="1FA3CEF2FEC04356BBE04008FBC11C5D"/>
+    <w:rsid w:val="00312CD4"/>
+  </w:style>
+  <w:style w:type="paragraph" w:customStyle="1" w:styleId="9F4142062E974BCB984F4375419968F4">
+    <w:name w:val="9F4142062E974BCB984F4375419968F4"/>
+    <w:rsid w:val="00312CD4"/>
+  </w:style>
+  <w:style w:type="paragraph" w:customStyle="1" w:styleId="5ED20665C96446FCA808B57A428DB973">
+    <w:name w:val="5ED20665C96446FCA808B57A428DB973"/>
+    <w:rsid w:val="00312CD4"/>
+  </w:style>
+  <w:style w:type="paragraph" w:customStyle="1" w:styleId="E509506D13044D1BAF74A3260BF53A43">
+    <w:name w:val="E509506D13044D1BAF74A3260BF53A43"/>
+    <w:rsid w:val="00312CD4"/>
+  </w:style>
+  <w:style w:type="paragraph" w:customStyle="1" w:styleId="AB97D05D22CA41DAB65C89BE9D0C03F1">
+    <w:name w:val="AB97D05D22CA41DAB65C89BE9D0C03F1"/>
+    <w:rsid w:val="00312CD4"/>
+  </w:style>
+  <w:style w:type="paragraph" w:customStyle="1" w:styleId="5433A3D2D5814E41943A5DC5214C05BB">
+    <w:name w:val="5433A3D2D5814E41943A5DC5214C05BB"/>
+    <w:rsid w:val="00312CD4"/>
+  </w:style>
+  <w:style w:type="paragraph" w:customStyle="1" w:styleId="A3062D1B9E4F432A8CE134183C044D81">
+    <w:name w:val="A3062D1B9E4F432A8CE134183C044D81"/>
+    <w:rsid w:val="00392B34"/>
+  </w:style>
 </w:styles>
 </file>
 
 <file path=word/glossary/webSettings.xml><?xml version="1.0" encoding="utf-8"?>
-<w:webSettings xmlns:mc="http://schemas.openxmlformats.org/markup-compatibility/2006" xmlns:r="http://schemas.openxmlformats.org/officeDocument/2006/relationships" xmlns:w="http://schemas.openxmlformats.org/wordprocessingml/2006/main" xmlns:w14="http://schemas.microsoft.com/office/word/2010/wordml" xmlns:w15="http://schemas.microsoft.com/office/word/2012/wordml" xmlns:w16cid="http://schemas.microsoft.com/office/word/2016/wordml/cid" xmlns:w16se="http://schemas.microsoft.com/office/word/2015/wordml/symex" mc:Ignorable="w14 w15 w16se w16cid">
+<w:webSettings xmlns:mc="http://schemas.openxmlformats.org/markup-compatibility/2006" xmlns:r="http://schemas.openxmlformats.org/officeDocument/2006/relationships" xmlns:w="http://schemas.openxmlformats.org/wordprocessingml/2006/main" xmlns:w14="http://schemas.microsoft.com/office/word/2010/wordml" xmlns:w15="http://schemas.microsoft.com/office/word/2012/wordml" xmlns:w16se="http://schemas.microsoft.com/office/word/2015/wordml/symex" mc:Ignorable="w14 w15 w16se">
   <w:optimizeForBrowser/>
   <w:allowPNG/>
 </w:webSettings>
@@ -6681,7 +7005,7 @@
 </file>
 
 <file path=customXml/itemProps1.xml><?xml version="1.0" encoding="utf-8"?>
-<ds:datastoreItem xmlns:ds="http://schemas.openxmlformats.org/officeDocument/2006/customXml" ds:itemID="{F286E6F9-EF78-436A-A41B-02E42757FD48}">
+<ds:datastoreItem xmlns:ds="http://schemas.openxmlformats.org/officeDocument/2006/customXml" ds:itemID="{EB0093F3-8159-4EC4-8651-E7E411864183}">
   <ds:schemaRefs>
     <ds:schemaRef ds:uri="http://schemas.openxmlformats.org/officeDocument/2006/bibliography"/>
   </ds:schemaRefs>

</xml_diff>

<commit_message>
Fixed startup after merge and updated templates
</commit_message>
<xml_diff>
--- a/BriefAssistant/initialBriefTemplate.docx
+++ b/BriefAssistant/initialBriefTemplate.docx
@@ -17,37 +17,14 @@
         <w:t>TATE OF WISCONSIN</w:t>
       </w:r>
     </w:p>
-    <w:p/>
     <w:p>
       <w:pPr>
         <w:spacing w:line="240" w:lineRule="auto"/>
         <w:jc w:val="center"/>
       </w:pPr>
       <w:r>
-        <w:t xml:space="preserve">C O U R </w:t>
-      </w:r>
-      <w:proofErr w:type="gramStart"/>
-      <w:r>
-        <w:t>T  O</w:t>
-      </w:r>
-      <w:proofErr w:type="gramEnd"/>
-      <w:r>
-        <w:t xml:space="preserve"> F  A P </w:t>
-      </w:r>
-      <w:proofErr w:type="spellStart"/>
-      <w:r>
-        <w:t>P</w:t>
-      </w:r>
-      <w:proofErr w:type="spellEnd"/>
-      <w:r>
-        <w:t xml:space="preserve"> E A L S</w:t>
-      </w:r>
-    </w:p>
-    <w:p>
-      <w:pPr>
-        <w:spacing w:line="240" w:lineRule="auto"/>
-        <w:jc w:val="center"/>
-      </w:pPr>
+        <w:t>C O U R T  O F  A P P E A L S</w:t>
+      </w:r>
     </w:p>
     <w:p>
       <w:pPr>
@@ -74,16 +51,8 @@
             <w:rPr>
               <w:caps/>
             </w:rPr>
-            <w:t>&lt;Content Select=”</w:t>
-          </w:r>
-          <w:proofErr w:type="gramStart"/>
-          <w:r>
-            <w:rPr>
-              <w:caps/>
-            </w:rPr>
-            <w:t>./</w:t>
-          </w:r>
-          <w:proofErr w:type="gramEnd"/>
+            <w:t>&lt;Content Select=”./</w:t>
+          </w:r>
           <w:r>
             <w:rPr>
               <w:caps/>
@@ -98,12 +67,6 @@
         </w:rPr>
         <w:t xml:space="preserve"> </w:t>
       </w:r>
-    </w:p>
-    <w:p>
-      <w:pPr>
-        <w:spacing w:line="240" w:lineRule="auto"/>
-        <w:jc w:val="center"/>
-      </w:pPr>
     </w:p>
     <w:p>
       <w:pPr>
@@ -124,20 +87,7 @@
         <w:sdtEndPr/>
         <w:sdtContent>
           <w:r>
-            <w:t>&lt;Content Select=”</w:t>
-          </w:r>
-          <w:proofErr w:type="gramStart"/>
-          <w:r>
-            <w:t>./</w:t>
-          </w:r>
-          <w:proofErr w:type="spellStart"/>
-          <w:proofErr w:type="gramEnd"/>
-          <w:r>
-            <w:t>AppellateCourtCaseNumber</w:t>
-          </w:r>
-          <w:proofErr w:type="spellEnd"/>
-          <w:r>
-            <w:t>” /&gt;</w:t>
+            <w:t>&lt;Content Select=”./AppellateCourtCaseNumber” /&gt;</w:t>
           </w:r>
         </w:sdtContent>
       </w:sdt>
@@ -188,16 +138,8 @@
             <w:rPr>
               <w:caps/>
             </w:rPr>
-            <w:t>&lt;Content Select=”</w:t>
-          </w:r>
-          <w:proofErr w:type="gramStart"/>
-          <w:r>
-            <w:rPr>
-              <w:caps/>
-            </w:rPr>
-            <w:t>./</w:t>
-          </w:r>
-          <w:proofErr w:type="gramEnd"/>
+            <w:t>&lt;Content Select=”./</w:t>
+          </w:r>
           <w:r>
             <w:rPr>
               <w:caps/>
@@ -248,18 +190,8 @@
         <w:sdtEndPr/>
         <w:sdtContent>
           <w:r>
-            <w:t>&lt;Content Select=”</w:t>
-          </w:r>
-          <w:proofErr w:type="gramStart"/>
-          <w:r>
-            <w:t>./</w:t>
-          </w:r>
-          <w:proofErr w:type="spellStart"/>
-          <w:proofErr w:type="gramEnd"/>
-          <w:r>
-            <w:t>TopRole</w:t>
-          </w:r>
-          <w:proofErr w:type="spellEnd"/>
+            <w:t>&lt;Content Select=”./TopRole</w:t>
+          </w:r>
           <w:r>
             <w:t>” /&gt;</w:t>
           </w:r>
@@ -280,14 +212,7 @@
       </w:pPr>
       <w:r>
         <w:tab/>
-      </w:r>
-      <w:proofErr w:type="gramStart"/>
-      <w:r>
-        <w:t>v</w:t>
-      </w:r>
-      <w:proofErr w:type="gramEnd"/>
-      <w:r>
-        <w:t>.</w:t>
+        <w:t>v.</w:t>
       </w:r>
     </w:p>
     <w:p>
@@ -319,16 +244,8 @@
             <w:rPr>
               <w:caps/>
             </w:rPr>
-            <w:t>&lt;Content Select=”</w:t>
-          </w:r>
-          <w:proofErr w:type="gramStart"/>
-          <w:r>
-            <w:rPr>
-              <w:caps/>
-            </w:rPr>
-            <w:t>./</w:t>
-          </w:r>
-          <w:proofErr w:type="gramEnd"/>
+            <w:t>&lt;Content Select=”./</w:t>
+          </w:r>
           <w:r>
             <w:rPr>
               <w:caps/>
@@ -385,18 +302,8 @@
             <w:t>t Sel</w:t>
           </w:r>
           <w:r>
-            <w:t>ect=”</w:t>
-          </w:r>
-          <w:proofErr w:type="gramStart"/>
-          <w:r>
-            <w:t>./</w:t>
-          </w:r>
-          <w:proofErr w:type="spellStart"/>
-          <w:proofErr w:type="gramEnd"/>
-          <w:r>
-            <w:t>BottomRole</w:t>
-          </w:r>
-          <w:proofErr w:type="spellEnd"/>
+            <w:t>ect=”./BottomRole</w:t>
+          </w:r>
           <w:r>
             <w:t>” /&gt;</w:t>
           </w:r>
@@ -511,58 +418,6 @@
     </w:p>
     <w:p>
       <w:pPr>
-        <w:rPr>
-          <w:caps/>
-        </w:rPr>
-      </w:pPr>
-      <w:r>
-        <w:tab/>
-      </w:r>
-      <w:r>
-        <w:tab/>
-      </w:r>
-      <w:r>
-        <w:tab/>
-      </w:r>
-      <w:r>
-        <w:tab/>
-      </w:r>
-      <w:sdt>
-        <w:sdtPr>
-          <w:rPr>
-            <w:caps/>
-          </w:rPr>
-          <w:id w:val="475721443"/>
-          <w:placeholder>
-            <w:docPart w:val="DefaultPlaceholder_-1854013440"/>
-          </w:placeholder>
-          <w:text/>
-        </w:sdtPr>
-        <w:sdtEndPr/>
-        <w:sdtContent>
-          <w:r>
-            <w:rPr>
-              <w:caps/>
-            </w:rPr>
-            <w:t>&lt;Content Select=”./</w:t>
-          </w:r>
-          <w:r>
-            <w:rPr>
-              <w:caps/>
-            </w:rPr>
-            <w:t>ContactInfo</w:t>
-          </w:r>
-          <w:r>
-            <w:rPr>
-              <w:caps/>
-            </w:rPr>
-            <w:t>/Name” /&gt;</w:t>
-          </w:r>
-        </w:sdtContent>
-      </w:sdt>
-    </w:p>
-    <w:p>
-      <w:pPr>
         <w:tabs>
           <w:tab w:val="right" w:pos="6480"/>
         </w:tabs>
@@ -617,21 +472,13 @@
         <w:sdtEndPr/>
         <w:sdtContent>
           <w:r>
-            <w:t>&lt;Content Select=”./</w:t>
-          </w:r>
-          <w:proofErr w:type="spellStart"/>
-          <w:r>
-            <w:t>Circu</w:t>
+            <w:t>&lt;Content Select=”./Circu</w:t>
           </w:r>
           <w:r>
             <w:t>i</w:t>
           </w:r>
           <w:r>
-            <w:t>tCourtCase</w:t>
-          </w:r>
-          <w:proofErr w:type="spellEnd"/>
-          <w:r>
-            <w:t>/County” /&gt;</w:t>
+            <w:t>tCourtCase/County” /&gt;</w:t>
           </w:r>
         </w:sdtContent>
       </w:sdt>
@@ -652,29 +499,13 @@
         <w:sdtEndPr/>
         <w:sdtContent>
           <w:r>
-            <w:t>&lt;Content Select=”./</w:t>
-          </w:r>
-          <w:proofErr w:type="spellStart"/>
-          <w:r>
-            <w:t>Circu</w:t>
+            <w:t>&lt;Content Select=”./Circu</w:t>
           </w:r>
           <w:r>
             <w:t>i</w:t>
           </w:r>
           <w:r>
-            <w:t>tCourtCase</w:t>
-          </w:r>
-          <w:proofErr w:type="spellEnd"/>
-          <w:r>
-            <w:t>/</w:t>
-          </w:r>
-          <w:proofErr w:type="spellStart"/>
-          <w:r>
-            <w:t>CaseNumber</w:t>
-          </w:r>
-          <w:proofErr w:type="spellEnd"/>
-          <w:r>
-            <w:t>” /&gt;</w:t>
+            <w:t>tCourtCase/CaseNumber” /&gt;</w:t>
           </w:r>
         </w:sdtContent>
       </w:sdt>
@@ -700,23 +531,7 @@
         <w:sdtEndPr/>
         <w:sdtContent>
           <w:r>
-            <w:t>&lt;Content Select=”./</w:t>
-          </w:r>
-          <w:proofErr w:type="spellStart"/>
-          <w:r>
-            <w:t>CircuitCourtCase</w:t>
-          </w:r>
-          <w:proofErr w:type="spellEnd"/>
-          <w:r>
-            <w:t>/</w:t>
-          </w:r>
-          <w:proofErr w:type="spellStart"/>
-          <w:r>
-            <w:t>JudgeFirstName</w:t>
-          </w:r>
-          <w:proofErr w:type="spellEnd"/>
-          <w:r>
-            <w:t>” /&gt;</w:t>
+            <w:t>&lt;Content Select=”./CircuitCourtCase/JudgeFirstName” /&gt;</w:t>
           </w:r>
         </w:sdtContent>
       </w:sdt>
@@ -734,23 +549,7 @@
         <w:sdtEndPr/>
         <w:sdtContent>
           <w:r>
-            <w:t>&lt;Content Select=”./</w:t>
-          </w:r>
-          <w:proofErr w:type="spellStart"/>
-          <w:r>
-            <w:t>CircuitCourtCase</w:t>
-          </w:r>
-          <w:proofErr w:type="spellEnd"/>
-          <w:r>
-            <w:t>/</w:t>
-          </w:r>
-          <w:proofErr w:type="spellStart"/>
-          <w:r>
-            <w:t>JudgeLastName</w:t>
-          </w:r>
-          <w:proofErr w:type="spellEnd"/>
-          <w:r>
-            <w:t>” /&gt;</w:t>
+            <w:t>&lt;Content Select=”./CircuitCourtCase/JudgeLastName” /&gt;</w:t>
           </w:r>
         </w:sdtContent>
       </w:sdt>
@@ -844,23 +643,7 @@
         <w:sdtEndPr/>
         <w:sdtContent>
           <w:r>
-            <w:t>&lt;Content Select=”./</w:t>
-          </w:r>
-          <w:proofErr w:type="spellStart"/>
-          <w:r>
-            <w:t>ContactInfo</w:t>
-          </w:r>
-          <w:proofErr w:type="spellEnd"/>
-          <w:r>
-            <w:t>/</w:t>
-          </w:r>
-          <w:proofErr w:type="spellStart"/>
-          <w:r>
-            <w:t>BarId</w:t>
-          </w:r>
-          <w:proofErr w:type="spellEnd"/>
-          <w:r>
-            <w:t>” Optional=”true” /&gt;</w:t>
+            <w:t>&lt;Content Select=”./ContactInfo/BarId” Optional=”true” /&gt;</w:t>
           </w:r>
         </w:sdtContent>
       </w:sdt>
@@ -870,6 +653,7 @@
         <w:spacing w:line="240" w:lineRule="auto"/>
       </w:pPr>
       <w:r>
+        <w:lastRenderedPageBreak/>
         <w:tab/>
       </w:r>
       <w:r>
@@ -891,11 +675,9 @@
           <w:r>
             <w:t>&lt;Content Select=”./</w:t>
           </w:r>
-          <w:proofErr w:type="spellStart"/>
           <w:r>
             <w:t>ContactInfo</w:t>
           </w:r>
-          <w:proofErr w:type="spellEnd"/>
           <w:r>
             <w:t>/Address/Street” /&gt;</w:t>
           </w:r>
@@ -918,15 +700,7 @@
         <w:sdtEndPr/>
         <w:sdtContent>
           <w:r>
-            <w:t>&lt;Content Select=”./</w:t>
-          </w:r>
-          <w:proofErr w:type="spellStart"/>
-          <w:r>
-            <w:t>ContactInfo</w:t>
-          </w:r>
-          <w:proofErr w:type="spellEnd"/>
-          <w:r>
-            <w:t>/Address/Street2” Optional=”true”</w:t>
+            <w:t>&lt;Content Select=”./ContactInfo/Address/Street2” Optional=”true”</w:t>
           </w:r>
           <w:r>
             <w:t xml:space="preserve"> </w:t>
@@ -958,11 +732,9 @@
           <w:r>
             <w:t>Select=”./</w:t>
           </w:r>
-          <w:proofErr w:type="spellStart"/>
           <w:r>
             <w:t>ContactInfo</w:t>
           </w:r>
-          <w:proofErr w:type="spellEnd"/>
           <w:r>
             <w:t>/Address/City” /&gt;</w:t>
           </w:r>
@@ -987,11 +759,9 @@
           <w:r>
             <w:t>ect=”./</w:t>
           </w:r>
-          <w:proofErr w:type="spellStart"/>
           <w:r>
             <w:t>ContactInfo</w:t>
           </w:r>
-          <w:proofErr w:type="spellEnd"/>
           <w:r>
             <w:t xml:space="preserve">/Address/State” </w:t>
           </w:r>
@@ -1016,11 +786,9 @@
           <w:r>
             <w:t>&lt;Content Select=”./</w:t>
           </w:r>
-          <w:proofErr w:type="spellStart"/>
           <w:r>
             <w:t>ContactInfo</w:t>
           </w:r>
-          <w:proofErr w:type="spellEnd"/>
           <w:r>
             <w:t>/Address/Zip” /&gt;</w:t>
           </w:r>
@@ -1045,11 +813,9 @@
           <w:r>
             <w:t>&lt;Content Select=”./</w:t>
           </w:r>
-          <w:proofErr w:type="spellStart"/>
           <w:r>
             <w:t>ContactInfo</w:t>
           </w:r>
-          <w:proofErr w:type="spellEnd"/>
           <w:r>
             <w:t>/Phone” /&gt;</w:t>
           </w:r>
@@ -1086,11 +852,9 @@
           <w:r>
             <w:t>&lt;Content Select=”./</w:t>
           </w:r>
-          <w:proofErr w:type="spellStart"/>
           <w:r>
             <w:t>ContactInfo</w:t>
           </w:r>
-          <w:proofErr w:type="spellEnd"/>
           <w:r>
             <w:t>/Email” /&gt;</w:t>
           </w:r>
@@ -1122,21 +886,13 @@
             <w:t>&lt;Content Sel</w:t>
           </w:r>
           <w:r>
-            <w:t>ect=”./</w:t>
-          </w:r>
-          <w:proofErr w:type="spellStart"/>
-          <w:r>
-            <w:t>Circu</w:t>
+            <w:t>ect=”./Circu</w:t>
           </w:r>
           <w:r>
             <w:t>i</w:t>
           </w:r>
           <w:r>
-            <w:t>tCourtCase</w:t>
-          </w:r>
-          <w:proofErr w:type="spellEnd"/>
-          <w:r>
-            <w:t>/Role” /&gt;</w:t>
+            <w:t>tCourtCase/Role” /&gt;</w:t>
           </w:r>
         </w:sdtContent>
       </w:sdt>
@@ -1428,40 +1184,34 @@
       </w:r>
     </w:p>
     <w:p/>
-    <w:p>
-      <w:r>
-        <w:rPr>
-          <w:u w:val="single"/>
-        </w:rPr>
-        <w:t>Cases</w:t>
-      </w:r>
-    </w:p>
-    <w:p>
-      <w:pPr>
-        <w:spacing w:line="240" w:lineRule="auto"/>
-        <w:jc w:val="left"/>
-      </w:pPr>
-    </w:p>
-    <w:p>
-      <w:r>
-        <w:rPr>
-          <w:u w:val="single"/>
-        </w:rPr>
-        <w:t>Wisconsin Statutes</w:t>
-      </w:r>
-    </w:p>
     <w:p/>
     <w:p>
       <w:pPr>
-        <w:rPr>
-          <w:u w:val="single"/>
-        </w:rPr>
-      </w:pPr>
-      <w:r>
-        <w:rPr>
-          <w:u w:val="single"/>
-        </w:rPr>
-        <w:t>Other Authorities</w:t>
+        <w:spacing w:line="240" w:lineRule="auto"/>
+        <w:jc w:val="center"/>
+      </w:pPr>
+      <w:r>
+        <w:rPr>
+          <w:b/>
+        </w:rPr>
+        <w:t>CASES CITED</w:t>
+      </w:r>
+    </w:p>
+    <w:p/>
+    <w:p/>
+    <w:p>
+      <w:pPr>
+        <w:spacing w:line="240" w:lineRule="auto"/>
+        <w:jc w:val="center"/>
+        <w:rPr>
+          <w:b/>
+        </w:rPr>
+      </w:pPr>
+      <w:r>
+        <w:rPr>
+          <w:b/>
+        </w:rPr>
+        <w:t>STATUTES CITED</w:t>
       </w:r>
     </w:p>
     <w:p/>
@@ -1498,31 +1248,16 @@
             <w:ind w:firstLine="0"/>
           </w:pPr>
           <w:r>
-            <w:t>&lt;Repeat Select=”./</w:t>
-          </w:r>
-          <w:proofErr w:type="spellStart"/>
-          <w:r>
-            <w:t>IssuesPresented</w:t>
-          </w:r>
-          <w:proofErr w:type="spellEnd"/>
-          <w:r>
-            <w:t>/</w:t>
-          </w:r>
-          <w:proofErr w:type="spellStart"/>
+            <w:t>&lt;Repeat Select=”./IssuesPresented/</w:t>
+          </w:r>
           <w:r>
             <w:t>BriefExport.</w:t>
           </w:r>
           <w:r>
             <w:t>Paragraph</w:t>
           </w:r>
-          <w:proofErr w:type="spellEnd"/>
-          <w:proofErr w:type="gramStart"/>
-          <w:r>
-            <w:t>”  /</w:t>
-          </w:r>
-          <w:proofErr w:type="gramEnd"/>
-          <w:r>
-            <w:t>&gt;</w:t>
+          <w:r>
+            <w:t>”  /&gt;</w:t>
           </w:r>
         </w:p>
       </w:sdtContent>
@@ -1544,15 +1279,7 @@
             </w:tabs>
           </w:pPr>
           <w:r>
-            <w:t>&lt;Content Select=”</w:t>
-          </w:r>
-          <w:proofErr w:type="gramStart"/>
-          <w:r>
-            <w:t>./</w:t>
-          </w:r>
-          <w:proofErr w:type="gramEnd"/>
-          <w:r>
-            <w:t>Value</w:t>
+            <w:t>&lt;Content Select=”./Value</w:t>
           </w:r>
           <w:r>
             <w:t>” /&gt;</w:t>
@@ -1576,15 +1303,7 @@
             <w:ind w:firstLine="0"/>
           </w:pPr>
           <w:r>
-            <w:t>&lt;</w:t>
-          </w:r>
-          <w:proofErr w:type="spellStart"/>
-          <w:r>
-            <w:t>EndRepeat</w:t>
-          </w:r>
-          <w:proofErr w:type="spellEnd"/>
-          <w:r>
-            <w:t xml:space="preserve"> /&gt;</w:t>
+            <w:t>&lt;EndRepeat /&gt;</w:t>
           </w:r>
         </w:p>
       </w:sdtContent>
@@ -1618,22 +1337,18 @@
           <w:r>
             <w:t>&lt;Repeat Select=”./</w:t>
           </w:r>
-          <w:proofErr w:type="spellStart"/>
           <w:r>
             <w:t>OralArgumentStatement</w:t>
           </w:r>
-          <w:proofErr w:type="spellEnd"/>
           <w:r>
             <w:t>/</w:t>
           </w:r>
-          <w:proofErr w:type="spellStart"/>
           <w:r>
             <w:t>BriefExport.</w:t>
           </w:r>
           <w:r>
             <w:t>Paragraph</w:t>
           </w:r>
-          <w:proofErr w:type="spellEnd"/>
           <w:r>
             <w:t xml:space="preserve">” </w:t>
           </w:r>
@@ -1660,15 +1375,7 @@
             </w:tabs>
           </w:pPr>
           <w:r>
-            <w:t>&lt;Content Select=”</w:t>
-          </w:r>
-          <w:proofErr w:type="gramStart"/>
-          <w:r>
-            <w:t>./</w:t>
-          </w:r>
-          <w:proofErr w:type="gramEnd"/>
-          <w:r>
-            <w:t>Value” /&gt;</w:t>
+            <w:t>&lt;Content Select=”./Value” /&gt;</w:t>
           </w:r>
         </w:p>
       </w:sdtContent>
@@ -1689,15 +1396,7 @@
             <w:ind w:firstLine="0"/>
           </w:pPr>
           <w:r>
-            <w:t>&lt;</w:t>
-          </w:r>
-          <w:proofErr w:type="spellStart"/>
-          <w:r>
-            <w:t>EndRepeat</w:t>
-          </w:r>
-          <w:proofErr w:type="spellEnd"/>
-          <w:r>
-            <w:t xml:space="preserve"> /&gt;</w:t>
+            <w:t>&lt;EndRepeat /&gt;</w:t>
           </w:r>
         </w:p>
       </w:sdtContent>
@@ -1728,26 +1427,13 @@
             <w:ind w:firstLine="0"/>
           </w:pPr>
           <w:r>
-            <w:t>&lt;Repeat Select=”./</w:t>
-          </w:r>
-          <w:proofErr w:type="spellStart"/>
-          <w:r>
-            <w:t>PublicationStatement</w:t>
-          </w:r>
-          <w:proofErr w:type="spellEnd"/>
-          <w:r>
-            <w:t>/</w:t>
-          </w:r>
-          <w:proofErr w:type="spellStart"/>
+            <w:t>&lt;Repeat Select=”./PublicationStatement/</w:t>
+          </w:r>
           <w:r>
             <w:t>BriefExport.</w:t>
           </w:r>
           <w:r>
-            <w:t>Paragraph</w:t>
-          </w:r>
-          <w:proofErr w:type="spellEnd"/>
-          <w:r>
-            <w:t xml:space="preserve">” </w:t>
+            <w:t xml:space="preserve">Paragraph” </w:t>
           </w:r>
           <w:r>
             <w:t>/&gt;</w:t>
@@ -1772,15 +1458,7 @@
             </w:tabs>
           </w:pPr>
           <w:r>
-            <w:t>&lt;Content Select=”</w:t>
-          </w:r>
-          <w:proofErr w:type="gramStart"/>
-          <w:r>
-            <w:t>./</w:t>
-          </w:r>
-          <w:proofErr w:type="gramEnd"/>
-          <w:r>
-            <w:t>Value” /&gt;</w:t>
+            <w:t>&lt;Content Select=”./Value” /&gt;</w:t>
           </w:r>
         </w:p>
       </w:sdtContent>
@@ -1801,15 +1479,7 @@
             <w:ind w:firstLine="0"/>
           </w:pPr>
           <w:r>
-            <w:t>&lt;</w:t>
-          </w:r>
-          <w:proofErr w:type="spellStart"/>
-          <w:r>
-            <w:t>EndRepeat</w:t>
-          </w:r>
-          <w:proofErr w:type="spellEnd"/>
-          <w:r>
-            <w:t xml:space="preserve"> /&gt;</w:t>
+            <w:t>&lt;EndRepeat /&gt;</w:t>
           </w:r>
         </w:p>
       </w:sdtContent>
@@ -1848,22 +1518,18 @@
           <w:r>
             <w:t>&lt;Repeat Select=”./</w:t>
           </w:r>
-          <w:proofErr w:type="spellStart"/>
           <w:r>
             <w:t>CaseFactsStatement</w:t>
           </w:r>
-          <w:proofErr w:type="spellEnd"/>
           <w:r>
             <w:t>/</w:t>
           </w:r>
-          <w:proofErr w:type="spellStart"/>
           <w:r>
             <w:t>BriefExport.</w:t>
           </w:r>
           <w:r>
             <w:t>Paragraph</w:t>
           </w:r>
-          <w:proofErr w:type="spellEnd"/>
           <w:r>
             <w:t xml:space="preserve">” </w:t>
           </w:r>
@@ -1890,15 +1556,7 @@
             </w:tabs>
           </w:pPr>
           <w:r>
-            <w:t>&lt;Content Select=”</w:t>
-          </w:r>
-          <w:proofErr w:type="gramStart"/>
-          <w:r>
-            <w:t>./</w:t>
-          </w:r>
-          <w:proofErr w:type="gramEnd"/>
-          <w:r>
-            <w:t>Value” /&gt;</w:t>
+            <w:t>&lt;Content Select=”./Value” /&gt;</w:t>
           </w:r>
         </w:p>
       </w:sdtContent>
@@ -1919,15 +1577,7 @@
             <w:ind w:firstLine="0"/>
           </w:pPr>
           <w:r>
-            <w:t>&lt;</w:t>
-          </w:r>
-          <w:proofErr w:type="spellStart"/>
-          <w:r>
-            <w:t>EndRepeat</w:t>
-          </w:r>
-          <w:proofErr w:type="spellEnd"/>
-          <w:r>
-            <w:t xml:space="preserve"> /&gt;</w:t>
+            <w:t>&lt;EndRepeat /&gt;</w:t>
           </w:r>
         </w:p>
       </w:sdtContent>
@@ -1966,14 +1616,12 @@
           <w:r>
             <w:t>/</w:t>
           </w:r>
-          <w:proofErr w:type="spellStart"/>
           <w:r>
             <w:t>BriefExport.</w:t>
           </w:r>
           <w:r>
             <w:t>Paragraph</w:t>
           </w:r>
-          <w:proofErr w:type="spellEnd"/>
           <w:r>
             <w:t xml:space="preserve">” </w:t>
           </w:r>
@@ -2000,15 +1648,7 @@
             </w:tabs>
           </w:pPr>
           <w:r>
-            <w:t>&lt;Content Select=”</w:t>
-          </w:r>
-          <w:proofErr w:type="gramStart"/>
-          <w:r>
-            <w:t>./</w:t>
-          </w:r>
-          <w:proofErr w:type="gramEnd"/>
-          <w:r>
-            <w:t>Value” /&gt;</w:t>
+            <w:t>&lt;Content Select=”./Value” /&gt;</w:t>
           </w:r>
         </w:p>
       </w:sdtContent>
@@ -2029,15 +1669,7 @@
             <w:ind w:firstLine="0"/>
           </w:pPr>
           <w:r>
-            <w:t>&lt;</w:t>
-          </w:r>
-          <w:proofErr w:type="spellStart"/>
-          <w:r>
-            <w:t>EndRepeat</w:t>
-          </w:r>
-          <w:proofErr w:type="spellEnd"/>
-          <w:r>
-            <w:t xml:space="preserve"> /&gt;</w:t>
+            <w:t>&lt;EndRepeat /&gt;</w:t>
           </w:r>
         </w:p>
       </w:sdtContent>
@@ -2082,14 +1714,12 @@
           <w:r>
             <w:t>/</w:t>
           </w:r>
-          <w:proofErr w:type="spellStart"/>
           <w:r>
             <w:t>BriefExport.</w:t>
           </w:r>
           <w:r>
             <w:t>Paragraph</w:t>
           </w:r>
-          <w:proofErr w:type="spellEnd"/>
           <w:r>
             <w:t>”</w:t>
           </w:r>
@@ -2116,15 +1746,7 @@
             </w:tabs>
           </w:pPr>
           <w:r>
-            <w:t>&lt;Content Select=”</w:t>
-          </w:r>
-          <w:proofErr w:type="gramStart"/>
-          <w:r>
-            <w:t>./</w:t>
-          </w:r>
-          <w:proofErr w:type="gramEnd"/>
-          <w:r>
-            <w:t>Value” /&gt;</w:t>
+            <w:t>&lt;Content Select=”./Value” /&gt;</w:t>
           </w:r>
         </w:p>
       </w:sdtContent>
@@ -2145,15 +1767,7 @@
             <w:ind w:firstLine="0"/>
           </w:pPr>
           <w:r>
-            <w:t>&lt;</w:t>
-          </w:r>
-          <w:proofErr w:type="spellStart"/>
-          <w:r>
-            <w:t>EndRepeat</w:t>
-          </w:r>
-          <w:proofErr w:type="spellEnd"/>
-          <w:r>
-            <w:t xml:space="preserve"> /&gt;</w:t>
+            <w:t>&lt;EndRepeat /&gt;</w:t>
           </w:r>
         </w:p>
       </w:sdtContent>
@@ -2161,7 +1775,7 @@
     <w:p>
       <w:pPr>
         <w:pStyle w:val="Double"/>
-        <w:ind w:left="1440"/>
+        <w:ind w:left="720" w:firstLine="0"/>
       </w:pPr>
       <w:r>
         <w:t>Dat</w:t>
@@ -2198,9 +1812,23 @@
     </w:p>
     <w:p>
       <w:pPr>
+        <w:pBdr>
+          <w:bottom w:val="single" w:sz="6" w:space="1" w:color="auto"/>
+        </w:pBdr>
         <w:spacing w:line="240" w:lineRule="auto"/>
         <w:ind w:left="2160"/>
       </w:pPr>
+    </w:p>
+    <w:p>
+      <w:pPr>
+        <w:pBdr>
+          <w:bottom w:val="single" w:sz="6" w:space="1" w:color="auto"/>
+        </w:pBdr>
+        <w:spacing w:line="240" w:lineRule="auto"/>
+        <w:ind w:left="2160"/>
+      </w:pPr>
+      <w:bookmarkStart w:id="6" w:name="_GoBack"/>
+      <w:bookmarkEnd w:id="6"/>
     </w:p>
     <w:sdt>
       <w:sdtPr>
@@ -2267,23 +1895,7 @@
         <w:sdtEndPr/>
         <w:sdtContent>
           <w:r>
-            <w:t>&lt;Content Select=”./</w:t>
-          </w:r>
-          <w:proofErr w:type="spellStart"/>
-          <w:r>
-            <w:t>ContactInfo</w:t>
-          </w:r>
-          <w:proofErr w:type="spellEnd"/>
-          <w:r>
-            <w:t>/</w:t>
-          </w:r>
-          <w:proofErr w:type="spellStart"/>
-          <w:r>
-            <w:t>BarId</w:t>
-          </w:r>
-          <w:proofErr w:type="spellEnd"/>
-          <w:r>
-            <w:t>” Optional=”true” /&gt;</w:t>
+            <w:t>&lt;Content Select=”./ContactInfo/BarId” Optional=”true” /&gt;</w:t>
           </w:r>
         </w:sdtContent>
       </w:sdt>
@@ -2314,11 +1926,9 @@
           <w:r>
             <w:t>&lt;Content Select=”./</w:t>
           </w:r>
-          <w:proofErr w:type="spellStart"/>
           <w:r>
             <w:t>ContactInfo</w:t>
           </w:r>
-          <w:proofErr w:type="spellEnd"/>
           <w:r>
             <w:t>/Address/Street” /&gt;</w:t>
           </w:r>
@@ -2341,15 +1951,7 @@
         <w:sdtEndPr/>
         <w:sdtContent>
           <w:r>
-            <w:t>&lt;Content Select=”./</w:t>
-          </w:r>
-          <w:proofErr w:type="spellStart"/>
-          <w:r>
-            <w:t>ContactInfo</w:t>
-          </w:r>
-          <w:proofErr w:type="spellEnd"/>
-          <w:r>
-            <w:t>/Address/Street2” Optional=”true” /&gt;</w:t>
+            <w:t>&lt;Content Select=”./ContactInfo/Address/Street2” Optional=”true” /&gt;</w:t>
           </w:r>
         </w:sdtContent>
       </w:sdt>
@@ -2372,11 +1974,9 @@
           <w:r>
             <w:t>&lt;Content Select=”./</w:t>
           </w:r>
-          <w:proofErr w:type="spellStart"/>
           <w:r>
             <w:t>ContactInfo</w:t>
           </w:r>
-          <w:proofErr w:type="spellEnd"/>
           <w:r>
             <w:t>/Address/City” /&gt;</w:t>
           </w:r>
@@ -2398,11 +1998,9 @@
           <w:r>
             <w:t>&lt;Content Select=”./</w:t>
           </w:r>
-          <w:proofErr w:type="spellStart"/>
           <w:r>
             <w:t>ContactInfo</w:t>
           </w:r>
-          <w:proofErr w:type="spellEnd"/>
           <w:r>
             <w:t>/Address/State” /&gt;</w:t>
           </w:r>
@@ -2424,11 +2022,9 @@
           <w:r>
             <w:t>&lt;Content Select=”./</w:t>
           </w:r>
-          <w:proofErr w:type="spellStart"/>
           <w:r>
             <w:t>ContactInfo</w:t>
           </w:r>
-          <w:proofErr w:type="spellEnd"/>
           <w:r>
             <w:t>/Address/Zip” /&gt;</w:t>
           </w:r>
@@ -2453,11 +2049,9 @@
           <w:r>
             <w:t>&lt;Content Select=”./</w:t>
           </w:r>
-          <w:proofErr w:type="spellStart"/>
           <w:r>
             <w:t>ContactInfo</w:t>
           </w:r>
-          <w:proofErr w:type="spellEnd"/>
           <w:r>
             <w:t>/Phone” /&gt;</w:t>
           </w:r>
@@ -2470,6 +2064,7 @@
         <w:ind w:left="1440" w:firstLine="720"/>
       </w:pPr>
       <w:r>
+        <w:lastRenderedPageBreak/>
         <w:t>E</w:t>
       </w:r>
       <w:r>
@@ -2494,11 +2089,9 @@
           <w:r>
             <w:t>&lt;Content Select=”./</w:t>
           </w:r>
-          <w:proofErr w:type="spellStart"/>
           <w:r>
             <w:t>ContactInfo</w:t>
           </w:r>
-          <w:proofErr w:type="spellEnd"/>
           <w:r>
             <w:t>/Email” /&gt;</w:t>
           </w:r>
@@ -2530,11 +2123,7 @@
             <w:t>&lt;Content Sel</w:t>
           </w:r>
           <w:r>
-            <w:t>ect=”./</w:t>
-          </w:r>
-          <w:proofErr w:type="spellStart"/>
-          <w:r>
-            <w:t>Circu</w:t>
+            <w:t>ect=”./Circu</w:t>
           </w:r>
           <w:r>
             <w:t>i</w:t>
@@ -2543,11 +2132,7 @@
             <w:t>t</w:t>
           </w:r>
           <w:r>
-            <w:t>CourtCase</w:t>
-          </w:r>
-          <w:proofErr w:type="spellEnd"/>
-          <w:r>
-            <w:t xml:space="preserve">/Role” </w:t>
+            <w:t xml:space="preserve">CourtCase/Role” </w:t>
           </w:r>
           <w:r>
             <w:t>/&gt;</w:t>
@@ -2575,7 +2160,7 @@
       <w:pPr>
         <w:pStyle w:val="Center"/>
       </w:pPr>
-      <w:bookmarkStart w:id="6" w:name="_Toc447180607"/>
+      <w:bookmarkStart w:id="7" w:name="_Toc447180607"/>
       <w:r>
         <w:lastRenderedPageBreak/>
         <w:t>CERTIFICATION</w:t>
@@ -2583,7 +2168,7 @@
       <w:r>
         <w:t xml:space="preserve"> AS TO FORM/LENGTH</w:t>
       </w:r>
-      <w:bookmarkEnd w:id="6"/>
+      <w:bookmarkEnd w:id="7"/>
     </w:p>
     <w:p>
       <w:pPr>
@@ -2611,15 +2196,7 @@
         <w:t xml:space="preserve"> contained in §</w:t>
       </w:r>
       <w:r>
-        <w:t xml:space="preserve"> 809.19(8</w:t>
-      </w:r>
-      <w:proofErr w:type="gramStart"/>
-      <w:r>
-        <w:t>)(</w:t>
-      </w:r>
-      <w:proofErr w:type="gramEnd"/>
-      <w:r>
-        <w:t xml:space="preserve">b) and (c) </w:t>
+        <w:t xml:space="preserve"> 809.19(8)(b) and (c) </w:t>
       </w:r>
       <w:r>
         <w:t xml:space="preserve">for a brief produced with a proportional serif font. </w:t>
@@ -2647,7 +2224,7 @@
         <w:pStyle w:val="Center"/>
         <w:spacing w:before="0" w:after="240" w:line="240" w:lineRule="auto"/>
       </w:pPr>
-      <w:bookmarkStart w:id="7" w:name="_Toc447180608"/>
+      <w:bookmarkStart w:id="8" w:name="_Toc447180608"/>
       <w:r>
         <w:t>CERTIFICATE OF COMPLIANCE</w:t>
       </w:r>
@@ -2660,7 +2237,7 @@
       <w:r>
         <w:t>809.19(12)</w:t>
       </w:r>
-      <w:bookmarkEnd w:id="7"/>
+      <w:bookmarkEnd w:id="8"/>
     </w:p>
     <w:p>
       <w:pPr>
@@ -2764,6 +2341,19 @@
         <w:ind w:left="2160"/>
         <w:rPr>
           <w:szCs w:val="26"/>
+        </w:rPr>
+      </w:pPr>
+    </w:p>
+    <w:p>
+      <w:pPr>
+        <w:tabs>
+          <w:tab w:val="right" w:pos="6480"/>
+        </w:tabs>
+        <w:spacing w:line="240" w:lineRule="auto"/>
+        <w:ind w:left="2160"/>
+        <w:rPr>
+          <w:szCs w:val="26"/>
+          <w:u w:val="single"/>
         </w:rPr>
       </w:pPr>
     </w:p>
@@ -2852,23 +2442,7 @@
         <w:sdtEndPr/>
         <w:sdtContent>
           <w:r>
-            <w:t>&lt;Content Select=”./</w:t>
-          </w:r>
-          <w:proofErr w:type="spellStart"/>
-          <w:r>
-            <w:t>ContactInfo</w:t>
-          </w:r>
-          <w:proofErr w:type="spellEnd"/>
-          <w:r>
-            <w:t>/</w:t>
-          </w:r>
-          <w:proofErr w:type="spellStart"/>
-          <w:r>
-            <w:t>BarId</w:t>
-          </w:r>
-          <w:proofErr w:type="spellEnd"/>
-          <w:r>
-            <w:t>” Optional=”true” /&gt;</w:t>
+            <w:t>&lt;Content Select=”./ContactInfo/BarId” Optional=”true” /&gt;</w:t>
           </w:r>
         </w:sdtContent>
       </w:sdt>
@@ -2899,11 +2473,9 @@
           <w:r>
             <w:t>&lt;Content Select=”./</w:t>
           </w:r>
-          <w:proofErr w:type="spellStart"/>
           <w:r>
             <w:t>ContactInfo</w:t>
           </w:r>
-          <w:proofErr w:type="spellEnd"/>
           <w:r>
             <w:t>/Address/Street” /&gt;</w:t>
           </w:r>
@@ -2926,15 +2498,7 @@
         <w:sdtEndPr/>
         <w:sdtContent>
           <w:r>
-            <w:t>&lt;Content Select=”./</w:t>
-          </w:r>
-          <w:proofErr w:type="spellStart"/>
-          <w:r>
-            <w:t>ContactInfo</w:t>
-          </w:r>
-          <w:proofErr w:type="spellEnd"/>
-          <w:r>
-            <w:t>/Address/Street2” Optional=”true” /&gt;</w:t>
+            <w:t>&lt;Content Select=”./ContactInfo/Address/Street2” Optional=”true” /&gt;</w:t>
           </w:r>
         </w:sdtContent>
       </w:sdt>
@@ -2957,11 +2521,9 @@
           <w:r>
             <w:t>&lt;Content Select=”./</w:t>
           </w:r>
-          <w:proofErr w:type="spellStart"/>
           <w:r>
             <w:t>ContactInfo</w:t>
           </w:r>
-          <w:proofErr w:type="spellEnd"/>
           <w:r>
             <w:t>/Address/City” /&gt;</w:t>
           </w:r>
@@ -2983,11 +2545,9 @@
           <w:r>
             <w:t>&lt;Content Select=”./</w:t>
           </w:r>
-          <w:proofErr w:type="spellStart"/>
           <w:r>
             <w:t>ContactInfo</w:t>
           </w:r>
-          <w:proofErr w:type="spellEnd"/>
           <w:r>
             <w:t xml:space="preserve">/Address/State” </w:t>
           </w:r>
@@ -3013,11 +2573,9 @@
           <w:r>
             <w:t>&lt;Content Select=”./</w:t>
           </w:r>
-          <w:proofErr w:type="spellStart"/>
           <w:r>
             <w:t>ContactInfo</w:t>
           </w:r>
-          <w:proofErr w:type="spellEnd"/>
           <w:r>
             <w:t>/Address/Zip” /&gt;</w:t>
           </w:r>
@@ -3042,11 +2600,9 @@
           <w:r>
             <w:t>&lt;Content Select=”./</w:t>
           </w:r>
-          <w:proofErr w:type="spellStart"/>
           <w:r>
             <w:t>ContactInfo</w:t>
           </w:r>
-          <w:proofErr w:type="spellEnd"/>
           <w:r>
             <w:t>/Phone” /&gt;</w:t>
           </w:r>
@@ -3074,11 +2630,9 @@
           <w:r>
             <w:t>&lt;Content Select=”./</w:t>
           </w:r>
-          <w:proofErr w:type="spellStart"/>
           <w:r>
             <w:t>ContactInfo</w:t>
           </w:r>
-          <w:proofErr w:type="spellEnd"/>
           <w:r>
             <w:t>/Email” /&gt;</w:t>
           </w:r>
@@ -3104,21 +2658,13 @@
             <w:t>&lt;Content Sel</w:t>
           </w:r>
           <w:r>
-            <w:t>ect=”./</w:t>
-          </w:r>
-          <w:proofErr w:type="spellStart"/>
-          <w:r>
-            <w:t>Circu</w:t>
+            <w:t>ect=”./Circu</w:t>
           </w:r>
           <w:r>
             <w:t>i</w:t>
           </w:r>
           <w:r>
-            <w:t>tCourtCase</w:t>
-          </w:r>
-          <w:proofErr w:type="spellEnd"/>
-          <w:r>
-            <w:t>/Role” /&gt;</w:t>
+            <w:t>tCourtCase/Role” /&gt;</w:t>
           </w:r>
         </w:sdtContent>
       </w:sdt>
@@ -3159,27 +2705,7 @@
           <w:sz w:val="36"/>
         </w:rPr>
         <w:lastRenderedPageBreak/>
-        <w:t xml:space="preserve">A P </w:t>
-      </w:r>
-      <w:proofErr w:type="spellStart"/>
-      <w:r>
-        <w:rPr>
-          <w:b/>
-          <w:bCs/>
-          <w:iCs/>
-          <w:sz w:val="36"/>
-        </w:rPr>
-        <w:t>P</w:t>
-      </w:r>
-      <w:proofErr w:type="spellEnd"/>
-      <w:r>
-        <w:rPr>
-          <w:b/>
-          <w:bCs/>
-          <w:iCs/>
-          <w:sz w:val="36"/>
-        </w:rPr>
-        <w:t xml:space="preserve"> E N D I X</w:t>
+        <w:t>A P P E N D I X</w:t>
       </w:r>
     </w:p>
     <w:p>
@@ -3242,23 +2768,7 @@
           <w:b/>
           <w:sz w:val="36"/>
         </w:rPr>
-        <w:t xml:space="preserve">A P </w:t>
-      </w:r>
-      <w:proofErr w:type="spellStart"/>
-      <w:r>
-        <w:rPr>
-          <w:b/>
-          <w:sz w:val="36"/>
-        </w:rPr>
-        <w:t>P</w:t>
-      </w:r>
-      <w:proofErr w:type="spellEnd"/>
-      <w:r>
-        <w:rPr>
-          <w:b/>
-          <w:sz w:val="36"/>
-        </w:rPr>
-        <w:t xml:space="preserve"> E N D I X</w:t>
+        <w:t>A P P E N D I X</w:t>
       </w:r>
     </w:p>
     <w:p>
@@ -3305,20 +2815,7 @@
             <w:jc w:val="left"/>
           </w:pPr>
           <w:r>
-            <w:t>&lt;Content Select=”</w:t>
-          </w:r>
-          <w:proofErr w:type="gramStart"/>
-          <w:r>
-            <w:t>./</w:t>
-          </w:r>
-          <w:proofErr w:type="spellStart"/>
-          <w:proofErr w:type="gramEnd"/>
-          <w:r>
-            <w:t>AppendixDocuments</w:t>
-          </w:r>
-          <w:proofErr w:type="spellEnd"/>
-          <w:r>
-            <w:t>” /&gt;</w:t>
+            <w:t>&lt;Content Select=”./AppendixDocuments” /&gt;</w:t>
           </w:r>
         </w:p>
       </w:sdtContent>
@@ -3388,12 +2885,8 @@
       </w:pPr>
       <w:r>
         <w:tab/>
-      </w:r>
-      <w:proofErr w:type="gramStart"/>
-      <w:r>
         <w:t>I hereby certify that filed with this brief, either as a separate document or as a part of this brief, is an appendix that complies with § 809.19(2)(a) and that contains, at a minimum: (1) a table of contents; (2) the findings or opinion of the circuit court; and (3) portions of the record essential to an understanding of the issues raised, including oral or written rulings or decisions showing the circuit court's reasoning regarding those issues.</w:t>
       </w:r>
-      <w:proofErr w:type="gramEnd"/>
     </w:p>
     <w:p>
       <w:pPr>
@@ -3420,15 +2913,11 @@
       </w:pPr>
       <w:r>
         <w:tab/>
-      </w:r>
-      <w:proofErr w:type="gramStart"/>
-      <w:r>
         <w:t>I further certify that if the record is required by law to be confidential, the portions of the record included in the appendix are reproduced using first names and last initials instead of full names of persons, specifically including juveniles and parents of juveniles, with a notation that the portions of the record have been so reproduced to preserve confidentiality and with approp</w:t>
       </w:r>
       <w:r>
         <w:t>riate references to the record.</w:t>
       </w:r>
-      <w:proofErr w:type="gramEnd"/>
     </w:p>
     <w:p>
       <w:pPr>
@@ -3564,30 +3053,13 @@
           </w:placeholder>
           <w:text/>
         </w:sdtPr>
+        <w:sdtEndPr/>
         <w:sdtContent>
           <w:r>
-            <w:t>&lt;Content Select=”./</w:t>
-          </w:r>
-          <w:proofErr w:type="spellStart"/>
-          <w:r>
-            <w:t>ContactInfo</w:t>
-          </w:r>
-          <w:proofErr w:type="spellEnd"/>
-          <w:r>
-            <w:t>/</w:t>
-          </w:r>
-          <w:proofErr w:type="spellStart"/>
-          <w:r>
-            <w:t>BarId</w:t>
-          </w:r>
-          <w:proofErr w:type="spellEnd"/>
-          <w:r>
-            <w:t>” Optional=”true” /&gt;</w:t>
+            <w:t>&lt;Content Select=”./ContactInfo/BarId” Optional=”true” /&gt;</w:t>
           </w:r>
         </w:sdtContent>
       </w:sdt>
-      <w:bookmarkStart w:id="8" w:name="_GoBack"/>
-      <w:bookmarkEnd w:id="8"/>
     </w:p>
     <w:p>
       <w:pPr>
@@ -3618,11 +3090,9 @@
           <w:r>
             <w:t>Select=”./</w:t>
           </w:r>
-          <w:proofErr w:type="spellStart"/>
           <w:r>
             <w:t>ContactInfo</w:t>
           </w:r>
-          <w:proofErr w:type="spellEnd"/>
           <w:r>
             <w:t>/Address/Street” /&gt;</w:t>
           </w:r>
@@ -3647,11 +3117,9 @@
           <w:r>
             <w:t>&lt;Content Select=”./</w:t>
           </w:r>
-          <w:proofErr w:type="spellStart"/>
           <w:r>
             <w:t>ContactInfo</w:t>
           </w:r>
-          <w:proofErr w:type="spellEnd"/>
           <w:r>
             <w:t>/Address/City” /&gt;</w:t>
           </w:r>
@@ -3673,11 +3141,9 @@
           <w:r>
             <w:t>&lt;Content Select=”./</w:t>
           </w:r>
-          <w:proofErr w:type="spellStart"/>
           <w:r>
             <w:t>ContactInfo</w:t>
           </w:r>
-          <w:proofErr w:type="spellEnd"/>
           <w:r>
             <w:t>/Address/State” /&gt;</w:t>
           </w:r>
@@ -3699,11 +3165,9 @@
           <w:r>
             <w:t>&lt;Content Select=”./</w:t>
           </w:r>
-          <w:proofErr w:type="spellStart"/>
           <w:r>
             <w:t>ContactInfo</w:t>
           </w:r>
-          <w:proofErr w:type="spellEnd"/>
           <w:r>
             <w:t>/Address/Zip” /&gt;</w:t>
           </w:r>
@@ -3728,11 +3192,9 @@
           <w:r>
             <w:t>&lt;Content Select=”./</w:t>
           </w:r>
-          <w:proofErr w:type="spellStart"/>
           <w:r>
             <w:t>ContactInfo</w:t>
           </w:r>
-          <w:proofErr w:type="spellEnd"/>
           <w:r>
             <w:t>/Phone” /&gt;</w:t>
           </w:r>
@@ -3757,11 +3219,9 @@
           <w:r>
             <w:t>&lt;Content Select=”./</w:t>
           </w:r>
-          <w:proofErr w:type="spellStart"/>
           <w:r>
             <w:t>ContactInfo</w:t>
           </w:r>
-          <w:proofErr w:type="spellEnd"/>
           <w:r>
             <w:t>/Email” /&gt;</w:t>
           </w:r>
@@ -3793,21 +3253,13 @@
             <w:t>&lt;Content Sel</w:t>
           </w:r>
           <w:r>
-            <w:t>ect=”./</w:t>
-          </w:r>
-          <w:proofErr w:type="spellStart"/>
-          <w:r>
-            <w:t>Circu</w:t>
+            <w:t>ect=”./Circu</w:t>
           </w:r>
           <w:r>
             <w:t>i</w:t>
           </w:r>
           <w:r>
-            <w:t>tCourtCase</w:t>
-          </w:r>
-          <w:proofErr w:type="spellEnd"/>
-          <w:r>
-            <w:t>/Role” /&gt;</w:t>
+            <w:t>tCourtCase/Role” /&gt;</w:t>
           </w:r>
         </w:sdtContent>
       </w:sdt>
@@ -3980,7 +3432,7 @@
         <w:rStyle w:val="PageNumber"/>
         <w:noProof/>
       </w:rPr>
-      <w:t>1</w:t>
+      <w:t>4</w:t>
     </w:r>
     <w:r>
       <w:rPr>
@@ -6117,15 +5569,18 @@
     <w:rsid w:val="003C052D"/>
     <w:rsid w:val="003E3296"/>
     <w:rsid w:val="003E3A2F"/>
+    <w:rsid w:val="00410A87"/>
     <w:rsid w:val="004818FC"/>
     <w:rsid w:val="004A6BEC"/>
     <w:rsid w:val="004F582F"/>
     <w:rsid w:val="00521EBC"/>
     <w:rsid w:val="005579B6"/>
+    <w:rsid w:val="0056231F"/>
     <w:rsid w:val="00562588"/>
     <w:rsid w:val="00587595"/>
     <w:rsid w:val="005B25EF"/>
     <w:rsid w:val="0061590F"/>
+    <w:rsid w:val="006375D7"/>
     <w:rsid w:val="006A4E8D"/>
     <w:rsid w:val="00765DBF"/>
     <w:rsid w:val="008277F3"/>
@@ -7005,7 +6460,7 @@
 </file>
 
 <file path=customXml/itemProps1.xml><?xml version="1.0" encoding="utf-8"?>
-<ds:datastoreItem xmlns:ds="http://schemas.openxmlformats.org/officeDocument/2006/customXml" ds:itemID="{EB0093F3-8159-4EC4-8651-E7E411864183}">
+<ds:datastoreItem xmlns:ds="http://schemas.openxmlformats.org/officeDocument/2006/customXml" ds:itemID="{8E518790-9CD2-4BDD-B3FE-5A88528A69FC}">
   <ds:schemaRefs>
     <ds:schemaRef ds:uri="http://schemas.openxmlformats.org/officeDocument/2006/bibliography"/>
   </ds:schemaRefs>

</xml_diff>

<commit_message>
Fixed page numbers on templates
</commit_message>
<xml_diff>
--- a/BriefAssistant/initialBriefTemplate.docx
+++ b/BriefAssistant/initialBriefTemplate.docx
@@ -23,7 +23,23 @@
         <w:jc w:val="center"/>
       </w:pPr>
       <w:r>
-        <w:t>C O U R T  O F  A P P E A L S</w:t>
+        <w:t xml:space="preserve">C O U R </w:t>
+      </w:r>
+      <w:proofErr w:type="gramStart"/>
+      <w:r>
+        <w:t>T  O</w:t>
+      </w:r>
+      <w:proofErr w:type="gramEnd"/>
+      <w:r>
+        <w:t xml:space="preserve"> F  A P </w:t>
+      </w:r>
+      <w:proofErr w:type="spellStart"/>
+      <w:r>
+        <w:t>P</w:t>
+      </w:r>
+      <w:proofErr w:type="spellEnd"/>
+      <w:r>
+        <w:t xml:space="preserve"> E A L S</w:t>
       </w:r>
     </w:p>
     <w:p>
@@ -51,8 +67,16 @@
             <w:rPr>
               <w:caps/>
             </w:rPr>
-            <w:t>&lt;Content Select=”./</w:t>
-          </w:r>
+            <w:t>&lt;Content Select=”</w:t>
+          </w:r>
+          <w:proofErr w:type="gramStart"/>
+          <w:r>
+            <w:rPr>
+              <w:caps/>
+            </w:rPr>
+            <w:t>./</w:t>
+          </w:r>
+          <w:proofErr w:type="gramEnd"/>
           <w:r>
             <w:rPr>
               <w:caps/>
@@ -87,7 +111,20 @@
         <w:sdtEndPr/>
         <w:sdtContent>
           <w:r>
-            <w:t>&lt;Content Select=”./AppellateCourtCaseNumber” /&gt;</w:t>
+            <w:t>&lt;Content Select=”</w:t>
+          </w:r>
+          <w:proofErr w:type="gramStart"/>
+          <w:r>
+            <w:t>./</w:t>
+          </w:r>
+          <w:proofErr w:type="spellStart"/>
+          <w:proofErr w:type="gramEnd"/>
+          <w:r>
+            <w:t>AppellateCourtCaseNumber</w:t>
+          </w:r>
+          <w:proofErr w:type="spellEnd"/>
+          <w:r>
+            <w:t>” /&gt;</w:t>
           </w:r>
         </w:sdtContent>
       </w:sdt>
@@ -138,8 +175,16 @@
             <w:rPr>
               <w:caps/>
             </w:rPr>
-            <w:t>&lt;Content Select=”./</w:t>
-          </w:r>
+            <w:t>&lt;Content Select=”</w:t>
+          </w:r>
+          <w:proofErr w:type="gramStart"/>
+          <w:r>
+            <w:rPr>
+              <w:caps/>
+            </w:rPr>
+            <w:t>./</w:t>
+          </w:r>
+          <w:proofErr w:type="gramEnd"/>
           <w:r>
             <w:rPr>
               <w:caps/>
@@ -190,8 +235,18 @@
         <w:sdtEndPr/>
         <w:sdtContent>
           <w:r>
-            <w:t>&lt;Content Select=”./TopRole</w:t>
-          </w:r>
+            <w:t>&lt;Content Select=”</w:t>
+          </w:r>
+          <w:proofErr w:type="gramStart"/>
+          <w:r>
+            <w:t>./</w:t>
+          </w:r>
+          <w:proofErr w:type="spellStart"/>
+          <w:proofErr w:type="gramEnd"/>
+          <w:r>
+            <w:t>TopRole</w:t>
+          </w:r>
+          <w:proofErr w:type="spellEnd"/>
           <w:r>
             <w:t>” /&gt;</w:t>
           </w:r>
@@ -212,7 +267,14 @@
       </w:pPr>
       <w:r>
         <w:tab/>
-        <w:t>v.</w:t>
+      </w:r>
+      <w:proofErr w:type="gramStart"/>
+      <w:r>
+        <w:t>v</w:t>
+      </w:r>
+      <w:proofErr w:type="gramEnd"/>
+      <w:r>
+        <w:t>.</w:t>
       </w:r>
     </w:p>
     <w:p>
@@ -244,8 +306,16 @@
             <w:rPr>
               <w:caps/>
             </w:rPr>
-            <w:t>&lt;Content Select=”./</w:t>
-          </w:r>
+            <w:t>&lt;Content Select=”</w:t>
+          </w:r>
+          <w:proofErr w:type="gramStart"/>
+          <w:r>
+            <w:rPr>
+              <w:caps/>
+            </w:rPr>
+            <w:t>./</w:t>
+          </w:r>
+          <w:proofErr w:type="gramEnd"/>
           <w:r>
             <w:rPr>
               <w:caps/>
@@ -302,8 +372,18 @@
             <w:t>t Sel</w:t>
           </w:r>
           <w:r>
-            <w:t>ect=”./BottomRole</w:t>
-          </w:r>
+            <w:t>ect=”</w:t>
+          </w:r>
+          <w:proofErr w:type="gramStart"/>
+          <w:r>
+            <w:t>./</w:t>
+          </w:r>
+          <w:proofErr w:type="spellStart"/>
+          <w:proofErr w:type="gramEnd"/>
+          <w:r>
+            <w:t>BottomRole</w:t>
+          </w:r>
+          <w:proofErr w:type="spellEnd"/>
           <w:r>
             <w:t>” /&gt;</w:t>
           </w:r>
@@ -472,13 +552,21 @@
         <w:sdtEndPr/>
         <w:sdtContent>
           <w:r>
-            <w:t>&lt;Content Select=”./Circu</w:t>
+            <w:t>&lt;Content Select=”./</w:t>
+          </w:r>
+          <w:proofErr w:type="spellStart"/>
+          <w:r>
+            <w:t>Circu</w:t>
           </w:r>
           <w:r>
             <w:t>i</w:t>
           </w:r>
           <w:r>
-            <w:t>tCourtCase/County” /&gt;</w:t>
+            <w:t>tCourtCase</w:t>
+          </w:r>
+          <w:proofErr w:type="spellEnd"/>
+          <w:r>
+            <w:t>/County” /&gt;</w:t>
           </w:r>
         </w:sdtContent>
       </w:sdt>
@@ -499,13 +587,29 @@
         <w:sdtEndPr/>
         <w:sdtContent>
           <w:r>
-            <w:t>&lt;Content Select=”./Circu</w:t>
+            <w:t>&lt;Content Select=”./</w:t>
+          </w:r>
+          <w:proofErr w:type="spellStart"/>
+          <w:r>
+            <w:t>Circu</w:t>
           </w:r>
           <w:r>
             <w:t>i</w:t>
           </w:r>
           <w:r>
-            <w:t>tCourtCase/CaseNumber” /&gt;</w:t>
+            <w:t>tCourtCase</w:t>
+          </w:r>
+          <w:proofErr w:type="spellEnd"/>
+          <w:r>
+            <w:t>/</w:t>
+          </w:r>
+          <w:proofErr w:type="spellStart"/>
+          <w:r>
+            <w:t>CaseNumber</w:t>
+          </w:r>
+          <w:proofErr w:type="spellEnd"/>
+          <w:r>
+            <w:t>” /&gt;</w:t>
           </w:r>
         </w:sdtContent>
       </w:sdt>
@@ -531,7 +635,23 @@
         <w:sdtEndPr/>
         <w:sdtContent>
           <w:r>
-            <w:t>&lt;Content Select=”./CircuitCourtCase/JudgeFirstName” /&gt;</w:t>
+            <w:t>&lt;Content Select=”./</w:t>
+          </w:r>
+          <w:proofErr w:type="spellStart"/>
+          <w:r>
+            <w:t>CircuitCourtCase</w:t>
+          </w:r>
+          <w:proofErr w:type="spellEnd"/>
+          <w:r>
+            <w:t>/</w:t>
+          </w:r>
+          <w:proofErr w:type="spellStart"/>
+          <w:r>
+            <w:t>JudgeFirstName</w:t>
+          </w:r>
+          <w:proofErr w:type="spellEnd"/>
+          <w:r>
+            <w:t>” /&gt;</w:t>
           </w:r>
         </w:sdtContent>
       </w:sdt>
@@ -549,7 +669,23 @@
         <w:sdtEndPr/>
         <w:sdtContent>
           <w:r>
-            <w:t>&lt;Content Select=”./CircuitCourtCase/JudgeLastName” /&gt;</w:t>
+            <w:t>&lt;Content Select=”./</w:t>
+          </w:r>
+          <w:proofErr w:type="spellStart"/>
+          <w:r>
+            <w:t>CircuitCourtCase</w:t>
+          </w:r>
+          <w:proofErr w:type="spellEnd"/>
+          <w:r>
+            <w:t>/</w:t>
+          </w:r>
+          <w:proofErr w:type="spellStart"/>
+          <w:r>
+            <w:t>JudgeLastName</w:t>
+          </w:r>
+          <w:proofErr w:type="spellEnd"/>
+          <w:r>
+            <w:t>” /&gt;</w:t>
           </w:r>
         </w:sdtContent>
       </w:sdt>
@@ -643,7 +779,23 @@
         <w:sdtEndPr/>
         <w:sdtContent>
           <w:r>
-            <w:t>&lt;Content Select=”./ContactInfo/BarId” Optional=”true” /&gt;</w:t>
+            <w:t>&lt;Content Select=”./</w:t>
+          </w:r>
+          <w:proofErr w:type="spellStart"/>
+          <w:r>
+            <w:t>ContactInfo</w:t>
+          </w:r>
+          <w:proofErr w:type="spellEnd"/>
+          <w:r>
+            <w:t>/</w:t>
+          </w:r>
+          <w:proofErr w:type="spellStart"/>
+          <w:r>
+            <w:t>BarId</w:t>
+          </w:r>
+          <w:proofErr w:type="spellEnd"/>
+          <w:r>
+            <w:t>” Optional=”true” /&gt;</w:t>
           </w:r>
         </w:sdtContent>
       </w:sdt>
@@ -675,9 +827,11 @@
           <w:r>
             <w:t>&lt;Content Select=”./</w:t>
           </w:r>
+          <w:proofErr w:type="spellStart"/>
           <w:r>
             <w:t>ContactInfo</w:t>
           </w:r>
+          <w:proofErr w:type="spellEnd"/>
           <w:r>
             <w:t>/Address/Street” /&gt;</w:t>
           </w:r>
@@ -700,7 +854,15 @@
         <w:sdtEndPr/>
         <w:sdtContent>
           <w:r>
-            <w:t>&lt;Content Select=”./ContactInfo/Address/Street2” Optional=”true”</w:t>
+            <w:t>&lt;Content Select=”./</w:t>
+          </w:r>
+          <w:proofErr w:type="spellStart"/>
+          <w:r>
+            <w:t>ContactInfo</w:t>
+          </w:r>
+          <w:proofErr w:type="spellEnd"/>
+          <w:r>
+            <w:t>/Address/Street2” Optional=”true”</w:t>
           </w:r>
           <w:r>
             <w:t xml:space="preserve"> </w:t>
@@ -732,9 +894,11 @@
           <w:r>
             <w:t>Select=”./</w:t>
           </w:r>
+          <w:proofErr w:type="spellStart"/>
           <w:r>
             <w:t>ContactInfo</w:t>
           </w:r>
+          <w:proofErr w:type="spellEnd"/>
           <w:r>
             <w:t>/Address/City” /&gt;</w:t>
           </w:r>
@@ -759,9 +923,11 @@
           <w:r>
             <w:t>ect=”./</w:t>
           </w:r>
+          <w:proofErr w:type="spellStart"/>
           <w:r>
             <w:t>ContactInfo</w:t>
           </w:r>
+          <w:proofErr w:type="spellEnd"/>
           <w:r>
             <w:t xml:space="preserve">/Address/State” </w:t>
           </w:r>
@@ -786,9 +952,11 @@
           <w:r>
             <w:t>&lt;Content Select=”./</w:t>
           </w:r>
+          <w:proofErr w:type="spellStart"/>
           <w:r>
             <w:t>ContactInfo</w:t>
           </w:r>
+          <w:proofErr w:type="spellEnd"/>
           <w:r>
             <w:t>/Address/Zip” /&gt;</w:t>
           </w:r>
@@ -813,9 +981,11 @@
           <w:r>
             <w:t>&lt;Content Select=”./</w:t>
           </w:r>
+          <w:proofErr w:type="spellStart"/>
           <w:r>
             <w:t>ContactInfo</w:t>
           </w:r>
+          <w:proofErr w:type="spellEnd"/>
           <w:r>
             <w:t>/Phone” /&gt;</w:t>
           </w:r>
@@ -852,9 +1022,11 @@
           <w:r>
             <w:t>&lt;Content Select=”./</w:t>
           </w:r>
+          <w:proofErr w:type="spellStart"/>
           <w:r>
             <w:t>ContactInfo</w:t>
           </w:r>
+          <w:proofErr w:type="spellEnd"/>
           <w:r>
             <w:t>/Email” /&gt;</w:t>
           </w:r>
@@ -886,13 +1058,21 @@
             <w:t>&lt;Content Sel</w:t>
           </w:r>
           <w:r>
-            <w:t>ect=”./Circu</w:t>
+            <w:t>ect=”./</w:t>
+          </w:r>
+          <w:proofErr w:type="spellStart"/>
+          <w:r>
+            <w:t>Circu</w:t>
           </w:r>
           <w:r>
             <w:t>i</w:t>
           </w:r>
           <w:r>
-            <w:t>tCourtCase/Role” /&gt;</w:t>
+            <w:t>tCourtCase</w:t>
+          </w:r>
+          <w:proofErr w:type="spellEnd"/>
+          <w:r>
+            <w:t>/Role” /&gt;</w:t>
           </w:r>
         </w:sdtContent>
       </w:sdt>
@@ -903,11 +1083,16 @@
     <w:p>
       <w:pPr>
         <w:sectPr>
-          <w:footerReference w:type="default" r:id="rId8"/>
+          <w:headerReference w:type="even" r:id="rId8"/>
+          <w:headerReference w:type="default" r:id="rId9"/>
+          <w:footerReference w:type="even" r:id="rId10"/>
+          <w:footerReference w:type="default" r:id="rId11"/>
+          <w:headerReference w:type="first" r:id="rId12"/>
+          <w:footerReference w:type="first" r:id="rId13"/>
           <w:pgSz w:w="12240" w:h="15840"/>
-          <w:pgMar w:top="2160" w:right="2880" w:bottom="1800" w:left="2880" w:header="720" w:footer="720" w:gutter="0"/>
+          <w:pgMar w:top="2160" w:right="2880" w:bottom="2160" w:left="2880" w:header="720" w:footer="720" w:gutter="0"/>
           <w:cols w:space="0"/>
-          <w:titlePg/>
+          <w:docGrid w:linePitch="354"/>
         </w:sectPr>
       </w:pPr>
     </w:p>
@@ -1216,18 +1401,32 @@
     </w:p>
     <w:p/>
     <w:p/>
-    <w:p/>
+    <w:p>
+      <w:pPr>
+        <w:sectPr>
+          <w:headerReference w:type="default" r:id="rId14"/>
+          <w:footerReference w:type="even" r:id="rId15"/>
+          <w:footerReference w:type="default" r:id="rId16"/>
+          <w:footerReference w:type="first" r:id="rId17"/>
+          <w:pgSz w:w="12240" w:h="15840" w:code="1"/>
+          <w:pgMar w:top="2160" w:right="2880" w:bottom="1800" w:left="2880" w:header="720" w:footer="720" w:gutter="0"/>
+          <w:pgNumType w:start="1"/>
+          <w:cols w:space="720"/>
+          <w:docGrid w:linePitch="354"/>
+        </w:sectPr>
+      </w:pPr>
+    </w:p>
     <w:p>
       <w:pPr>
         <w:pStyle w:val="Center"/>
       </w:pPr>
       <w:bookmarkStart w:id="0" w:name="_Toc447180599"/>
       <w:r>
-        <w:br w:type="page"/>
-      </w:r>
-      <w:r>
         <w:lastRenderedPageBreak/>
-        <w:t>ISSUEs PRESENTED</w:t>
+        <w:t>I</w:t>
+      </w:r>
+      <w:r>
+        <w:t>SSUEs PRESENTED</w:t>
       </w:r>
       <w:bookmarkEnd w:id="0"/>
     </w:p>
@@ -1248,16 +1447,31 @@
             <w:ind w:firstLine="0"/>
           </w:pPr>
           <w:r>
-            <w:t>&lt;Repeat Select=”./IssuesPresented/</w:t>
-          </w:r>
+            <w:t>&lt;Repeat Select=”./</w:t>
+          </w:r>
+          <w:proofErr w:type="spellStart"/>
+          <w:r>
+            <w:t>IssuesPresented</w:t>
+          </w:r>
+          <w:proofErr w:type="spellEnd"/>
+          <w:r>
+            <w:t>/</w:t>
+          </w:r>
+          <w:proofErr w:type="spellStart"/>
           <w:r>
             <w:t>BriefExport.</w:t>
           </w:r>
           <w:r>
             <w:t>Paragraph</w:t>
           </w:r>
-          <w:r>
-            <w:t>”  /&gt;</w:t>
+          <w:proofErr w:type="spellEnd"/>
+          <w:proofErr w:type="gramStart"/>
+          <w:r>
+            <w:t>”  /</w:t>
+          </w:r>
+          <w:proofErr w:type="gramEnd"/>
+          <w:r>
+            <w:t>&gt;</w:t>
           </w:r>
         </w:p>
       </w:sdtContent>
@@ -1279,7 +1493,15 @@
             </w:tabs>
           </w:pPr>
           <w:r>
-            <w:t>&lt;Content Select=”./Value</w:t>
+            <w:t>&lt;Content Select=”</w:t>
+          </w:r>
+          <w:proofErr w:type="gramStart"/>
+          <w:r>
+            <w:t>./</w:t>
+          </w:r>
+          <w:proofErr w:type="gramEnd"/>
+          <w:r>
+            <w:t>Value</w:t>
           </w:r>
           <w:r>
             <w:t>” /&gt;</w:t>
@@ -1303,7 +1525,15 @@
             <w:ind w:firstLine="0"/>
           </w:pPr>
           <w:r>
-            <w:t>&lt;EndRepeat /&gt;</w:t>
+            <w:t>&lt;</w:t>
+          </w:r>
+          <w:proofErr w:type="spellStart"/>
+          <w:r>
+            <w:t>EndRepeat</w:t>
+          </w:r>
+          <w:proofErr w:type="spellEnd"/>
+          <w:r>
+            <w:t xml:space="preserve"> /&gt;</w:t>
           </w:r>
         </w:p>
       </w:sdtContent>
@@ -1337,18 +1567,22 @@
           <w:r>
             <w:t>&lt;Repeat Select=”./</w:t>
           </w:r>
+          <w:proofErr w:type="spellStart"/>
           <w:r>
             <w:t>OralArgumentStatement</w:t>
           </w:r>
+          <w:proofErr w:type="spellEnd"/>
           <w:r>
             <w:t>/</w:t>
           </w:r>
+          <w:proofErr w:type="spellStart"/>
           <w:r>
             <w:t>BriefExport.</w:t>
           </w:r>
           <w:r>
             <w:t>Paragraph</w:t>
           </w:r>
+          <w:proofErr w:type="spellEnd"/>
           <w:r>
             <w:t xml:space="preserve">” </w:t>
           </w:r>
@@ -1375,7 +1609,15 @@
             </w:tabs>
           </w:pPr>
           <w:r>
-            <w:t>&lt;Content Select=”./Value” /&gt;</w:t>
+            <w:t>&lt;Content Select=”</w:t>
+          </w:r>
+          <w:proofErr w:type="gramStart"/>
+          <w:r>
+            <w:t>./</w:t>
+          </w:r>
+          <w:proofErr w:type="gramEnd"/>
+          <w:r>
+            <w:t>Value” /&gt;</w:t>
           </w:r>
         </w:p>
       </w:sdtContent>
@@ -1396,7 +1638,15 @@
             <w:ind w:firstLine="0"/>
           </w:pPr>
           <w:r>
-            <w:t>&lt;EndRepeat /&gt;</w:t>
+            <w:t>&lt;</w:t>
+          </w:r>
+          <w:proofErr w:type="spellStart"/>
+          <w:r>
+            <w:t>EndRepeat</w:t>
+          </w:r>
+          <w:proofErr w:type="spellEnd"/>
+          <w:r>
+            <w:t xml:space="preserve"> /&gt;</w:t>
           </w:r>
         </w:p>
       </w:sdtContent>
@@ -1427,13 +1677,26 @@
             <w:ind w:firstLine="0"/>
           </w:pPr>
           <w:r>
-            <w:t>&lt;Repeat Select=”./PublicationStatement/</w:t>
-          </w:r>
+            <w:t>&lt;Repeat Select=”./</w:t>
+          </w:r>
+          <w:proofErr w:type="spellStart"/>
+          <w:r>
+            <w:t>PublicationStatement</w:t>
+          </w:r>
+          <w:proofErr w:type="spellEnd"/>
+          <w:r>
+            <w:t>/</w:t>
+          </w:r>
+          <w:proofErr w:type="spellStart"/>
           <w:r>
             <w:t>BriefExport.</w:t>
           </w:r>
           <w:r>
-            <w:t xml:space="preserve">Paragraph” </w:t>
+            <w:t>Paragraph</w:t>
+          </w:r>
+          <w:proofErr w:type="spellEnd"/>
+          <w:r>
+            <w:t xml:space="preserve">” </w:t>
           </w:r>
           <w:r>
             <w:t>/&gt;</w:t>
@@ -1458,7 +1721,15 @@
             </w:tabs>
           </w:pPr>
           <w:r>
-            <w:t>&lt;Content Select=”./Value” /&gt;</w:t>
+            <w:t>&lt;Content Select=”</w:t>
+          </w:r>
+          <w:proofErr w:type="gramStart"/>
+          <w:r>
+            <w:t>./</w:t>
+          </w:r>
+          <w:proofErr w:type="gramEnd"/>
+          <w:r>
+            <w:t>Value” /&gt;</w:t>
           </w:r>
         </w:p>
       </w:sdtContent>
@@ -1479,7 +1750,15 @@
             <w:ind w:firstLine="0"/>
           </w:pPr>
           <w:r>
-            <w:t>&lt;EndRepeat /&gt;</w:t>
+            <w:t>&lt;</w:t>
+          </w:r>
+          <w:proofErr w:type="spellStart"/>
+          <w:r>
+            <w:t>EndRepeat</w:t>
+          </w:r>
+          <w:proofErr w:type="spellEnd"/>
+          <w:r>
+            <w:t xml:space="preserve"> /&gt;</w:t>
           </w:r>
         </w:p>
       </w:sdtContent>
@@ -1518,18 +1797,22 @@
           <w:r>
             <w:t>&lt;Repeat Select=”./</w:t>
           </w:r>
+          <w:proofErr w:type="spellStart"/>
           <w:r>
             <w:t>CaseFactsStatement</w:t>
           </w:r>
+          <w:proofErr w:type="spellEnd"/>
           <w:r>
             <w:t>/</w:t>
           </w:r>
+          <w:proofErr w:type="spellStart"/>
           <w:r>
             <w:t>BriefExport.</w:t>
           </w:r>
           <w:r>
             <w:t>Paragraph</w:t>
           </w:r>
+          <w:proofErr w:type="spellEnd"/>
           <w:r>
             <w:t xml:space="preserve">” </w:t>
           </w:r>
@@ -1556,7 +1839,15 @@
             </w:tabs>
           </w:pPr>
           <w:r>
-            <w:t>&lt;Content Select=”./Value” /&gt;</w:t>
+            <w:t>&lt;Content Select=”</w:t>
+          </w:r>
+          <w:proofErr w:type="gramStart"/>
+          <w:r>
+            <w:t>./</w:t>
+          </w:r>
+          <w:proofErr w:type="gramEnd"/>
+          <w:r>
+            <w:t>Value” /&gt;</w:t>
           </w:r>
         </w:p>
       </w:sdtContent>
@@ -1577,7 +1868,15 @@
             <w:ind w:firstLine="0"/>
           </w:pPr>
           <w:r>
-            <w:t>&lt;EndRepeat /&gt;</w:t>
+            <w:t>&lt;</w:t>
+          </w:r>
+          <w:proofErr w:type="spellStart"/>
+          <w:r>
+            <w:t>EndRepeat</w:t>
+          </w:r>
+          <w:proofErr w:type="spellEnd"/>
+          <w:r>
+            <w:t xml:space="preserve"> /&gt;</w:t>
           </w:r>
         </w:p>
       </w:sdtContent>
@@ -1588,6 +1887,7 @@
       </w:pPr>
       <w:bookmarkStart w:id="5" w:name="_Toc447180603"/>
       <w:r>
+        <w:lastRenderedPageBreak/>
         <w:t>argument</w:t>
       </w:r>
       <w:bookmarkEnd w:id="5"/>
@@ -1616,12 +1916,14 @@
           <w:r>
             <w:t>/</w:t>
           </w:r>
+          <w:proofErr w:type="spellStart"/>
           <w:r>
             <w:t>BriefExport.</w:t>
           </w:r>
           <w:r>
             <w:t>Paragraph</w:t>
           </w:r>
+          <w:proofErr w:type="spellEnd"/>
           <w:r>
             <w:t xml:space="preserve">” </w:t>
           </w:r>
@@ -1648,7 +1950,15 @@
             </w:tabs>
           </w:pPr>
           <w:r>
-            <w:t>&lt;Content Select=”./Value” /&gt;</w:t>
+            <w:t>&lt;Content Select=”</w:t>
+          </w:r>
+          <w:proofErr w:type="gramStart"/>
+          <w:r>
+            <w:t>./</w:t>
+          </w:r>
+          <w:proofErr w:type="gramEnd"/>
+          <w:r>
+            <w:t>Value” /&gt;</w:t>
           </w:r>
         </w:p>
       </w:sdtContent>
@@ -1669,24 +1979,24 @@
             <w:ind w:firstLine="0"/>
           </w:pPr>
           <w:r>
-            <w:t>&lt;EndRepeat /&gt;</w:t>
+            <w:t>&lt;</w:t>
+          </w:r>
+          <w:proofErr w:type="spellStart"/>
+          <w:r>
+            <w:t>EndRepeat</w:t>
+          </w:r>
+          <w:proofErr w:type="spellEnd"/>
+          <w:r>
+            <w:t xml:space="preserve"> /&gt;</w:t>
           </w:r>
         </w:p>
       </w:sdtContent>
     </w:sdt>
     <w:p>
       <w:pPr>
-        <w:pStyle w:val="Double"/>
-        <w:ind w:firstLine="0"/>
-        <w:jc w:val="center"/>
-        <w:rPr>
-          <w:b/>
-        </w:rPr>
-      </w:pPr>
-      <w:r>
-        <w:rPr>
-          <w:b/>
-        </w:rPr>
+        <w:pStyle w:val="Center"/>
+      </w:pPr>
+      <w:r>
         <w:t>CONCLUSION</w:t>
       </w:r>
     </w:p>
@@ -1714,12 +2024,14 @@
           <w:r>
             <w:t>/</w:t>
           </w:r>
+          <w:proofErr w:type="spellStart"/>
           <w:r>
             <w:t>BriefExport.</w:t>
           </w:r>
           <w:r>
             <w:t>Paragraph</w:t>
           </w:r>
+          <w:proofErr w:type="spellEnd"/>
           <w:r>
             <w:t>”</w:t>
           </w:r>
@@ -1746,7 +2058,15 @@
             </w:tabs>
           </w:pPr>
           <w:r>
-            <w:t>&lt;Content Select=”./Value” /&gt;</w:t>
+            <w:t>&lt;Content Select=”</w:t>
+          </w:r>
+          <w:proofErr w:type="gramStart"/>
+          <w:r>
+            <w:t>./</w:t>
+          </w:r>
+          <w:proofErr w:type="gramEnd"/>
+          <w:r>
+            <w:t>Value” /&gt;</w:t>
           </w:r>
         </w:p>
       </w:sdtContent>
@@ -1767,7 +2087,15 @@
             <w:ind w:firstLine="0"/>
           </w:pPr>
           <w:r>
-            <w:t>&lt;EndRepeat /&gt;</w:t>
+            <w:t>&lt;</w:t>
+          </w:r>
+          <w:proofErr w:type="spellStart"/>
+          <w:r>
+            <w:t>EndRepeat</w:t>
+          </w:r>
+          <w:proofErr w:type="spellEnd"/>
+          <w:r>
+            <w:t xml:space="preserve"> /&gt;</w:t>
           </w:r>
         </w:p>
       </w:sdtContent>
@@ -1827,8 +2155,6 @@
         <w:spacing w:line="240" w:lineRule="auto"/>
         <w:ind w:left="2160"/>
       </w:pPr>
-      <w:bookmarkStart w:id="6" w:name="_GoBack"/>
-      <w:bookmarkEnd w:id="6"/>
     </w:p>
     <w:sdt>
       <w:sdtPr>
@@ -1895,7 +2221,23 @@
         <w:sdtEndPr/>
         <w:sdtContent>
           <w:r>
-            <w:t>&lt;Content Select=”./ContactInfo/BarId” Optional=”true” /&gt;</w:t>
+            <w:t>&lt;Content Select=”./</w:t>
+          </w:r>
+          <w:proofErr w:type="spellStart"/>
+          <w:r>
+            <w:t>ContactInfo</w:t>
+          </w:r>
+          <w:proofErr w:type="spellEnd"/>
+          <w:r>
+            <w:t>/</w:t>
+          </w:r>
+          <w:proofErr w:type="spellStart"/>
+          <w:r>
+            <w:t>BarId</w:t>
+          </w:r>
+          <w:proofErr w:type="spellEnd"/>
+          <w:r>
+            <w:t>” Optional=”true” /&gt;</w:t>
           </w:r>
         </w:sdtContent>
       </w:sdt>
@@ -1926,9 +2268,11 @@
           <w:r>
             <w:t>&lt;Content Select=”./</w:t>
           </w:r>
+          <w:proofErr w:type="spellStart"/>
           <w:r>
             <w:t>ContactInfo</w:t>
           </w:r>
+          <w:proofErr w:type="spellEnd"/>
           <w:r>
             <w:t>/Address/Street” /&gt;</w:t>
           </w:r>
@@ -1951,7 +2295,15 @@
         <w:sdtEndPr/>
         <w:sdtContent>
           <w:r>
-            <w:t>&lt;Content Select=”./ContactInfo/Address/Street2” Optional=”true” /&gt;</w:t>
+            <w:t>&lt;Content Select=”./</w:t>
+          </w:r>
+          <w:proofErr w:type="spellStart"/>
+          <w:r>
+            <w:t>ContactInfo</w:t>
+          </w:r>
+          <w:proofErr w:type="spellEnd"/>
+          <w:r>
+            <w:t>/Address/Street2” Optional=”true” /&gt;</w:t>
           </w:r>
         </w:sdtContent>
       </w:sdt>
@@ -1974,9 +2326,11 @@
           <w:r>
             <w:t>&lt;Content Select=”./</w:t>
           </w:r>
+          <w:proofErr w:type="spellStart"/>
           <w:r>
             <w:t>ContactInfo</w:t>
           </w:r>
+          <w:proofErr w:type="spellEnd"/>
           <w:r>
             <w:t>/Address/City” /&gt;</w:t>
           </w:r>
@@ -1998,11 +2352,17 @@
           <w:r>
             <w:t>&lt;Content Select=”./</w:t>
           </w:r>
+          <w:proofErr w:type="spellStart"/>
           <w:r>
             <w:t>ContactInfo</w:t>
           </w:r>
-          <w:r>
-            <w:t>/Address/State” /&gt;</w:t>
+          <w:proofErr w:type="spellEnd"/>
+          <w:r>
+            <w:t xml:space="preserve">/Address/State” </w:t>
+          </w:r>
+          <w:r>
+            <w:lastRenderedPageBreak/>
+            <w:t>/&gt;</w:t>
           </w:r>
         </w:sdtContent>
       </w:sdt>
@@ -2022,9 +2382,11 @@
           <w:r>
             <w:t>&lt;Content Select=”./</w:t>
           </w:r>
+          <w:proofErr w:type="spellStart"/>
           <w:r>
             <w:t>ContactInfo</w:t>
           </w:r>
+          <w:proofErr w:type="spellEnd"/>
           <w:r>
             <w:t>/Address/Zip” /&gt;</w:t>
           </w:r>
@@ -2049,9 +2411,11 @@
           <w:r>
             <w:t>&lt;Content Select=”./</w:t>
           </w:r>
+          <w:proofErr w:type="spellStart"/>
           <w:r>
             <w:t>ContactInfo</w:t>
           </w:r>
+          <w:proofErr w:type="spellEnd"/>
           <w:r>
             <w:t>/Phone” /&gt;</w:t>
           </w:r>
@@ -2064,7 +2428,6 @@
         <w:ind w:left="1440" w:firstLine="720"/>
       </w:pPr>
       <w:r>
-        <w:lastRenderedPageBreak/>
         <w:t>E</w:t>
       </w:r>
       <w:r>
@@ -2089,9 +2452,11 @@
           <w:r>
             <w:t>&lt;Content Select=”./</w:t>
           </w:r>
+          <w:proofErr w:type="spellStart"/>
           <w:r>
             <w:t>ContactInfo</w:t>
           </w:r>
+          <w:proofErr w:type="spellEnd"/>
           <w:r>
             <w:t>/Email” /&gt;</w:t>
           </w:r>
@@ -2123,7 +2488,11 @@
             <w:t>&lt;Content Sel</w:t>
           </w:r>
           <w:r>
-            <w:t>ect=”./Circu</w:t>
+            <w:t>ect=”./</w:t>
+          </w:r>
+          <w:proofErr w:type="spellStart"/>
+          <w:r>
+            <w:t>Circu</w:t>
           </w:r>
           <w:r>
             <w:t>i</w:t>
@@ -2132,7 +2501,11 @@
             <w:t>t</w:t>
           </w:r>
           <w:r>
-            <w:t xml:space="preserve">CourtCase/Role” </w:t>
+            <w:t>CourtCase</w:t>
+          </w:r>
+          <w:proofErr w:type="spellEnd"/>
+          <w:r>
+            <w:t xml:space="preserve">/Role” </w:t>
           </w:r>
           <w:r>
             <w:t>/&gt;</w:t>
@@ -2146,13 +2519,13 @@
     <w:p>
       <w:pPr>
         <w:sectPr>
-          <w:footerReference w:type="even" r:id="rId9"/>
-          <w:footerReference w:type="default" r:id="rId10"/>
+          <w:headerReference w:type="default" r:id="rId18"/>
+          <w:footerReference w:type="default" r:id="rId19"/>
           <w:pgSz w:w="12240" w:h="15840" w:code="1"/>
-          <w:pgMar w:top="2160" w:right="2880" w:bottom="1800" w:left="2880" w:header="720" w:footer="720" w:gutter="0"/>
+          <w:pgMar w:top="2160" w:right="2880" w:bottom="2160" w:left="2880" w:header="720" w:footer="720" w:gutter="0"/>
           <w:pgNumType w:start="1"/>
           <w:cols w:space="720"/>
-          <w:titlePg/>
+          <w:docGrid w:linePitch="354"/>
         </w:sectPr>
       </w:pPr>
     </w:p>
@@ -2196,7 +2569,15 @@
         <w:t xml:space="preserve"> contained in §</w:t>
       </w:r>
       <w:r>
-        <w:t xml:space="preserve"> 809.19(8)(b) and (c) </w:t>
+        <w:t xml:space="preserve"> 809.19(8</w:t>
+      </w:r>
+      <w:proofErr w:type="gramStart"/>
+      <w:r>
+        <w:t>)(</w:t>
+      </w:r>
+      <w:proofErr w:type="gramEnd"/>
+      <w:r>
+        <w:t xml:space="preserve">b) and (c) </w:t>
       </w:r>
       <w:r>
         <w:t xml:space="preserve">for a brief produced with a proportional serif font. </w:t>
@@ -2442,7 +2823,23 @@
         <w:sdtEndPr/>
         <w:sdtContent>
           <w:r>
-            <w:t>&lt;Content Select=”./ContactInfo/BarId” Optional=”true” /&gt;</w:t>
+            <w:t>&lt;Content Select=”./</w:t>
+          </w:r>
+          <w:proofErr w:type="spellStart"/>
+          <w:r>
+            <w:t>ContactInfo</w:t>
+          </w:r>
+          <w:proofErr w:type="spellEnd"/>
+          <w:r>
+            <w:t>/</w:t>
+          </w:r>
+          <w:proofErr w:type="spellStart"/>
+          <w:r>
+            <w:t>BarId</w:t>
+          </w:r>
+          <w:proofErr w:type="spellEnd"/>
+          <w:r>
+            <w:t>” Optional=”true” /&gt;</w:t>
           </w:r>
         </w:sdtContent>
       </w:sdt>
@@ -2473,9 +2870,11 @@
           <w:r>
             <w:t>&lt;Content Select=”./</w:t>
           </w:r>
+          <w:proofErr w:type="spellStart"/>
           <w:r>
             <w:t>ContactInfo</w:t>
           </w:r>
+          <w:proofErr w:type="spellEnd"/>
           <w:r>
             <w:t>/Address/Street” /&gt;</w:t>
           </w:r>
@@ -2498,7 +2897,15 @@
         <w:sdtEndPr/>
         <w:sdtContent>
           <w:r>
-            <w:t>&lt;Content Select=”./ContactInfo/Address/Street2” Optional=”true” /&gt;</w:t>
+            <w:t>&lt;Content Select=”./</w:t>
+          </w:r>
+          <w:proofErr w:type="spellStart"/>
+          <w:r>
+            <w:t>ContactInfo</w:t>
+          </w:r>
+          <w:proofErr w:type="spellEnd"/>
+          <w:r>
+            <w:t>/Address/Street2” Optional=”true” /&gt;</w:t>
           </w:r>
         </w:sdtContent>
       </w:sdt>
@@ -2521,9 +2928,11 @@
           <w:r>
             <w:t>&lt;Content Select=”./</w:t>
           </w:r>
+          <w:proofErr w:type="spellStart"/>
           <w:r>
             <w:t>ContactInfo</w:t>
           </w:r>
+          <w:proofErr w:type="spellEnd"/>
           <w:r>
             <w:t>/Address/City” /&gt;</w:t>
           </w:r>
@@ -2545,9 +2954,11 @@
           <w:r>
             <w:t>&lt;Content Select=”./</w:t>
           </w:r>
+          <w:proofErr w:type="spellStart"/>
           <w:r>
             <w:t>ContactInfo</w:t>
           </w:r>
+          <w:proofErr w:type="spellEnd"/>
           <w:r>
             <w:t xml:space="preserve">/Address/State” </w:t>
           </w:r>
@@ -2573,9 +2984,11 @@
           <w:r>
             <w:t>&lt;Content Select=”./</w:t>
           </w:r>
+          <w:proofErr w:type="spellStart"/>
           <w:r>
             <w:t>ContactInfo</w:t>
           </w:r>
+          <w:proofErr w:type="spellEnd"/>
           <w:r>
             <w:t>/Address/Zip” /&gt;</w:t>
           </w:r>
@@ -2600,9 +3013,11 @@
           <w:r>
             <w:t>&lt;Content Select=”./</w:t>
           </w:r>
+          <w:proofErr w:type="spellStart"/>
           <w:r>
             <w:t>ContactInfo</w:t>
           </w:r>
+          <w:proofErr w:type="spellEnd"/>
           <w:r>
             <w:t>/Phone” /&gt;</w:t>
           </w:r>
@@ -2630,9 +3045,11 @@
           <w:r>
             <w:t>&lt;Content Select=”./</w:t>
           </w:r>
+          <w:proofErr w:type="spellStart"/>
           <w:r>
             <w:t>ContactInfo</w:t>
           </w:r>
+          <w:proofErr w:type="spellEnd"/>
           <w:r>
             <w:t>/Email” /&gt;</w:t>
           </w:r>
@@ -2658,13 +3075,21 @@
             <w:t>&lt;Content Sel</w:t>
           </w:r>
           <w:r>
-            <w:t>ect=”./Circu</w:t>
+            <w:t>ect=”./</w:t>
+          </w:r>
+          <w:proofErr w:type="spellStart"/>
+          <w:r>
+            <w:t>Circu</w:t>
           </w:r>
           <w:r>
             <w:t>i</w:t>
           </w:r>
           <w:r>
-            <w:t>tCourtCase/Role” /&gt;</w:t>
+            <w:t>tCourtCase</w:t>
+          </w:r>
+          <w:proofErr w:type="spellEnd"/>
+          <w:r>
+            <w:t>/Role” /&gt;</w:t>
           </w:r>
         </w:sdtContent>
       </w:sdt>
@@ -2680,9 +3105,9 @@
             <w:pos w:val="beneathText"/>
           </w:footnotePr>
           <w:pgSz w:w="12240" w:h="15840"/>
-          <w:pgMar w:top="1440" w:right="2880" w:bottom="1440" w:left="2880" w:header="1080" w:footer="720" w:gutter="0"/>
+          <w:pgMar w:top="1440" w:right="2880" w:bottom="1440" w:left="2880" w:header="720" w:footer="720" w:gutter="0"/>
           <w:cols w:space="720"/>
-          <w:titlePg/>
+          <w:docGrid w:linePitch="354"/>
         </w:sectPr>
       </w:pPr>
     </w:p>
@@ -2705,17 +3130,40 @@
           <w:sz w:val="36"/>
         </w:rPr>
         <w:lastRenderedPageBreak/>
-        <w:t>A P P E N D I X</w:t>
+        <w:t xml:space="preserve">A P </w:t>
+      </w:r>
+      <w:proofErr w:type="spellStart"/>
+      <w:r>
+        <w:rPr>
+          <w:b/>
+          <w:bCs/>
+          <w:iCs/>
+          <w:sz w:val="36"/>
+        </w:rPr>
+        <w:t>P</w:t>
+      </w:r>
+      <w:proofErr w:type="spellEnd"/>
+      <w:r>
+        <w:rPr>
+          <w:b/>
+          <w:bCs/>
+          <w:iCs/>
+          <w:sz w:val="36"/>
+        </w:rPr>
+        <w:t xml:space="preserve"> E N D I X</w:t>
       </w:r>
     </w:p>
     <w:p>
       <w:pPr>
         <w:sectPr>
+          <w:footerReference w:type="default" r:id="rId20"/>
+          <w:headerReference w:type="first" r:id="rId21"/>
+          <w:footerReference w:type="first" r:id="rId22"/>
           <w:pgSz w:w="12240" w:h="15840"/>
-          <w:pgMar w:top="5760" w:right="2880" w:bottom="1800" w:left="2880" w:header="720" w:footer="360" w:gutter="0"/>
+          <w:pgMar w:top="5760" w:right="2880" w:bottom="1800" w:left="2880" w:header="720" w:footer="720" w:gutter="0"/>
           <w:pgNumType w:start="1"/>
           <w:cols w:space="0"/>
-          <w:titlePg/>
+          <w:docGrid w:linePitch="354"/>
         </w:sectPr>
       </w:pPr>
     </w:p>
@@ -2768,7 +3216,23 @@
           <w:b/>
           <w:sz w:val="36"/>
         </w:rPr>
-        <w:t>A P P E N D I X</w:t>
+        <w:t xml:space="preserve">A P </w:t>
+      </w:r>
+      <w:proofErr w:type="spellStart"/>
+      <w:r>
+        <w:rPr>
+          <w:b/>
+          <w:sz w:val="36"/>
+        </w:rPr>
+        <w:t>P</w:t>
+      </w:r>
+      <w:proofErr w:type="spellEnd"/>
+      <w:r>
+        <w:rPr>
+          <w:b/>
+          <w:sz w:val="36"/>
+        </w:rPr>
+        <w:t xml:space="preserve"> E N D I X</w:t>
       </w:r>
     </w:p>
     <w:p>
@@ -2815,7 +3279,20 @@
             <w:jc w:val="left"/>
           </w:pPr>
           <w:r>
-            <w:t>&lt;Content Select=”./AppendixDocuments” /&gt;</w:t>
+            <w:t>&lt;Content Select=”</w:t>
+          </w:r>
+          <w:proofErr w:type="gramStart"/>
+          <w:r>
+            <w:t>./</w:t>
+          </w:r>
+          <w:proofErr w:type="spellStart"/>
+          <w:proofErr w:type="gramEnd"/>
+          <w:r>
+            <w:t>AppendixDocuments</w:t>
+          </w:r>
+          <w:proofErr w:type="spellEnd"/>
+          <w:r>
+            <w:t>” /&gt;</w:t>
           </w:r>
         </w:p>
       </w:sdtContent>
@@ -2838,6 +3315,8 @@
           <w:tab w:val="right" w:pos="6480"/>
         </w:tabs>
         <w:sectPr>
+          <w:headerReference w:type="default" r:id="rId23"/>
+          <w:footerReference w:type="default" r:id="rId24"/>
           <w:pgSz w:w="12240" w:h="15840" w:code="1"/>
           <w:pgMar w:top="2880" w:right="2880" w:bottom="1800" w:left="2880" w:header="720" w:footer="720" w:gutter="0"/>
           <w:pgNumType w:start="1"/>
@@ -2885,8 +3364,12 @@
       </w:pPr>
       <w:r>
         <w:tab/>
+      </w:r>
+      <w:proofErr w:type="gramStart"/>
+      <w:r>
         <w:t>I hereby certify that filed with this brief, either as a separate document or as a part of this brief, is an appendix that complies with § 809.19(2)(a) and that contains, at a minimum: (1) a table of contents; (2) the findings or opinion of the circuit court; and (3) portions of the record essential to an understanding of the issues raised, including oral or written rulings or decisions showing the circuit court's reasoning regarding those issues.</w:t>
       </w:r>
+      <w:proofErr w:type="gramEnd"/>
     </w:p>
     <w:p>
       <w:pPr>
@@ -2913,11 +3396,15 @@
       </w:pPr>
       <w:r>
         <w:tab/>
+      </w:r>
+      <w:proofErr w:type="gramStart"/>
+      <w:r>
         <w:t>I further certify that if the record is required by law to be confidential, the portions of the record included in the appendix are reproduced using first names and last initials instead of full names of persons, specifically including juveniles and parents of juveniles, with a notation that the portions of the record have been so reproduced to preserve confidentiality and with approp</w:t>
       </w:r>
       <w:r>
         <w:t>riate references to the record.</w:t>
       </w:r>
+      <w:proofErr w:type="gramEnd"/>
     </w:p>
     <w:p>
       <w:pPr>
@@ -3056,7 +3543,23 @@
         <w:sdtEndPr/>
         <w:sdtContent>
           <w:r>
-            <w:t>&lt;Content Select=”./ContactInfo/BarId” Optional=”true” /&gt;</w:t>
+            <w:t>&lt;Content Select=”./</w:t>
+          </w:r>
+          <w:proofErr w:type="spellStart"/>
+          <w:r>
+            <w:t>ContactInfo</w:t>
+          </w:r>
+          <w:proofErr w:type="spellEnd"/>
+          <w:r>
+            <w:t>/</w:t>
+          </w:r>
+          <w:proofErr w:type="spellStart"/>
+          <w:r>
+            <w:t>BarId</w:t>
+          </w:r>
+          <w:proofErr w:type="spellEnd"/>
+          <w:r>
+            <w:t>” Optional=”true” /&gt;</w:t>
           </w:r>
         </w:sdtContent>
       </w:sdt>
@@ -3090,9 +3593,11 @@
           <w:r>
             <w:t>Select=”./</w:t>
           </w:r>
+          <w:proofErr w:type="spellStart"/>
           <w:r>
             <w:t>ContactInfo</w:t>
           </w:r>
+          <w:proofErr w:type="spellEnd"/>
           <w:r>
             <w:t>/Address/Street” /&gt;</w:t>
           </w:r>
@@ -3117,9 +3622,11 @@
           <w:r>
             <w:t>&lt;Content Select=”./</w:t>
           </w:r>
+          <w:proofErr w:type="spellStart"/>
           <w:r>
             <w:t>ContactInfo</w:t>
           </w:r>
+          <w:proofErr w:type="spellEnd"/>
           <w:r>
             <w:t>/Address/City” /&gt;</w:t>
           </w:r>
@@ -3141,9 +3648,11 @@
           <w:r>
             <w:t>&lt;Content Select=”./</w:t>
           </w:r>
+          <w:proofErr w:type="spellStart"/>
           <w:r>
             <w:t>ContactInfo</w:t>
           </w:r>
+          <w:proofErr w:type="spellEnd"/>
           <w:r>
             <w:t>/Address/State” /&gt;</w:t>
           </w:r>
@@ -3165,9 +3674,11 @@
           <w:r>
             <w:t>&lt;Content Select=”./</w:t>
           </w:r>
+          <w:proofErr w:type="spellStart"/>
           <w:r>
             <w:t>ContactInfo</w:t>
           </w:r>
+          <w:proofErr w:type="spellEnd"/>
           <w:r>
             <w:t>/Address/Zip” /&gt;</w:t>
           </w:r>
@@ -3192,9 +3703,11 @@
           <w:r>
             <w:t>&lt;Content Select=”./</w:t>
           </w:r>
+          <w:proofErr w:type="spellStart"/>
           <w:r>
             <w:t>ContactInfo</w:t>
           </w:r>
+          <w:proofErr w:type="spellEnd"/>
           <w:r>
             <w:t>/Phone” /&gt;</w:t>
           </w:r>
@@ -3219,9 +3732,11 @@
           <w:r>
             <w:t>&lt;Content Select=”./</w:t>
           </w:r>
+          <w:proofErr w:type="spellStart"/>
           <w:r>
             <w:t>ContactInfo</w:t>
           </w:r>
+          <w:proofErr w:type="spellEnd"/>
           <w:r>
             <w:t>/Email” /&gt;</w:t>
           </w:r>
@@ -3253,13 +3768,21 @@
             <w:t>&lt;Content Sel</w:t>
           </w:r>
           <w:r>
-            <w:t>ect=”./Circu</w:t>
+            <w:t>ect=”./</w:t>
+          </w:r>
+          <w:proofErr w:type="spellStart"/>
+          <w:r>
+            <w:t>Circu</w:t>
           </w:r>
           <w:r>
             <w:t>i</w:t>
           </w:r>
           <w:r>
-            <w:t>tCourtCase/Role” /&gt;</w:t>
+            <w:t>tCourtCase</w:t>
+          </w:r>
+          <w:proofErr w:type="spellEnd"/>
+          <w:r>
+            <w:t>/Role” /&gt;</w:t>
           </w:r>
         </w:sdtContent>
       </w:sdt>
@@ -3277,19 +3800,19 @@
       </w:pPr>
     </w:p>
     <w:sectPr>
-      <w:headerReference w:type="even" r:id="rId11"/>
-      <w:headerReference w:type="default" r:id="rId12"/>
-      <w:footerReference w:type="even" r:id="rId13"/>
-      <w:footerReference w:type="default" r:id="rId14"/>
-      <w:headerReference w:type="first" r:id="rId15"/>
-      <w:footerReference w:type="first" r:id="rId16"/>
+      <w:headerReference w:type="even" r:id="rId25"/>
+      <w:headerReference w:type="default" r:id="rId26"/>
+      <w:footerReference w:type="even" r:id="rId27"/>
+      <w:footerReference w:type="default" r:id="rId28"/>
+      <w:headerReference w:type="first" r:id="rId29"/>
+      <w:footerReference w:type="first" r:id="rId30"/>
       <w:footnotePr>
         <w:pos w:val="beneathText"/>
       </w:footnotePr>
       <w:pgSz w:w="12240" w:h="15840"/>
-      <w:pgMar w:top="1440" w:right="2880" w:bottom="1440" w:left="2880" w:header="1080" w:footer="720" w:gutter="0"/>
+      <w:pgMar w:top="1440" w:right="2880" w:bottom="1440" w:left="2880" w:header="720" w:footer="720" w:gutter="0"/>
       <w:cols w:space="720"/>
-      <w:titlePg/>
+      <w:docGrid w:linePitch="354"/>
     </w:sectPr>
   </w:body>
 </w:document>
@@ -3326,51 +3849,85 @@
     <w:pPr>
       <w:pStyle w:val="Footer"/>
     </w:pPr>
-    <w:r>
-      <w:t>-</w:t>
-    </w:r>
+  </w:p>
+</w:ftr>
+</file>
+
+<file path=word/footer10.xml><?xml version="1.0" encoding="utf-8"?>
+<w:ftr xmlns:wpc="http://schemas.microsoft.com/office/word/2010/wordprocessingCanvas" xmlns:cx="http://schemas.microsoft.com/office/drawing/2014/chartex" xmlns:cx1="http://schemas.microsoft.com/office/drawing/2015/9/8/chartex" xmlns:mc="http://schemas.openxmlformats.org/markup-compatibility/2006" xmlns:o="urn:schemas-microsoft-com:office:office" xmlns:r="http://schemas.openxmlformats.org/officeDocument/2006/relationships" xmlns:m="http://schemas.openxmlformats.org/officeDocument/2006/math" xmlns:v="urn:schemas-microsoft-com:vml" xmlns:wp14="http://schemas.microsoft.com/office/word/2010/wordprocessingDrawing" xmlns:wp="http://schemas.openxmlformats.org/drawingml/2006/wordprocessingDrawing" xmlns:w10="urn:schemas-microsoft-com:office:word" xmlns:w="http://schemas.openxmlformats.org/wordprocessingml/2006/main" xmlns:w14="http://schemas.microsoft.com/office/word/2010/wordml" xmlns:w15="http://schemas.microsoft.com/office/word/2012/wordml" xmlns:w16se="http://schemas.microsoft.com/office/word/2015/wordml/symex" xmlns:wpg="http://schemas.microsoft.com/office/word/2010/wordprocessingGroup" xmlns:wpi="http://schemas.microsoft.com/office/word/2010/wordprocessingInk" xmlns:wne="http://schemas.microsoft.com/office/word/2006/wordml" xmlns:wps="http://schemas.microsoft.com/office/word/2010/wordprocessingShape" mc:Ignorable="w14 w15 w16se wp14">
+  <w:p>
+    <w:pPr>
+      <w:pStyle w:val="Footer"/>
+      <w:jc w:val="both"/>
+    </w:pPr>
+  </w:p>
+</w:ftr>
+</file>
+
+<file path=word/footer11.xml><?xml version="1.0" encoding="utf-8"?>
+<w:ftr xmlns:wpc="http://schemas.microsoft.com/office/word/2010/wordprocessingCanvas" xmlns:cx="http://schemas.microsoft.com/office/drawing/2014/chartex" xmlns:cx1="http://schemas.microsoft.com/office/drawing/2015/9/8/chartex" xmlns:mc="http://schemas.openxmlformats.org/markup-compatibility/2006" xmlns:o="urn:schemas-microsoft-com:office:office" xmlns:r="http://schemas.openxmlformats.org/officeDocument/2006/relationships" xmlns:m="http://schemas.openxmlformats.org/officeDocument/2006/math" xmlns:v="urn:schemas-microsoft-com:vml" xmlns:wp14="http://schemas.microsoft.com/office/word/2010/wordprocessingDrawing" xmlns:wp="http://schemas.openxmlformats.org/drawingml/2006/wordprocessingDrawing" xmlns:w10="urn:schemas-microsoft-com:office:word" xmlns:w="http://schemas.openxmlformats.org/wordprocessingml/2006/main" xmlns:w14="http://schemas.microsoft.com/office/word/2010/wordml" xmlns:w15="http://schemas.microsoft.com/office/word/2012/wordml" xmlns:w16se="http://schemas.microsoft.com/office/word/2015/wordml/symex" xmlns:wpg="http://schemas.microsoft.com/office/word/2010/wordprocessingGroup" xmlns:wpi="http://schemas.microsoft.com/office/word/2010/wordprocessingInk" xmlns:wne="http://schemas.microsoft.com/office/word/2006/wordml" xmlns:wps="http://schemas.microsoft.com/office/word/2010/wordprocessingShape" mc:Ignorable="w14 w15 w16se wp14">
+  <w:p>
+    <w:pPr>
+      <w:pStyle w:val="Footer"/>
+    </w:pPr>
+  </w:p>
+</w:ftr>
+</file>
+
+<file path=word/footer12.xml><?xml version="1.0" encoding="utf-8"?>
+<w:ftr xmlns:wpc="http://schemas.microsoft.com/office/word/2010/wordprocessingCanvas" xmlns:cx="http://schemas.microsoft.com/office/drawing/2014/chartex" xmlns:cx1="http://schemas.microsoft.com/office/drawing/2015/9/8/chartex" xmlns:mc="http://schemas.openxmlformats.org/markup-compatibility/2006" xmlns:o="urn:schemas-microsoft-com:office:office" xmlns:r="http://schemas.openxmlformats.org/officeDocument/2006/relationships" xmlns:m="http://schemas.openxmlformats.org/officeDocument/2006/math" xmlns:v="urn:schemas-microsoft-com:vml" xmlns:wp14="http://schemas.microsoft.com/office/word/2010/wordprocessingDrawing" xmlns:wp="http://schemas.openxmlformats.org/drawingml/2006/wordprocessingDrawing" xmlns:w10="urn:schemas-microsoft-com:office:word" xmlns:w="http://schemas.openxmlformats.org/wordprocessingml/2006/main" xmlns:w14="http://schemas.microsoft.com/office/word/2010/wordml" xmlns:w15="http://schemas.microsoft.com/office/word/2012/wordml" xmlns:w16se="http://schemas.microsoft.com/office/word/2015/wordml/symex" xmlns:wpg="http://schemas.microsoft.com/office/word/2010/wordprocessingGroup" xmlns:wpi="http://schemas.microsoft.com/office/word/2010/wordprocessingInk" xmlns:wne="http://schemas.microsoft.com/office/word/2006/wordml" xmlns:wps="http://schemas.microsoft.com/office/word/2010/wordprocessingShape" mc:Ignorable="w14 w15 w16se wp14">
+  <w:p>
+    <w:pPr>
+      <w:pStyle w:val="Footer"/>
+    </w:pPr>
+  </w:p>
+</w:ftr>
+</file>
+
+<file path=word/footer13.xml><?xml version="1.0" encoding="utf-8"?>
+<w:ftr xmlns:wpc="http://schemas.microsoft.com/office/word/2010/wordprocessingCanvas" xmlns:cx="http://schemas.microsoft.com/office/drawing/2014/chartex" xmlns:cx1="http://schemas.microsoft.com/office/drawing/2015/9/8/chartex" xmlns:mc="http://schemas.openxmlformats.org/markup-compatibility/2006" xmlns:o="urn:schemas-microsoft-com:office:office" xmlns:r="http://schemas.openxmlformats.org/officeDocument/2006/relationships" xmlns:m="http://schemas.openxmlformats.org/officeDocument/2006/math" xmlns:v="urn:schemas-microsoft-com:vml" xmlns:wp14="http://schemas.microsoft.com/office/word/2010/wordprocessingDrawing" xmlns:wp="http://schemas.openxmlformats.org/drawingml/2006/wordprocessingDrawing" xmlns:w10="urn:schemas-microsoft-com:office:word" xmlns:w="http://schemas.openxmlformats.org/wordprocessingml/2006/main" xmlns:w14="http://schemas.microsoft.com/office/word/2010/wordml" xmlns:w15="http://schemas.microsoft.com/office/word/2012/wordml" xmlns:w16se="http://schemas.microsoft.com/office/word/2015/wordml/symex" xmlns:wpg="http://schemas.microsoft.com/office/word/2010/wordprocessingGroup" xmlns:wpi="http://schemas.microsoft.com/office/word/2010/wordprocessingInk" xmlns:wne="http://schemas.microsoft.com/office/word/2006/wordml" xmlns:wps="http://schemas.microsoft.com/office/word/2010/wordprocessingShape" mc:Ignorable="w14 w15 w16se wp14">
+  <w:p>
+    <w:pPr>
+      <w:pStyle w:val="Footer"/>
+      <w:rPr>
+        <w:vanish/>
+        <w:szCs w:val="26"/>
+      </w:rPr>
+    </w:pPr>
     <w:r>
       <w:rPr>
-        <w:rStyle w:val="PageNumber"/>
+        <w:vanish/>
+        <w:szCs w:val="26"/>
       </w:rPr>
-      <w:fldChar w:fldCharType="begin"/>
-    </w:r>
-    <w:r>
-      <w:rPr>
-        <w:rStyle w:val="PageNumber"/>
-      </w:rPr>
-      <w:instrText xml:space="preserve"> PAGE </w:instrText>
-    </w:r>
-    <w:r>
-      <w:rPr>
-        <w:rStyle w:val="PageNumber"/>
-      </w:rPr>
-      <w:fldChar w:fldCharType="separate"/>
-    </w:r>
-    <w:r>
-      <w:rPr>
-        <w:rStyle w:val="PageNumber"/>
-        <w:noProof/>
-      </w:rPr>
-      <w:t>2</w:t>
-    </w:r>
-    <w:r>
-      <w:rPr>
-        <w:rStyle w:val="PageNumber"/>
-      </w:rPr>
-      <w:fldChar w:fldCharType="end"/>
-    </w:r>
-    <w:r>
-      <w:rPr>
-        <w:rStyle w:val="PageNumber"/>
-      </w:rPr>
-      <w:t>-</w:t>
+      <w:t>Attachment 2</w:t>
     </w:r>
   </w:p>
 </w:ftr>
 </file>
 
 <file path=word/footer2.xml><?xml version="1.0" encoding="utf-8"?>
+<w:ftr xmlns:wpc="http://schemas.microsoft.com/office/word/2010/wordprocessingCanvas" xmlns:cx="http://schemas.microsoft.com/office/drawing/2014/chartex" xmlns:cx1="http://schemas.microsoft.com/office/drawing/2015/9/8/chartex" xmlns:mc="http://schemas.openxmlformats.org/markup-compatibility/2006" xmlns:o="urn:schemas-microsoft-com:office:office" xmlns:r="http://schemas.openxmlformats.org/officeDocument/2006/relationships" xmlns:m="http://schemas.openxmlformats.org/officeDocument/2006/math" xmlns:v="urn:schemas-microsoft-com:vml" xmlns:wp14="http://schemas.microsoft.com/office/word/2010/wordprocessingDrawing" xmlns:wp="http://schemas.openxmlformats.org/drawingml/2006/wordprocessingDrawing" xmlns:w10="urn:schemas-microsoft-com:office:word" xmlns:w="http://schemas.openxmlformats.org/wordprocessingml/2006/main" xmlns:w14="http://schemas.microsoft.com/office/word/2010/wordml" xmlns:w15="http://schemas.microsoft.com/office/word/2012/wordml" xmlns:w16se="http://schemas.microsoft.com/office/word/2015/wordml/symex" xmlns:wpg="http://schemas.microsoft.com/office/word/2010/wordprocessingGroup" xmlns:wpi="http://schemas.microsoft.com/office/word/2010/wordprocessingInk" xmlns:wne="http://schemas.microsoft.com/office/word/2006/wordml" xmlns:wps="http://schemas.microsoft.com/office/word/2010/wordprocessingShape" mc:Ignorable="w14 w15 w16se wp14">
+  <w:p>
+    <w:pPr>
+      <w:pStyle w:val="Footer"/>
+      <w:jc w:val="both"/>
+    </w:pPr>
+  </w:p>
+</w:ftr>
+</file>
+
+<file path=word/footer3.xml><?xml version="1.0" encoding="utf-8"?>
+<w:ftr xmlns:wpc="http://schemas.microsoft.com/office/word/2010/wordprocessingCanvas" xmlns:cx="http://schemas.microsoft.com/office/drawing/2014/chartex" xmlns:cx1="http://schemas.microsoft.com/office/drawing/2015/9/8/chartex" xmlns:mc="http://schemas.openxmlformats.org/markup-compatibility/2006" xmlns:o="urn:schemas-microsoft-com:office:office" xmlns:r="http://schemas.openxmlformats.org/officeDocument/2006/relationships" xmlns:m="http://schemas.openxmlformats.org/officeDocument/2006/math" xmlns:v="urn:schemas-microsoft-com:vml" xmlns:wp14="http://schemas.microsoft.com/office/word/2010/wordprocessingDrawing" xmlns:wp="http://schemas.openxmlformats.org/drawingml/2006/wordprocessingDrawing" xmlns:w10="urn:schemas-microsoft-com:office:word" xmlns:w="http://schemas.openxmlformats.org/wordprocessingml/2006/main" xmlns:w14="http://schemas.microsoft.com/office/word/2010/wordml" xmlns:w15="http://schemas.microsoft.com/office/word/2012/wordml" xmlns:w16se="http://schemas.microsoft.com/office/word/2015/wordml/symex" xmlns:wpg="http://schemas.microsoft.com/office/word/2010/wordprocessingGroup" xmlns:wpi="http://schemas.microsoft.com/office/word/2010/wordprocessingInk" xmlns:wne="http://schemas.microsoft.com/office/word/2006/wordml" xmlns:wps="http://schemas.microsoft.com/office/word/2010/wordprocessingShape" mc:Ignorable="w14 w15 w16se wp14">
+  <w:p>
+    <w:pPr>
+      <w:pStyle w:val="Footer"/>
+      <w:jc w:val="both"/>
+    </w:pPr>
+  </w:p>
+</w:ftr>
+</file>
+
+<file path=word/footer4.xml><?xml version="1.0" encoding="utf-8"?>
 <w:ftr xmlns:wpc="http://schemas.microsoft.com/office/word/2010/wordprocessingCanvas" xmlns:cx="http://schemas.microsoft.com/office/drawing/2014/chartex" xmlns:cx1="http://schemas.microsoft.com/office/drawing/2015/9/8/chartex" xmlns:mc="http://schemas.openxmlformats.org/markup-compatibility/2006" xmlns:o="urn:schemas-microsoft-com:office:office" xmlns:r="http://schemas.openxmlformats.org/officeDocument/2006/relationships" xmlns:m="http://schemas.openxmlformats.org/officeDocument/2006/math" xmlns:v="urn:schemas-microsoft-com:vml" xmlns:wp14="http://schemas.microsoft.com/office/word/2010/wordprocessingDrawing" xmlns:wp="http://schemas.openxmlformats.org/drawingml/2006/wordprocessingDrawing" xmlns:w10="urn:schemas-microsoft-com:office:word" xmlns:w="http://schemas.openxmlformats.org/wordprocessingml/2006/main" xmlns:w14="http://schemas.microsoft.com/office/word/2010/wordml" xmlns:w15="http://schemas.microsoft.com/office/word/2012/wordml" xmlns:w16se="http://schemas.microsoft.com/office/word/2015/wordml/symex" xmlns:wpg="http://schemas.microsoft.com/office/word/2010/wordprocessingGroup" xmlns:wpi="http://schemas.microsoft.com/office/word/2010/wordprocessingInk" xmlns:wne="http://schemas.microsoft.com/office/word/2006/wordml" xmlns:wps="http://schemas.microsoft.com/office/word/2010/wordprocessingShape" mc:Ignorable="w14 w15 w16se wp14">
   <w:p/>
   <w:p>
@@ -3400,57 +3957,13 @@
 </w:ftr>
 </file>
 
-<file path=word/footer3.xml><?xml version="1.0" encoding="utf-8"?>
+<file path=word/footer5.xml><?xml version="1.0" encoding="utf-8"?>
 <w:ftr xmlns:wpc="http://schemas.microsoft.com/office/word/2010/wordprocessingCanvas" xmlns:cx="http://schemas.microsoft.com/office/drawing/2014/chartex" xmlns:cx1="http://schemas.microsoft.com/office/drawing/2015/9/8/chartex" xmlns:mc="http://schemas.openxmlformats.org/markup-compatibility/2006" xmlns:o="urn:schemas-microsoft-com:office:office" xmlns:r="http://schemas.openxmlformats.org/officeDocument/2006/relationships" xmlns:m="http://schemas.openxmlformats.org/officeDocument/2006/math" xmlns:v="urn:schemas-microsoft-com:vml" xmlns:wp14="http://schemas.microsoft.com/office/word/2010/wordprocessingDrawing" xmlns:wp="http://schemas.openxmlformats.org/drawingml/2006/wordprocessingDrawing" xmlns:w10="urn:schemas-microsoft-com:office:word" xmlns:w="http://schemas.openxmlformats.org/wordprocessingml/2006/main" xmlns:w14="http://schemas.microsoft.com/office/word/2010/wordml" xmlns:w15="http://schemas.microsoft.com/office/word/2012/wordml" xmlns:w16se="http://schemas.microsoft.com/office/word/2015/wordml/symex" xmlns:wpg="http://schemas.microsoft.com/office/word/2010/wordprocessingGroup" xmlns:wpi="http://schemas.microsoft.com/office/word/2010/wordprocessingInk" xmlns:wne="http://schemas.microsoft.com/office/word/2006/wordml" xmlns:wps="http://schemas.microsoft.com/office/word/2010/wordprocessingShape" mc:Ignorable="w14 w15 w16se wp14">
-  <w:p>
-    <w:pPr>
-      <w:jc w:val="center"/>
-    </w:pPr>
-    <w:r>
-      <w:t>-</w:t>
-    </w:r>
-    <w:r>
-      <w:rPr>
-        <w:rStyle w:val="PageNumber"/>
-      </w:rPr>
-      <w:fldChar w:fldCharType="begin"/>
-    </w:r>
-    <w:r>
-      <w:rPr>
-        <w:rStyle w:val="PageNumber"/>
-      </w:rPr>
-      <w:instrText xml:space="preserve"> PAGE </w:instrText>
-    </w:r>
-    <w:r>
-      <w:rPr>
-        <w:rStyle w:val="PageNumber"/>
-      </w:rPr>
-      <w:fldChar w:fldCharType="separate"/>
-    </w:r>
-    <w:r>
-      <w:rPr>
-        <w:rStyle w:val="PageNumber"/>
-        <w:noProof/>
-      </w:rPr>
-      <w:t>4</w:t>
-    </w:r>
-    <w:r>
-      <w:rPr>
-        <w:rStyle w:val="PageNumber"/>
-      </w:rPr>
-      <w:fldChar w:fldCharType="end"/>
-    </w:r>
-    <w:r>
-      <w:rPr>
-        <w:rStyle w:val="PageNumber"/>
-      </w:rPr>
-      <w:t>-</w:t>
-    </w:r>
-  </w:p>
+  <w:p/>
 </w:ftr>
 </file>
 
-<file path=word/footer4.xml><?xml version="1.0" encoding="utf-8"?>
+<file path=word/footer6.xml><?xml version="1.0" encoding="utf-8"?>
 <w:ftr xmlns:wpc="http://schemas.microsoft.com/office/word/2010/wordprocessingCanvas" xmlns:cx="http://schemas.microsoft.com/office/drawing/2014/chartex" xmlns:cx1="http://schemas.microsoft.com/office/drawing/2015/9/8/chartex" xmlns:mc="http://schemas.openxmlformats.org/markup-compatibility/2006" xmlns:o="urn:schemas-microsoft-com:office:office" xmlns:r="http://schemas.openxmlformats.org/officeDocument/2006/relationships" xmlns:m="http://schemas.openxmlformats.org/officeDocument/2006/math" xmlns:v="urn:schemas-microsoft-com:vml" xmlns:wp14="http://schemas.microsoft.com/office/word/2010/wordprocessingDrawing" xmlns:wp="http://schemas.openxmlformats.org/drawingml/2006/wordprocessingDrawing" xmlns:w10="urn:schemas-microsoft-com:office:word" xmlns:w="http://schemas.openxmlformats.org/wordprocessingml/2006/main" xmlns:w14="http://schemas.microsoft.com/office/word/2010/wordml" xmlns:w15="http://schemas.microsoft.com/office/word/2012/wordml" xmlns:w16se="http://schemas.microsoft.com/office/word/2015/wordml/symex" xmlns:wpg="http://schemas.microsoft.com/office/word/2010/wordprocessingGroup" xmlns:wpi="http://schemas.microsoft.com/office/word/2010/wordprocessingInk" xmlns:wne="http://schemas.microsoft.com/office/word/2006/wordml" xmlns:wps="http://schemas.microsoft.com/office/word/2010/wordprocessingShape" mc:Ignorable="w14 w15 w16se wp14">
   <w:p>
     <w:pPr>
@@ -3460,7 +3973,65 @@
 </w:ftr>
 </file>
 
-<file path=word/footer5.xml><?xml version="1.0" encoding="utf-8"?>
+<file path=word/footer7.xml><?xml version="1.0" encoding="utf-8"?>
+<w:ftr xmlns:wpc="http://schemas.microsoft.com/office/word/2010/wordprocessingCanvas" xmlns:cx="http://schemas.microsoft.com/office/drawing/2014/chartex" xmlns:cx1="http://schemas.microsoft.com/office/drawing/2015/9/8/chartex" xmlns:mc="http://schemas.openxmlformats.org/markup-compatibility/2006" xmlns:o="urn:schemas-microsoft-com:office:office" xmlns:r="http://schemas.openxmlformats.org/officeDocument/2006/relationships" xmlns:m="http://schemas.openxmlformats.org/officeDocument/2006/math" xmlns:v="urn:schemas-microsoft-com:vml" xmlns:wp14="http://schemas.microsoft.com/office/word/2010/wordprocessingDrawing" xmlns:wp="http://schemas.openxmlformats.org/drawingml/2006/wordprocessingDrawing" xmlns:w10="urn:schemas-microsoft-com:office:word" xmlns:w="http://schemas.openxmlformats.org/wordprocessingml/2006/main" xmlns:w14="http://schemas.microsoft.com/office/word/2010/wordml" xmlns:w15="http://schemas.microsoft.com/office/word/2012/wordml" xmlns:w16se="http://schemas.microsoft.com/office/word/2015/wordml/symex" xmlns:wpg="http://schemas.microsoft.com/office/word/2010/wordprocessingGroup" xmlns:wpi="http://schemas.microsoft.com/office/word/2010/wordprocessingInk" xmlns:wne="http://schemas.microsoft.com/office/word/2006/wordml" xmlns:wps="http://schemas.microsoft.com/office/word/2010/wordprocessingShape" mc:Ignorable="w14 w15 w16se wp14">
+  <w:p>
+    <w:pPr>
+      <w:pStyle w:val="Footer"/>
+    </w:pPr>
+    <w:bookmarkStart w:id="6" w:name="_GoBack"/>
+    <w:bookmarkEnd w:id="6"/>
+    <w:r>
+      <w:t>-</w:t>
+    </w:r>
+    <w:sdt>
+      <w:sdtPr>
+        <w:id w:val="-98947848"/>
+        <w:docPartObj>
+          <w:docPartGallery w:val="Page Numbers (Bottom of Page)"/>
+          <w:docPartUnique/>
+        </w:docPartObj>
+      </w:sdtPr>
+      <w:sdtEndPr>
+        <w:rPr>
+          <w:noProof/>
+        </w:rPr>
+      </w:sdtEndPr>
+      <w:sdtContent>
+        <w:r>
+          <w:fldChar w:fldCharType="begin"/>
+        </w:r>
+        <w:r>
+          <w:instrText xml:space="preserve"> PAGE   \* MERGEFORMAT </w:instrText>
+        </w:r>
+        <w:r>
+          <w:fldChar w:fldCharType="separate"/>
+        </w:r>
+        <w:r>
+          <w:rPr>
+            <w:noProof/>
+          </w:rPr>
+          <w:t>3</w:t>
+        </w:r>
+        <w:r>
+          <w:rPr>
+            <w:noProof/>
+          </w:rPr>
+          <w:fldChar w:fldCharType="end"/>
+        </w:r>
+        <w:r>
+          <w:rPr>
+            <w:noProof/>
+          </w:rPr>
+          <w:t>-</w:t>
+        </w:r>
+      </w:sdtContent>
+    </w:sdt>
+  </w:p>
+</w:ftr>
+</file>
+
+<file path=word/footer8.xml><?xml version="1.0" encoding="utf-8"?>
 <w:ftr xmlns:wpc="http://schemas.microsoft.com/office/word/2010/wordprocessingCanvas" xmlns:cx="http://schemas.microsoft.com/office/drawing/2014/chartex" xmlns:cx1="http://schemas.microsoft.com/office/drawing/2015/9/8/chartex" xmlns:mc="http://schemas.openxmlformats.org/markup-compatibility/2006" xmlns:o="urn:schemas-microsoft-com:office:office" xmlns:r="http://schemas.openxmlformats.org/officeDocument/2006/relationships" xmlns:m="http://schemas.openxmlformats.org/officeDocument/2006/math" xmlns:v="urn:schemas-microsoft-com:vml" xmlns:wp14="http://schemas.microsoft.com/office/word/2010/wordprocessingDrawing" xmlns:wp="http://schemas.openxmlformats.org/drawingml/2006/wordprocessingDrawing" xmlns:w10="urn:schemas-microsoft-com:office:word" xmlns:w="http://schemas.openxmlformats.org/wordprocessingml/2006/main" xmlns:w14="http://schemas.microsoft.com/office/word/2010/wordml" xmlns:w15="http://schemas.microsoft.com/office/word/2012/wordml" xmlns:w16se="http://schemas.microsoft.com/office/word/2015/wordml/symex" xmlns:wpg="http://schemas.microsoft.com/office/word/2010/wordprocessingGroup" xmlns:wpi="http://schemas.microsoft.com/office/word/2010/wordprocessingInk" xmlns:wne="http://schemas.microsoft.com/office/word/2006/wordml" xmlns:wps="http://schemas.microsoft.com/office/word/2010/wordprocessingShape" mc:Ignorable="w14 w15 w16se wp14">
   <w:p>
     <w:pPr>
@@ -3470,23 +4041,13 @@
 </w:ftr>
 </file>
 
-<file path=word/footer6.xml><?xml version="1.0" encoding="utf-8"?>
+<file path=word/footer9.xml><?xml version="1.0" encoding="utf-8"?>
 <w:ftr xmlns:wpc="http://schemas.microsoft.com/office/word/2010/wordprocessingCanvas" xmlns:cx="http://schemas.microsoft.com/office/drawing/2014/chartex" xmlns:cx1="http://schemas.microsoft.com/office/drawing/2015/9/8/chartex" xmlns:mc="http://schemas.openxmlformats.org/markup-compatibility/2006" xmlns:o="urn:schemas-microsoft-com:office:office" xmlns:r="http://schemas.openxmlformats.org/officeDocument/2006/relationships" xmlns:m="http://schemas.openxmlformats.org/officeDocument/2006/math" xmlns:v="urn:schemas-microsoft-com:vml" xmlns:wp14="http://schemas.microsoft.com/office/word/2010/wordprocessingDrawing" xmlns:wp="http://schemas.openxmlformats.org/drawingml/2006/wordprocessingDrawing" xmlns:w10="urn:schemas-microsoft-com:office:word" xmlns:w="http://schemas.openxmlformats.org/wordprocessingml/2006/main" xmlns:w14="http://schemas.microsoft.com/office/word/2010/wordml" xmlns:w15="http://schemas.microsoft.com/office/word/2012/wordml" xmlns:w16se="http://schemas.microsoft.com/office/word/2015/wordml/symex" xmlns:wpg="http://schemas.microsoft.com/office/word/2010/wordprocessingGroup" xmlns:wpi="http://schemas.microsoft.com/office/word/2010/wordprocessingInk" xmlns:wne="http://schemas.microsoft.com/office/word/2006/wordml" xmlns:wps="http://schemas.microsoft.com/office/word/2010/wordprocessingShape" mc:Ignorable="w14 w15 w16se wp14">
   <w:p>
     <w:pPr>
       <w:pStyle w:val="Footer"/>
-      <w:rPr>
-        <w:vanish/>
-        <w:szCs w:val="26"/>
-      </w:rPr>
+      <w:jc w:val="both"/>
     </w:pPr>
-    <w:r>
-      <w:rPr>
-        <w:vanish/>
-        <w:szCs w:val="26"/>
-      </w:rPr>
-      <w:t>Attachment 2</w:t>
-    </w:r>
   </w:p>
 </w:ftr>
 </file>
@@ -3517,6 +4078,16 @@
 </file>
 
 <file path=word/header1.xml><?xml version="1.0" encoding="utf-8"?>
+<w:hdr xmlns:wpc="http://schemas.microsoft.com/office/word/2010/wordprocessingCanvas" xmlns:cx="http://schemas.microsoft.com/office/drawing/2014/chartex" xmlns:cx1="http://schemas.microsoft.com/office/drawing/2015/9/8/chartex" xmlns:mc="http://schemas.openxmlformats.org/markup-compatibility/2006" xmlns:o="urn:schemas-microsoft-com:office:office" xmlns:r="http://schemas.openxmlformats.org/officeDocument/2006/relationships" xmlns:m="http://schemas.openxmlformats.org/officeDocument/2006/math" xmlns:v="urn:schemas-microsoft-com:vml" xmlns:wp14="http://schemas.microsoft.com/office/word/2010/wordprocessingDrawing" xmlns:wp="http://schemas.openxmlformats.org/drawingml/2006/wordprocessingDrawing" xmlns:w10="urn:schemas-microsoft-com:office:word" xmlns:w="http://schemas.openxmlformats.org/wordprocessingml/2006/main" xmlns:w14="http://schemas.microsoft.com/office/word/2010/wordml" xmlns:w15="http://schemas.microsoft.com/office/word/2012/wordml" xmlns:w16se="http://schemas.microsoft.com/office/word/2015/wordml/symex" xmlns:wpg="http://schemas.microsoft.com/office/word/2010/wordprocessingGroup" xmlns:wpi="http://schemas.microsoft.com/office/word/2010/wordprocessingInk" xmlns:wne="http://schemas.microsoft.com/office/word/2006/wordml" xmlns:wps="http://schemas.microsoft.com/office/word/2010/wordprocessingShape" mc:Ignorable="w14 w15 w16se wp14">
+  <w:p>
+    <w:pPr>
+      <w:pStyle w:val="Header"/>
+    </w:pPr>
+  </w:p>
+</w:hdr>
+</file>
+
+<file path=word/header10.xml><?xml version="1.0" encoding="utf-8"?>
 <w:hdr xmlns:wpc="http://schemas.microsoft.com/office/word/2010/wordprocessingCanvas" xmlns:cx="http://schemas.microsoft.com/office/drawing/2014/chartex" xmlns:cx1="http://schemas.microsoft.com/office/drawing/2015/9/8/chartex" xmlns:mc="http://schemas.openxmlformats.org/markup-compatibility/2006" xmlns:o="urn:schemas-microsoft-com:office:office" xmlns:r="http://schemas.openxmlformats.org/officeDocument/2006/relationships" xmlns:m="http://schemas.openxmlformats.org/officeDocument/2006/math" xmlns:v="urn:schemas-microsoft-com:vml" xmlns:wp14="http://schemas.microsoft.com/office/word/2010/wordprocessingDrawing" xmlns:wp="http://schemas.openxmlformats.org/drawingml/2006/wordprocessingDrawing" xmlns:w10="urn:schemas-microsoft-com:office:word" xmlns:w="http://schemas.openxmlformats.org/wordprocessingml/2006/main" xmlns:w14="http://schemas.microsoft.com/office/word/2010/wordml" xmlns:w15="http://schemas.microsoft.com/office/word/2012/wordml" xmlns:w16se="http://schemas.microsoft.com/office/word/2015/wordml/symex" xmlns:wpg="http://schemas.microsoft.com/office/word/2010/wordprocessingGroup" xmlns:wpi="http://schemas.microsoft.com/office/word/2010/wordprocessingInk" xmlns:wne="http://schemas.microsoft.com/office/word/2006/wordml" xmlns:wps="http://schemas.microsoft.com/office/word/2010/wordprocessingShape" mc:Ignorable="w14 w15 w16se wp14">
   <w:p>
     <w:pPr>
@@ -3537,6 +4108,66 @@
 </file>
 
 <file path=word/header3.xml><?xml version="1.0" encoding="utf-8"?>
+<w:hdr xmlns:wpc="http://schemas.microsoft.com/office/word/2010/wordprocessingCanvas" xmlns:cx="http://schemas.microsoft.com/office/drawing/2014/chartex" xmlns:cx1="http://schemas.microsoft.com/office/drawing/2015/9/8/chartex" xmlns:mc="http://schemas.openxmlformats.org/markup-compatibility/2006" xmlns:o="urn:schemas-microsoft-com:office:office" xmlns:r="http://schemas.openxmlformats.org/officeDocument/2006/relationships" xmlns:m="http://schemas.openxmlformats.org/officeDocument/2006/math" xmlns:v="urn:schemas-microsoft-com:vml" xmlns:wp14="http://schemas.microsoft.com/office/word/2010/wordprocessingDrawing" xmlns:wp="http://schemas.openxmlformats.org/drawingml/2006/wordprocessingDrawing" xmlns:w10="urn:schemas-microsoft-com:office:word" xmlns:w="http://schemas.openxmlformats.org/wordprocessingml/2006/main" xmlns:w14="http://schemas.microsoft.com/office/word/2010/wordml" xmlns:w15="http://schemas.microsoft.com/office/word/2012/wordml" xmlns:w16se="http://schemas.microsoft.com/office/word/2015/wordml/symex" xmlns:wpg="http://schemas.microsoft.com/office/word/2010/wordprocessingGroup" xmlns:wpi="http://schemas.microsoft.com/office/word/2010/wordprocessingInk" xmlns:wne="http://schemas.microsoft.com/office/word/2006/wordml" xmlns:wps="http://schemas.microsoft.com/office/word/2010/wordprocessingShape" mc:Ignorable="w14 w15 w16se wp14">
+  <w:p>
+    <w:pPr>
+      <w:pStyle w:val="Header"/>
+    </w:pPr>
+  </w:p>
+</w:hdr>
+</file>
+
+<file path=word/header4.xml><?xml version="1.0" encoding="utf-8"?>
+<w:hdr xmlns:wpc="http://schemas.microsoft.com/office/word/2010/wordprocessingCanvas" xmlns:cx="http://schemas.microsoft.com/office/drawing/2014/chartex" xmlns:cx1="http://schemas.microsoft.com/office/drawing/2015/9/8/chartex" xmlns:mc="http://schemas.openxmlformats.org/markup-compatibility/2006" xmlns:o="urn:schemas-microsoft-com:office:office" xmlns:r="http://schemas.openxmlformats.org/officeDocument/2006/relationships" xmlns:m="http://schemas.openxmlformats.org/officeDocument/2006/math" xmlns:v="urn:schemas-microsoft-com:vml" xmlns:wp14="http://schemas.microsoft.com/office/word/2010/wordprocessingDrawing" xmlns:wp="http://schemas.openxmlformats.org/drawingml/2006/wordprocessingDrawing" xmlns:w10="urn:schemas-microsoft-com:office:word" xmlns:w="http://schemas.openxmlformats.org/wordprocessingml/2006/main" xmlns:w14="http://schemas.microsoft.com/office/word/2010/wordml" xmlns:w15="http://schemas.microsoft.com/office/word/2012/wordml" xmlns:w16se="http://schemas.microsoft.com/office/word/2015/wordml/symex" xmlns:wpg="http://schemas.microsoft.com/office/word/2010/wordprocessingGroup" xmlns:wpi="http://schemas.microsoft.com/office/word/2010/wordprocessingInk" xmlns:wne="http://schemas.microsoft.com/office/word/2006/wordml" xmlns:wps="http://schemas.microsoft.com/office/word/2010/wordprocessingShape" mc:Ignorable="w14 w15 w16se wp14">
+  <w:p>
+    <w:pPr>
+      <w:pStyle w:val="Header"/>
+    </w:pPr>
+  </w:p>
+</w:hdr>
+</file>
+
+<file path=word/header5.xml><?xml version="1.0" encoding="utf-8"?>
+<w:hdr xmlns:wpc="http://schemas.microsoft.com/office/word/2010/wordprocessingCanvas" xmlns:cx="http://schemas.microsoft.com/office/drawing/2014/chartex" xmlns:cx1="http://schemas.microsoft.com/office/drawing/2015/9/8/chartex" xmlns:mc="http://schemas.openxmlformats.org/markup-compatibility/2006" xmlns:o="urn:schemas-microsoft-com:office:office" xmlns:r="http://schemas.openxmlformats.org/officeDocument/2006/relationships" xmlns:m="http://schemas.openxmlformats.org/officeDocument/2006/math" xmlns:v="urn:schemas-microsoft-com:vml" xmlns:wp14="http://schemas.microsoft.com/office/word/2010/wordprocessingDrawing" xmlns:wp="http://schemas.openxmlformats.org/drawingml/2006/wordprocessingDrawing" xmlns:w10="urn:schemas-microsoft-com:office:word" xmlns:w="http://schemas.openxmlformats.org/wordprocessingml/2006/main" xmlns:w14="http://schemas.microsoft.com/office/word/2010/wordml" xmlns:w15="http://schemas.microsoft.com/office/word/2012/wordml" xmlns:w16se="http://schemas.microsoft.com/office/word/2015/wordml/symex" xmlns:wpg="http://schemas.microsoft.com/office/word/2010/wordprocessingGroup" xmlns:wpi="http://schemas.microsoft.com/office/word/2010/wordprocessingInk" xmlns:wne="http://schemas.microsoft.com/office/word/2006/wordml" xmlns:wps="http://schemas.microsoft.com/office/word/2010/wordprocessingShape" mc:Ignorable="w14 w15 w16se wp14">
+  <w:p>
+    <w:pPr>
+      <w:pStyle w:val="Header"/>
+    </w:pPr>
+  </w:p>
+</w:hdr>
+</file>
+
+<file path=word/header6.xml><?xml version="1.0" encoding="utf-8"?>
+<w:hdr xmlns:wpc="http://schemas.microsoft.com/office/word/2010/wordprocessingCanvas" xmlns:cx="http://schemas.microsoft.com/office/drawing/2014/chartex" xmlns:cx1="http://schemas.microsoft.com/office/drawing/2015/9/8/chartex" xmlns:mc="http://schemas.openxmlformats.org/markup-compatibility/2006" xmlns:o="urn:schemas-microsoft-com:office:office" xmlns:r="http://schemas.openxmlformats.org/officeDocument/2006/relationships" xmlns:m="http://schemas.openxmlformats.org/officeDocument/2006/math" xmlns:v="urn:schemas-microsoft-com:vml" xmlns:wp14="http://schemas.microsoft.com/office/word/2010/wordprocessingDrawing" xmlns:wp="http://schemas.openxmlformats.org/drawingml/2006/wordprocessingDrawing" xmlns:w10="urn:schemas-microsoft-com:office:word" xmlns:w="http://schemas.openxmlformats.org/wordprocessingml/2006/main" xmlns:w14="http://schemas.microsoft.com/office/word/2010/wordml" xmlns:w15="http://schemas.microsoft.com/office/word/2012/wordml" xmlns:w16se="http://schemas.microsoft.com/office/word/2015/wordml/symex" xmlns:wpg="http://schemas.microsoft.com/office/word/2010/wordprocessingGroup" xmlns:wpi="http://schemas.microsoft.com/office/word/2010/wordprocessingInk" xmlns:wne="http://schemas.microsoft.com/office/word/2006/wordml" xmlns:wps="http://schemas.microsoft.com/office/word/2010/wordprocessingShape" mc:Ignorable="w14 w15 w16se wp14">
+  <w:p>
+    <w:pPr>
+      <w:pStyle w:val="Header"/>
+    </w:pPr>
+  </w:p>
+</w:hdr>
+</file>
+
+<file path=word/header7.xml><?xml version="1.0" encoding="utf-8"?>
+<w:hdr xmlns:wpc="http://schemas.microsoft.com/office/word/2010/wordprocessingCanvas" xmlns:cx="http://schemas.microsoft.com/office/drawing/2014/chartex" xmlns:cx1="http://schemas.microsoft.com/office/drawing/2015/9/8/chartex" xmlns:mc="http://schemas.openxmlformats.org/markup-compatibility/2006" xmlns:o="urn:schemas-microsoft-com:office:office" xmlns:r="http://schemas.openxmlformats.org/officeDocument/2006/relationships" xmlns:m="http://schemas.openxmlformats.org/officeDocument/2006/math" xmlns:v="urn:schemas-microsoft-com:vml" xmlns:wp14="http://schemas.microsoft.com/office/word/2010/wordprocessingDrawing" xmlns:wp="http://schemas.openxmlformats.org/drawingml/2006/wordprocessingDrawing" xmlns:w10="urn:schemas-microsoft-com:office:word" xmlns:w="http://schemas.openxmlformats.org/wordprocessingml/2006/main" xmlns:w14="http://schemas.microsoft.com/office/word/2010/wordml" xmlns:w15="http://schemas.microsoft.com/office/word/2012/wordml" xmlns:w16se="http://schemas.microsoft.com/office/word/2015/wordml/symex" xmlns:wpg="http://schemas.microsoft.com/office/word/2010/wordprocessingGroup" xmlns:wpi="http://schemas.microsoft.com/office/word/2010/wordprocessingInk" xmlns:wne="http://schemas.microsoft.com/office/word/2006/wordml" xmlns:wps="http://schemas.microsoft.com/office/word/2010/wordprocessingShape" mc:Ignorable="w14 w15 w16se wp14">
+  <w:p>
+    <w:pPr>
+      <w:pStyle w:val="Header"/>
+    </w:pPr>
+  </w:p>
+</w:hdr>
+</file>
+
+<file path=word/header8.xml><?xml version="1.0" encoding="utf-8"?>
+<w:hdr xmlns:wpc="http://schemas.microsoft.com/office/word/2010/wordprocessingCanvas" xmlns:cx="http://schemas.microsoft.com/office/drawing/2014/chartex" xmlns:cx1="http://schemas.microsoft.com/office/drawing/2015/9/8/chartex" xmlns:mc="http://schemas.openxmlformats.org/markup-compatibility/2006" xmlns:o="urn:schemas-microsoft-com:office:office" xmlns:r="http://schemas.openxmlformats.org/officeDocument/2006/relationships" xmlns:m="http://schemas.openxmlformats.org/officeDocument/2006/math" xmlns:v="urn:schemas-microsoft-com:vml" xmlns:wp14="http://schemas.microsoft.com/office/word/2010/wordprocessingDrawing" xmlns:wp="http://schemas.openxmlformats.org/drawingml/2006/wordprocessingDrawing" xmlns:w10="urn:schemas-microsoft-com:office:word" xmlns:w="http://schemas.openxmlformats.org/wordprocessingml/2006/main" xmlns:w14="http://schemas.microsoft.com/office/word/2010/wordml" xmlns:w15="http://schemas.microsoft.com/office/word/2012/wordml" xmlns:w16se="http://schemas.microsoft.com/office/word/2015/wordml/symex" xmlns:wpg="http://schemas.microsoft.com/office/word/2010/wordprocessingGroup" xmlns:wpi="http://schemas.microsoft.com/office/word/2010/wordprocessingInk" xmlns:wne="http://schemas.microsoft.com/office/word/2006/wordml" xmlns:wps="http://schemas.microsoft.com/office/word/2010/wordprocessingShape" mc:Ignorable="w14 w15 w16se wp14">
+  <w:p>
+    <w:pPr>
+      <w:pStyle w:val="Header"/>
+    </w:pPr>
+  </w:p>
+</w:hdr>
+</file>
+
+<file path=word/header9.xml><?xml version="1.0" encoding="utf-8"?>
 <w:hdr xmlns:wpc="http://schemas.microsoft.com/office/word/2010/wordprocessingCanvas" xmlns:cx="http://schemas.microsoft.com/office/drawing/2014/chartex" xmlns:cx1="http://schemas.microsoft.com/office/drawing/2015/9/8/chartex" xmlns:mc="http://schemas.openxmlformats.org/markup-compatibility/2006" xmlns:o="urn:schemas-microsoft-com:office:office" xmlns:r="http://schemas.openxmlformats.org/officeDocument/2006/relationships" xmlns:m="http://schemas.openxmlformats.org/officeDocument/2006/math" xmlns:v="urn:schemas-microsoft-com:vml" xmlns:wp14="http://schemas.microsoft.com/office/word/2010/wordprocessingDrawing" xmlns:wp="http://schemas.openxmlformats.org/drawingml/2006/wordprocessingDrawing" xmlns:w10="urn:schemas-microsoft-com:office:word" xmlns:w="http://schemas.openxmlformats.org/wordprocessingml/2006/main" xmlns:w14="http://schemas.microsoft.com/office/word/2010/wordml" xmlns:w15="http://schemas.microsoft.com/office/word/2012/wordml" xmlns:w16se="http://schemas.microsoft.com/office/word/2015/wordml/symex" xmlns:wpg="http://schemas.microsoft.com/office/word/2010/wordprocessingGroup" xmlns:wpi="http://schemas.microsoft.com/office/word/2010/wordprocessingInk" xmlns:wne="http://schemas.microsoft.com/office/word/2006/wordml" xmlns:wps="http://schemas.microsoft.com/office/word/2010/wordprocessingShape" mc:Ignorable="w14 w15 w16se wp14">
   <w:p>
     <w:pPr>
@@ -4656,6 +5287,8 @@
     <w:name w:val="footer"/>
     <w:basedOn w:val="Normal"/>
     <w:next w:val="Normal"/>
+    <w:link w:val="FooterChar"/>
+    <w:uiPriority w:val="99"/>
     <w:rsid w:val="008708FE"/>
     <w:pPr>
       <w:jc w:val="center"/>
@@ -4803,6 +5436,16 @@
       <w:color w:val="808080"/>
     </w:rPr>
   </w:style>
+  <w:style w:type="character" w:customStyle="1" w:styleId="FooterChar">
+    <w:name w:val="Footer Char"/>
+    <w:basedOn w:val="DefaultParagraphFont"/>
+    <w:link w:val="Footer"/>
+    <w:uiPriority w:val="99"/>
+    <w:rsid w:val="00177FDA"/>
+    <w:rPr>
+      <w:sz w:val="26"/>
+    </w:rPr>
+  </w:style>
 </w:styles>
 </file>
 
@@ -5497,14 +6140,14 @@
     <w:charset w:val="00"/>
     <w:family w:val="roman"/>
     <w:pitch w:val="variable"/>
-    <w:sig w:usb0="E0002EFF" w:usb1="C000785B" w:usb2="00000009" w:usb3="00000000" w:csb0="000001FF" w:csb1="00000000"/>
+    <w:sig w:usb0="E0002AFF" w:usb1="C0007843" w:usb2="00000009" w:usb3="00000000" w:csb0="000001FF" w:csb1="00000000"/>
   </w:font>
   <w:font w:name="Arial">
     <w:panose1 w:val="020B0604020202020204"/>
     <w:charset w:val="00"/>
     <w:family w:val="swiss"/>
     <w:pitch w:val="variable"/>
-    <w:sig w:usb0="E0002EFF" w:usb1="C0007843" w:usb2="00000009" w:usb3="00000000" w:csb0="000001FF" w:csb1="00000000"/>
+    <w:sig w:usb0="E0002AFF" w:usb1="C0007843" w:usb2="00000009" w:usb3="00000000" w:csb0="000001FF" w:csb1="00000000"/>
   </w:font>
   <w:font w:name="Times">
     <w:panose1 w:val="02020603050405020304"/>
@@ -5525,14 +6168,14 @@
     <w:charset w:val="00"/>
     <w:family w:val="swiss"/>
     <w:pitch w:val="variable"/>
-    <w:sig w:usb0="E0002AFF" w:usb1="C000247B" w:usb2="00000009" w:usb3="00000000" w:csb0="000001FF" w:csb1="00000000"/>
+    <w:sig w:usb0="E0002AFF" w:usb1="4000ACFF" w:usb2="00000001" w:usb3="00000000" w:csb0="000001FF" w:csb1="00000000"/>
   </w:font>
   <w:font w:name="Calibri Light">
     <w:panose1 w:val="020F0302020204030204"/>
     <w:charset w:val="00"/>
     <w:family w:val="swiss"/>
     <w:pitch w:val="variable"/>
-    <w:sig w:usb0="E0002AFF" w:usb1="C000247B" w:usb2="00000009" w:usb3="00000000" w:csb0="000001FF" w:csb1="00000000"/>
+    <w:sig w:usb0="A0002AEF" w:usb1="4000207B" w:usb2="00000000" w:usb3="00000000" w:csb0="000001FF" w:csb1="00000000"/>
   </w:font>
 </w:fonts>
 </file>
@@ -5584,6 +6227,7 @@
     <w:rsid w:val="006A4E8D"/>
     <w:rsid w:val="00765DBF"/>
     <w:rsid w:val="008277F3"/>
+    <w:rsid w:val="00854CAA"/>
     <w:rsid w:val="008B638A"/>
     <w:rsid w:val="009217D2"/>
     <w:rsid w:val="00943C2B"/>
@@ -5599,6 +6243,7 @@
     <w:rsid w:val="00B26D2E"/>
     <w:rsid w:val="00B407F9"/>
     <w:rsid w:val="00B8372E"/>
+    <w:rsid w:val="00B85075"/>
     <w:rsid w:val="00C67C97"/>
     <w:rsid w:val="00CC593B"/>
     <w:rsid w:val="00D13ED6"/>
@@ -6460,7 +7105,7 @@
 </file>
 
 <file path=customXml/itemProps1.xml><?xml version="1.0" encoding="utf-8"?>
-<ds:datastoreItem xmlns:ds="http://schemas.openxmlformats.org/officeDocument/2006/customXml" ds:itemID="{8E518790-9CD2-4BDD-B3FE-5A88528A69FC}">
+<ds:datastoreItem xmlns:ds="http://schemas.openxmlformats.org/officeDocument/2006/customXml" ds:itemID="{28FEF021-C5DA-42A0-BD73-A5DC2080852C}">
   <ds:schemaRefs>
     <ds:schemaRef ds:uri="http://schemas.openxmlformats.org/officeDocument/2006/bibliography"/>
   </ds:schemaRefs>

</xml_diff>